<commit_message>
move "multiplicity notation" to future work.
</commit_message>
<xml_diff>
--- a/CS5351-Project _1920A_IEEE_Format.docx
+++ b/CS5351-Project _1920A_IEEE_Format.docx
@@ -241,7 +241,31 @@
           <w:szCs w:val="20"/>
           <w:lang w:eastAsia="en-US"/>
         </w:rPr>
-        <w:t xml:space="preserve">oftware Engineering (SE) - the systematic approach towards developing maintainable software. It requires continuous and on-going effort to maintain the system documentation so as to facilitate system maintenance and future system enhancements. In order to provide a clear </w:t>
+        <w:t xml:space="preserve">oftware Engineering (SE) - the systematic approach towards developing maintainable software. It requires continuous and on-going effort to maintain the system documentation </w:t>
+      </w:r>
+      <w:proofErr w:type="gramStart"/>
+      <w:r>
+        <w:rPr>
+          <w:rFonts w:ascii="Palatino" w:hAnsi="Palatino" w:cs="Times New Roman"/>
+          <w:color w:val="000000"/>
+          <w:kern w:val="16"/>
+          <w:sz w:val="19"/>
+          <w:szCs w:val="20"/>
+          <w:lang w:eastAsia="en-US"/>
+        </w:rPr>
+        <w:t>so as to</w:t>
+      </w:r>
+      <w:proofErr w:type="gramEnd"/>
+      <w:r>
+        <w:rPr>
+          <w:rFonts w:ascii="Palatino" w:hAnsi="Palatino" w:cs="Times New Roman"/>
+          <w:color w:val="000000"/>
+          <w:kern w:val="16"/>
+          <w:sz w:val="19"/>
+          <w:szCs w:val="20"/>
+          <w:lang w:eastAsia="en-US"/>
+        </w:rPr>
+        <w:t xml:space="preserve"> facilitate system maintenance and future system enhancements. In order to provide a clear </w:t>
       </w:r>
       <w:r>
         <w:rPr>
@@ -419,18 +443,66 @@
           <w:szCs w:val="20"/>
           <w:lang w:eastAsia="en-US"/>
         </w:rPr>
-        <w:t xml:space="preserve">The aforementioned considerations are reviewed and assembled into our proposed solution. We choose the most vital diagram, Class Diagram, as our project target. Class Diagrams not only shows the system design, but also </w:t>
-      </w:r>
-      <w:r>
-        <w:rPr>
-          <w:rFonts w:ascii="Palatino" w:hAnsi="Palatino" w:cs="Times New Roman"/>
-          <w:color w:val="000000"/>
-          <w:kern w:val="16"/>
-          <w:sz w:val="19"/>
-          <w:szCs w:val="20"/>
-          <w:lang w:eastAsia="en-US"/>
-        </w:rPr>
-        <w:t>enforces object oriented programming, which minimizes the efforts for system maintenance and future upgrade.</w:t>
+        <w:t xml:space="preserve">The </w:t>
+      </w:r>
+      <w:proofErr w:type="gramStart"/>
+      <w:r>
+        <w:rPr>
+          <w:rFonts w:ascii="Palatino" w:hAnsi="Palatino" w:cs="Times New Roman"/>
+          <w:color w:val="000000"/>
+          <w:kern w:val="16"/>
+          <w:sz w:val="19"/>
+          <w:szCs w:val="20"/>
+          <w:lang w:eastAsia="en-US"/>
+        </w:rPr>
+        <w:t>aforementioned considerations</w:t>
+      </w:r>
+      <w:proofErr w:type="gramEnd"/>
+      <w:r>
+        <w:rPr>
+          <w:rFonts w:ascii="Palatino" w:hAnsi="Palatino" w:cs="Times New Roman"/>
+          <w:color w:val="000000"/>
+          <w:kern w:val="16"/>
+          <w:sz w:val="19"/>
+          <w:szCs w:val="20"/>
+          <w:lang w:eastAsia="en-US"/>
+        </w:rPr>
+        <w:t xml:space="preserve"> are reviewed and assembled into our proposed solution. We choose the most vital diagram, Class Diagram, as our project target. Class Diagrams not only shows the system design, but also </w:t>
+      </w:r>
+      <w:r>
+        <w:rPr>
+          <w:rFonts w:ascii="Palatino" w:hAnsi="Palatino" w:cs="Times New Roman"/>
+          <w:color w:val="000000"/>
+          <w:kern w:val="16"/>
+          <w:sz w:val="19"/>
+          <w:szCs w:val="20"/>
+          <w:lang w:eastAsia="en-US"/>
+        </w:rPr>
+        <w:t xml:space="preserve">enforces </w:t>
+      </w:r>
+      <w:proofErr w:type="gramStart"/>
+      <w:r>
+        <w:rPr>
+          <w:rFonts w:ascii="Palatino" w:hAnsi="Palatino" w:cs="Times New Roman"/>
+          <w:color w:val="000000"/>
+          <w:kern w:val="16"/>
+          <w:sz w:val="19"/>
+          <w:szCs w:val="20"/>
+          <w:lang w:eastAsia="en-US"/>
+        </w:rPr>
+        <w:t>object oriented</w:t>
+      </w:r>
+      <w:proofErr w:type="gramEnd"/>
+      <w:r>
+        <w:rPr>
+          <w:rFonts w:ascii="Palatino" w:hAnsi="Palatino" w:cs="Times New Roman"/>
+          <w:color w:val="000000"/>
+          <w:kern w:val="16"/>
+          <w:sz w:val="19"/>
+          <w:szCs w:val="20"/>
+          <w:lang w:eastAsia="en-US"/>
+        </w:rPr>
+        <w:t xml:space="preserve"> programming, which minimizes the efforts for system maintenance and future upgrade.</w:t>
       </w:r>
     </w:p>
     <w:p>
@@ -522,7 +594,31 @@
           <w:szCs w:val="20"/>
           <w:lang w:eastAsia="en-US"/>
         </w:rPr>
-        <w:t>We found that the free online tools, such as Regular Expression Tester, SHA key generation, Base64 decoder, JSON editor etc, are helpful in the implementation phase. However, we found only one free sequence diagram tool that is dedicated for the design phase in software development. Although Visual Paradigm, which is a globally used enterprise solution, recently joint the web-based applications galaxy, it only provides GUI which we believe that is not the most efficient way for developers to create UML diagrams.</w:t>
+        <w:t xml:space="preserve">We found that the free online tools, such as Regular Expression Tester, SHA key generation, Base64 decoder, JSON editor </w:t>
+      </w:r>
+      <w:proofErr w:type="spellStart"/>
+      <w:r>
+        <w:rPr>
+          <w:rFonts w:ascii="Palatino" w:hAnsi="Palatino" w:cs="Times New Roman"/>
+          <w:color w:val="000000"/>
+          <w:kern w:val="16"/>
+          <w:sz w:val="19"/>
+          <w:szCs w:val="20"/>
+          <w:lang w:eastAsia="en-US"/>
+        </w:rPr>
+        <w:t>etc</w:t>
+      </w:r>
+      <w:proofErr w:type="spellEnd"/>
+      <w:r>
+        <w:rPr>
+          <w:rFonts w:ascii="Palatino" w:hAnsi="Palatino" w:cs="Times New Roman"/>
+          <w:color w:val="000000"/>
+          <w:kern w:val="16"/>
+          <w:sz w:val="19"/>
+          <w:szCs w:val="20"/>
+          <w:lang w:eastAsia="en-US"/>
+        </w:rPr>
+        <w:t>, are helpful in the implementation phase. However, we found only one free sequence diagram tool that is dedicated for the design phase in software development. Although Visual Paradigm, which is a globally used enterprise solution, recently joint the web-based applications galaxy, it only provides GUI which we believe that is not the most efficient way for developers to create UML diagrams.</w:t>
       </w:r>
     </w:p>
     <w:p>
@@ -561,7 +657,31 @@
           <w:szCs w:val="20"/>
           <w:lang w:eastAsia="en-US"/>
         </w:rPr>
-        <w:t xml:space="preserve"> has demonstrated an effective solution to cope with the problems. We decided to build a similar tool that generates Class Diagram from text-input, so as to gradually provide a comprehensive solution on top of the online sequence diagram.</w:t>
+        <w:t xml:space="preserve"> has demonstrated an effective solution to cope with the problems. We decided to build a similar tool that generates Class Diagram from text-input, </w:t>
+      </w:r>
+      <w:proofErr w:type="gramStart"/>
+      <w:r>
+        <w:rPr>
+          <w:rFonts w:ascii="Palatino" w:hAnsi="Palatino" w:cs="Times New Roman"/>
+          <w:color w:val="000000"/>
+          <w:kern w:val="16"/>
+          <w:sz w:val="19"/>
+          <w:szCs w:val="20"/>
+          <w:lang w:eastAsia="en-US"/>
+        </w:rPr>
+        <w:t>so as to</w:t>
+      </w:r>
+      <w:proofErr w:type="gramEnd"/>
+      <w:r>
+        <w:rPr>
+          <w:rFonts w:ascii="Palatino" w:hAnsi="Palatino" w:cs="Times New Roman"/>
+          <w:color w:val="000000"/>
+          <w:kern w:val="16"/>
+          <w:sz w:val="19"/>
+          <w:szCs w:val="20"/>
+          <w:lang w:eastAsia="en-US"/>
+        </w:rPr>
+        <w:t xml:space="preserve"> gradually provide a comprehensive solution on top of the online sequence diagram.</w:t>
       </w:r>
     </w:p>
     <w:p>
@@ -657,7 +777,31 @@
           <w:szCs w:val="20"/>
           <w:lang w:eastAsia="en-US"/>
         </w:rPr>
-        <w:t>he drawing tool we developed is based on the structure of UML class diagram. UML stands for Unified Modeling Language which aims to help software developer to visualize the architecture of the software system including classes, attributes, types, modifiers and the relation among the different diagrams. For those object oriented software project, it is an important port on the design phase to express the objects in graphical view and do standardized the input for further validation.</w:t>
+        <w:t xml:space="preserve">he drawing tool we developed is based on the structure of UML class diagram. UML stands for Unified Modeling Language which aims to help software developer to visualize the architecture of the software system including classes, attributes, types, modifiers and the relation among the different diagrams. For those </w:t>
+      </w:r>
+      <w:proofErr w:type="gramStart"/>
+      <w:r>
+        <w:rPr>
+          <w:rFonts w:ascii="Palatino" w:hAnsi="Palatino" w:cs="Times New Roman"/>
+          <w:color w:val="000000"/>
+          <w:kern w:val="16"/>
+          <w:sz w:val="19"/>
+          <w:szCs w:val="20"/>
+          <w:lang w:eastAsia="en-US"/>
+        </w:rPr>
+        <w:t>object oriented</w:t>
+      </w:r>
+      <w:proofErr w:type="gramEnd"/>
+      <w:r>
+        <w:rPr>
+          <w:rFonts w:ascii="Palatino" w:hAnsi="Palatino" w:cs="Times New Roman"/>
+          <w:color w:val="000000"/>
+          <w:kern w:val="16"/>
+          <w:sz w:val="19"/>
+          <w:szCs w:val="20"/>
+          <w:lang w:eastAsia="en-US"/>
+        </w:rPr>
+        <w:t xml:space="preserve"> software project, it is an important port on the design phase to express the objects in graphical view and do standardized the input for further validation.</w:t>
       </w:r>
     </w:p>
     <w:p>
@@ -695,7 +839,31 @@
           <w:lang w:eastAsia="en-US"/>
         </w:rPr>
         <w:lastRenderedPageBreak/>
-        <w:t>coupled such that each of them could be tested separately, and be developed parallelly with less impact. It provides a model for application in which the developer can more easily reuse program codes with a flexible manner.</w:t>
+        <w:t xml:space="preserve">coupled such that each of them could be tested </w:t>
+      </w:r>
+      <w:proofErr w:type="gramStart"/>
+      <w:r>
+        <w:rPr>
+          <w:rFonts w:ascii="Palatino" w:hAnsi="Palatino" w:cs="Times New Roman"/>
+          <w:color w:val="000000"/>
+          <w:kern w:val="16"/>
+          <w:sz w:val="19"/>
+          <w:szCs w:val="20"/>
+          <w:lang w:eastAsia="en-US"/>
+        </w:rPr>
+        <w:t>separately, and</w:t>
+      </w:r>
+      <w:proofErr w:type="gramEnd"/>
+      <w:r>
+        <w:rPr>
+          <w:rFonts w:ascii="Palatino" w:hAnsi="Palatino" w:cs="Times New Roman"/>
+          <w:color w:val="000000"/>
+          <w:kern w:val="16"/>
+          <w:sz w:val="19"/>
+          <w:szCs w:val="20"/>
+          <w:lang w:eastAsia="en-US"/>
+        </w:rPr>
+        <w:t xml:space="preserve"> be developed parallelly with less impact. It provides a model for application in which the developer can more easily reuse program codes with a flexible manner.</w:t>
       </w:r>
     </w:p>
     <w:p>
@@ -721,7 +889,31 @@
           <w:szCs w:val="20"/>
           <w:lang w:eastAsia="en-US"/>
         </w:rPr>
-        <w:t>Model-View-Control (MVC), one of the most commonly used multi-tier system architectures, is adopted in our system. On one hand, team members could focus on developing the two controllers with less conflicts since the Model, which works as a communication interface, is already well defined. On the other hand, owing to the reduced size of each piece in the system design and the functionally grouped modules, it would be easier to enhance or debug the system in the future. Furthermore, the model has centralized the data structure, the rules and the logic for the application. View works on information representation like bar chart, table and diagram where the dynamic data are updated from the model. The controller handles the user ‘s input and translate it as commands both for model or view. The user manipulates the model through controller by input the commands and get the result from view.</w:t>
+        <w:t xml:space="preserve">Model-View-Control (MVC), one of the most commonly used multi-tier system architectures, is adopted in our system. On one hand, team members could focus on developing the two controllers with less conflicts since the Model, which works as a communication interface, is already well defined. On the other hand, owing to the reduced size of each piece in the system design and the functionally grouped modules, it would be easier to enhance or debug the system in the future. Furthermore, the model has centralized the data structure, the rules and the logic for the application. View works on information representation like bar chart, table and diagram where the dynamic data are updated from the model. The controller handles the user ‘s input and translate it as commands both for model </w:t>
+      </w:r>
+      <w:proofErr w:type="gramStart"/>
+      <w:r>
+        <w:rPr>
+          <w:rFonts w:ascii="Palatino" w:hAnsi="Palatino" w:cs="Times New Roman"/>
+          <w:color w:val="000000"/>
+          <w:kern w:val="16"/>
+          <w:sz w:val="19"/>
+          <w:szCs w:val="20"/>
+          <w:lang w:eastAsia="en-US"/>
+        </w:rPr>
+        <w:t>or</w:t>
+      </w:r>
+      <w:proofErr w:type="gramEnd"/>
+      <w:r>
+        <w:rPr>
+          <w:rFonts w:ascii="Palatino" w:hAnsi="Palatino" w:cs="Times New Roman"/>
+          <w:color w:val="000000"/>
+          <w:kern w:val="16"/>
+          <w:sz w:val="19"/>
+          <w:szCs w:val="20"/>
+          <w:lang w:eastAsia="en-US"/>
+        </w:rPr>
+        <w:t xml:space="preserve"> view. The user manipulates the model through controller by input the commands and get the result from view.</w:t>
       </w:r>
     </w:p>
     <w:p>
@@ -747,7 +939,127 @@
           <w:szCs w:val="20"/>
           <w:lang w:eastAsia="en-US"/>
         </w:rPr>
-        <w:t>In order to speed up the development, VueJS, an Model-View-ViewModel (MVVM) framework, is utilised for View generation. Since VueJS will bind the data to the UI automatically, we can reduce the efforts for translating the data output to the user interface, aka View. The view model controls the logic that how the data to be managed from model and provide data to view with its own properties. The view model is design for the view, express the status of the view and the method of process logic of the view.</w:t>
+        <w:t xml:space="preserve">In order to speed up the development, </w:t>
+      </w:r>
+      <w:proofErr w:type="spellStart"/>
+      <w:r>
+        <w:rPr>
+          <w:rFonts w:ascii="Palatino" w:hAnsi="Palatino" w:cs="Times New Roman"/>
+          <w:color w:val="000000"/>
+          <w:kern w:val="16"/>
+          <w:sz w:val="19"/>
+          <w:szCs w:val="20"/>
+          <w:lang w:eastAsia="en-US"/>
+        </w:rPr>
+        <w:t>VueJS</w:t>
+      </w:r>
+      <w:proofErr w:type="spellEnd"/>
+      <w:r>
+        <w:rPr>
+          <w:rFonts w:ascii="Palatino" w:hAnsi="Palatino" w:cs="Times New Roman"/>
+          <w:color w:val="000000"/>
+          <w:kern w:val="16"/>
+          <w:sz w:val="19"/>
+          <w:szCs w:val="20"/>
+          <w:lang w:eastAsia="en-US"/>
+        </w:rPr>
+        <w:t xml:space="preserve">, </w:t>
+      </w:r>
+      <w:proofErr w:type="gramStart"/>
+      <w:r>
+        <w:rPr>
+          <w:rFonts w:ascii="Palatino" w:hAnsi="Palatino" w:cs="Times New Roman"/>
+          <w:color w:val="000000"/>
+          <w:kern w:val="16"/>
+          <w:sz w:val="19"/>
+          <w:szCs w:val="20"/>
+          <w:lang w:eastAsia="en-US"/>
+        </w:rPr>
+        <w:t>an</w:t>
+      </w:r>
+      <w:proofErr w:type="gramEnd"/>
+      <w:r>
+        <w:rPr>
+          <w:rFonts w:ascii="Palatino" w:hAnsi="Palatino" w:cs="Times New Roman"/>
+          <w:color w:val="000000"/>
+          <w:kern w:val="16"/>
+          <w:sz w:val="19"/>
+          <w:szCs w:val="20"/>
+          <w:lang w:eastAsia="en-US"/>
+        </w:rPr>
+        <w:t xml:space="preserve"> Model-View-</w:t>
+      </w:r>
+      <w:proofErr w:type="spellStart"/>
+      <w:r>
+        <w:rPr>
+          <w:rFonts w:ascii="Palatino" w:hAnsi="Palatino" w:cs="Times New Roman"/>
+          <w:color w:val="000000"/>
+          <w:kern w:val="16"/>
+          <w:sz w:val="19"/>
+          <w:szCs w:val="20"/>
+          <w:lang w:eastAsia="en-US"/>
+        </w:rPr>
+        <w:t>ViewModel</w:t>
+      </w:r>
+      <w:proofErr w:type="spellEnd"/>
+      <w:r>
+        <w:rPr>
+          <w:rFonts w:ascii="Palatino" w:hAnsi="Palatino" w:cs="Times New Roman"/>
+          <w:color w:val="000000"/>
+          <w:kern w:val="16"/>
+          <w:sz w:val="19"/>
+          <w:szCs w:val="20"/>
+          <w:lang w:eastAsia="en-US"/>
+        </w:rPr>
+        <w:t xml:space="preserve"> (MVVM) framework, is </w:t>
+      </w:r>
+      <w:proofErr w:type="spellStart"/>
+      <w:r>
+        <w:rPr>
+          <w:rFonts w:ascii="Palatino" w:hAnsi="Palatino" w:cs="Times New Roman"/>
+          <w:color w:val="000000"/>
+          <w:kern w:val="16"/>
+          <w:sz w:val="19"/>
+          <w:szCs w:val="20"/>
+          <w:lang w:eastAsia="en-US"/>
+        </w:rPr>
+        <w:t>utilised</w:t>
+      </w:r>
+      <w:proofErr w:type="spellEnd"/>
+      <w:r>
+        <w:rPr>
+          <w:rFonts w:ascii="Palatino" w:hAnsi="Palatino" w:cs="Times New Roman"/>
+          <w:color w:val="000000"/>
+          <w:kern w:val="16"/>
+          <w:sz w:val="19"/>
+          <w:szCs w:val="20"/>
+          <w:lang w:eastAsia="en-US"/>
+        </w:rPr>
+        <w:t xml:space="preserve"> for View generation. Since </w:t>
+      </w:r>
+      <w:proofErr w:type="spellStart"/>
+      <w:r>
+        <w:rPr>
+          <w:rFonts w:ascii="Palatino" w:hAnsi="Palatino" w:cs="Times New Roman"/>
+          <w:color w:val="000000"/>
+          <w:kern w:val="16"/>
+          <w:sz w:val="19"/>
+          <w:szCs w:val="20"/>
+          <w:lang w:eastAsia="en-US"/>
+        </w:rPr>
+        <w:t>VueJS</w:t>
+      </w:r>
+      <w:proofErr w:type="spellEnd"/>
+      <w:r>
+        <w:rPr>
+          <w:rFonts w:ascii="Palatino" w:hAnsi="Palatino" w:cs="Times New Roman"/>
+          <w:color w:val="000000"/>
+          <w:kern w:val="16"/>
+          <w:sz w:val="19"/>
+          <w:szCs w:val="20"/>
+          <w:lang w:eastAsia="en-US"/>
+        </w:rPr>
+        <w:t xml:space="preserve"> will bind the data to the UI automatically, we can reduce the efforts for translating the data output to the user interface, aka View. The view model controls the logic that how the data to be managed from model and provide data to view with its own properties. The view model is design for the view, express the status of the view and the method of process logic of the view.</w:t>
       </w:r>
     </w:p>
     <w:p>
@@ -799,7 +1111,31 @@
           <w:szCs w:val="20"/>
           <w:lang w:eastAsia="en-US"/>
         </w:rPr>
-        <w:t>Test driven development (TDD) is a technique of agile software development. It encourages developers to firstly create the test scripts, and test the software with the scripts during the development. It could be utilized for automated test script and make the new passed codes would not breaking other parts. Otherwise, the codes must be re-written subject to the requirements until the tests are all passed.</w:t>
+        <w:t xml:space="preserve">Test driven development (TDD) is a technique of agile software development. It encourages developers to firstly create the test </w:t>
+      </w:r>
+      <w:proofErr w:type="gramStart"/>
+      <w:r>
+        <w:rPr>
+          <w:rFonts w:ascii="Palatino" w:hAnsi="Palatino" w:cs="Times New Roman"/>
+          <w:color w:val="000000"/>
+          <w:kern w:val="16"/>
+          <w:sz w:val="19"/>
+          <w:szCs w:val="20"/>
+          <w:lang w:eastAsia="en-US"/>
+        </w:rPr>
+        <w:t>scripts, and</w:t>
+      </w:r>
+      <w:proofErr w:type="gramEnd"/>
+      <w:r>
+        <w:rPr>
+          <w:rFonts w:ascii="Palatino" w:hAnsi="Palatino" w:cs="Times New Roman"/>
+          <w:color w:val="000000"/>
+          <w:kern w:val="16"/>
+          <w:sz w:val="19"/>
+          <w:szCs w:val="20"/>
+          <w:lang w:eastAsia="en-US"/>
+        </w:rPr>
+        <w:t xml:space="preserve"> test the software with the scripts during the development. It could be utilized for automated test script and make the new passed codes would not breaking other parts. Otherwise, the codes must be re-written subject to the requirements until the tests are all passed.</w:t>
       </w:r>
     </w:p>
     <w:p>
@@ -825,7 +1161,31 @@
           <w:szCs w:val="20"/>
           <w:lang w:eastAsia="en-US"/>
         </w:rPr>
-        <w:t>Scalable Vector Graphics (SVG) is an XML based format that support two dimensional graphics for interactivity and animation on web environment. It is simple to use text files to describe curves, lines, text and colors. We adopted this technique as the output (SVG image) of our UML tool.</w:t>
+        <w:t xml:space="preserve">Scalable Vector Graphics (SVG) is an XML based format that support </w:t>
+      </w:r>
+      <w:proofErr w:type="gramStart"/>
+      <w:r>
+        <w:rPr>
+          <w:rFonts w:ascii="Palatino" w:hAnsi="Palatino" w:cs="Times New Roman"/>
+          <w:color w:val="000000"/>
+          <w:kern w:val="16"/>
+          <w:sz w:val="19"/>
+          <w:szCs w:val="20"/>
+          <w:lang w:eastAsia="en-US"/>
+        </w:rPr>
+        <w:t>two dimensional</w:t>
+      </w:r>
+      <w:proofErr w:type="gramEnd"/>
+      <w:r>
+        <w:rPr>
+          <w:rFonts w:ascii="Palatino" w:hAnsi="Palatino" w:cs="Times New Roman"/>
+          <w:color w:val="000000"/>
+          <w:kern w:val="16"/>
+          <w:sz w:val="19"/>
+          <w:szCs w:val="20"/>
+          <w:lang w:eastAsia="en-US"/>
+        </w:rPr>
+        <w:t xml:space="preserve"> graphics for interactivity and animation on web environment. It is simple to use text files to describe curves, lines, text and colors. We adopted this technique as the output (SVG image) of our UML tool.</w:t>
       </w:r>
     </w:p>
     <w:p>
@@ -851,7 +1211,31 @@
           <w:szCs w:val="20"/>
           <w:lang w:eastAsia="en-US"/>
         </w:rPr>
-        <w:t>Regular expression is an object or special text string to represent a pattern of characters. We used some RegExp in our JavaScript for searching patterns. It helps extract information through any text by searching the matched patterns.</w:t>
+        <w:t xml:space="preserve">Regular expression is an object or special text string to represent a pattern of characters. We used some </w:t>
+      </w:r>
+      <w:proofErr w:type="spellStart"/>
+      <w:r>
+        <w:rPr>
+          <w:rFonts w:ascii="Palatino" w:hAnsi="Palatino" w:cs="Times New Roman"/>
+          <w:color w:val="000000"/>
+          <w:kern w:val="16"/>
+          <w:sz w:val="19"/>
+          <w:szCs w:val="20"/>
+          <w:lang w:eastAsia="en-US"/>
+        </w:rPr>
+        <w:t>RegExp</w:t>
+      </w:r>
+      <w:proofErr w:type="spellEnd"/>
+      <w:r>
+        <w:rPr>
+          <w:rFonts w:ascii="Palatino" w:hAnsi="Palatino" w:cs="Times New Roman"/>
+          <w:color w:val="000000"/>
+          <w:kern w:val="16"/>
+          <w:sz w:val="19"/>
+          <w:szCs w:val="20"/>
+          <w:lang w:eastAsia="en-US"/>
+        </w:rPr>
+        <w:t xml:space="preserve"> in our JavaScript for searching patterns. It helps extract information through any text by searching the matched patterns.</w:t>
       </w:r>
     </w:p>
     <w:p>
@@ -877,7 +1261,31 @@
           <w:szCs w:val="20"/>
           <w:lang w:eastAsia="en-US"/>
         </w:rPr>
-        <w:t>We designed an operation flow as the work process into the project. It is a sequence of certain process that includes the input of string, the string will be transferred for parsing and define objects after analyzing the rules or data structure. Finally it draws the SVG image as output for view.</w:t>
+        <w:t xml:space="preserve">We designed an operation flow as the work process into the project. It is a sequence of certain process that includes the input of string, the string will be transferred for parsing and define objects after analyzing the rules or data structure. </w:t>
+      </w:r>
+      <w:proofErr w:type="gramStart"/>
+      <w:r>
+        <w:rPr>
+          <w:rFonts w:ascii="Palatino" w:hAnsi="Palatino" w:cs="Times New Roman"/>
+          <w:color w:val="000000"/>
+          <w:kern w:val="16"/>
+          <w:sz w:val="19"/>
+          <w:szCs w:val="20"/>
+          <w:lang w:eastAsia="en-US"/>
+        </w:rPr>
+        <w:t>Finally</w:t>
+      </w:r>
+      <w:proofErr w:type="gramEnd"/>
+      <w:r>
+        <w:rPr>
+          <w:rFonts w:ascii="Palatino" w:hAnsi="Palatino" w:cs="Times New Roman"/>
+          <w:color w:val="000000"/>
+          <w:kern w:val="16"/>
+          <w:sz w:val="19"/>
+          <w:szCs w:val="20"/>
+          <w:lang w:eastAsia="en-US"/>
+        </w:rPr>
+        <w:t xml:space="preserve"> it draws the SVG image as output for view.</w:t>
       </w:r>
     </w:p>
     <w:p>
@@ -1609,6 +2017,7 @@
                 <w:lang w:eastAsia="en-US"/>
               </w:rPr>
             </w:pPr>
+            <w:proofErr w:type="spellStart"/>
             <w:r>
               <w:rPr>
                 <w:rFonts w:ascii="Palatino" w:hAnsi="Palatino" w:cs="Times New Roman"/>
@@ -1620,6 +2029,7 @@
               </w:rPr>
               <w:t>VueJS</w:t>
             </w:r>
+            <w:proofErr w:type="spellEnd"/>
           </w:p>
         </w:tc>
         <w:tc>
@@ -1661,8 +2071,21 @@
                 <w:szCs w:val="20"/>
                 <w:lang w:eastAsia="en-US"/>
               </w:rPr>
-              <w:t>Model-View-ViewModel</w:t>
+              <w:t>Model-View-</w:t>
             </w:r>
+            <w:proofErr w:type="spellStart"/>
+            <w:r>
+              <w:rPr>
+                <w:rFonts w:ascii="Palatino" w:hAnsi="Palatino" w:cs="Times New Roman"/>
+                <w:color w:val="000000"/>
+                <w:kern w:val="16"/>
+                <w:sz w:val="19"/>
+                <w:szCs w:val="20"/>
+                <w:lang w:eastAsia="en-US"/>
+              </w:rPr>
+              <w:t>ViewModel</w:t>
+            </w:r>
+            <w:proofErr w:type="spellEnd"/>
             <w:r>
               <w:rPr>
                 <w:rFonts w:ascii="Palatino" w:hAnsi="Palatino" w:cs="Times New Roman"/>
@@ -2762,7 +3185,31 @@
           <w:szCs w:val="20"/>
           <w:lang w:eastAsia="en-US"/>
         </w:rPr>
-        <w:t>[#TD-03] Feasibility Study on using VueJS for SVG diagram generation</w:t>
+        <w:t xml:space="preserve">[#TD-03] Feasibility Study on using </w:t>
+      </w:r>
+      <w:proofErr w:type="spellStart"/>
+      <w:r>
+        <w:rPr>
+          <w:rFonts w:ascii="Palatino" w:hAnsi="Palatino" w:cs="Times New Roman"/>
+          <w:color w:val="000000"/>
+          <w:kern w:val="16"/>
+          <w:sz w:val="19"/>
+          <w:szCs w:val="20"/>
+          <w:lang w:eastAsia="en-US"/>
+        </w:rPr>
+        <w:t>VueJS</w:t>
+      </w:r>
+      <w:proofErr w:type="spellEnd"/>
+      <w:r>
+        <w:rPr>
+          <w:rFonts w:ascii="Palatino" w:hAnsi="Palatino" w:cs="Times New Roman"/>
+          <w:color w:val="000000"/>
+          <w:kern w:val="16"/>
+          <w:sz w:val="19"/>
+          <w:szCs w:val="20"/>
+          <w:lang w:eastAsia="en-US"/>
+        </w:rPr>
+        <w:t xml:space="preserve"> for SVG diagram generation</w:t>
       </w:r>
     </w:p>
     <w:p>
@@ -3332,6 +3779,7 @@
           <w:lang w:eastAsia="en-US"/>
         </w:rPr>
       </w:pPr>
+      <w:proofErr w:type="gramStart"/>
       <w:r>
         <w:rPr>
           <w:rFonts w:ascii="Palatino" w:eastAsiaTheme="minorEastAsia" w:hAnsi="Palatino" w:cs="Times New Roman"/>
@@ -3343,6 +3791,7 @@
         </w:rPr>
         <w:t>Road-map</w:t>
       </w:r>
+      <w:proofErr w:type="gramEnd"/>
     </w:p>
     <w:p>
       <w:pPr>
@@ -9178,7 +9627,7 @@
           <w:szCs w:val="20"/>
           <w:lang w:eastAsia="en-US"/>
         </w:rPr>
-        <w:t>efer to attachment [2] which shows a small part of the class diagram</w:t>
+        <w:t>efer to attachment [2] which shows part of the class diagram</w:t>
       </w:r>
       <w:r>
         <w:rPr>
@@ -9231,7 +9680,29 @@
           <w:szCs w:val="20"/>
           <w:lang w:eastAsia="en-US"/>
         </w:rPr>
-        <w:t>Text v</w:t>
+        <w:t xml:space="preserve">Text </w:t>
+      </w:r>
+      <w:r>
+        <w:rPr>
+          <w:rFonts w:ascii="Palatino" w:eastAsiaTheme="minorEastAsia" w:hAnsi="Palatino" w:cs="Times New Roman"/>
+          <w:color w:val="000000"/>
+          <w:kern w:val="16"/>
+          <w:sz w:val="19"/>
+          <w:szCs w:val="20"/>
+          <w:lang w:eastAsia="en-US"/>
+        </w:rPr>
+        <w:t xml:space="preserve">Identifiers and </w:t>
+      </w:r>
+      <w:r>
+        <w:rPr>
+          <w:rFonts w:ascii="Palatino" w:eastAsiaTheme="minorEastAsia" w:hAnsi="Palatino" w:cs="Times New Roman"/>
+          <w:color w:val="000000"/>
+          <w:kern w:val="16"/>
+          <w:sz w:val="19"/>
+          <w:szCs w:val="20"/>
+          <w:lang w:eastAsia="en-US"/>
+        </w:rPr>
+        <w:t>v</w:t>
       </w:r>
       <w:r>
         <w:rPr>
@@ -9296,16 +9767,107 @@
           <w:lang w:eastAsia="en-US"/>
         </w:rPr>
       </w:pPr>
-      <w:r>
-        <w:rPr>
-          <w:rFonts w:ascii="Palatino" w:hAnsi="Palatino" w:cs="Times New Roman"/>
-          <w:color w:val="000000"/>
-          <w:kern w:val="16"/>
-          <w:sz w:val="19"/>
-          <w:szCs w:val="20"/>
-          <w:lang w:eastAsia="en-US"/>
-        </w:rPr>
-        <w:t xml:space="preserve">ValidateAssociationLine is used to check if any violation of the string format on the </w:t>
+    </w:p>
+    <w:p>
+      <w:pPr>
+        <w:spacing w:line="230" w:lineRule="exact"/>
+        <w:ind w:firstLine="480"/>
+        <w:jc w:val="both"/>
+        <w:rPr>
+          <w:rFonts w:ascii="Palatino" w:hAnsi="Palatino" w:cs="Times New Roman"/>
+          <w:color w:val="000000"/>
+          <w:kern w:val="16"/>
+          <w:sz w:val="19"/>
+          <w:szCs w:val="20"/>
+          <w:lang w:eastAsia="en-US"/>
+        </w:rPr>
+      </w:pPr>
+      <w:r>
+        <w:rPr>
+          <w:rFonts w:ascii="Palatino" w:hAnsi="Palatino" w:cs="Times New Roman"/>
+          <w:color w:val="000000"/>
+          <w:kern w:val="16"/>
+          <w:sz w:val="19"/>
+          <w:szCs w:val="20"/>
+          <w:lang w:eastAsia="en-US"/>
+        </w:rPr>
+        <w:t>We use “&gt;&gt;” to indicate inheritance and “||” to indicate implementation. Other notations, such as v</w:t>
+      </w:r>
+      <w:r>
+        <w:rPr>
+          <w:rFonts w:ascii="Palatino" w:hAnsi="Palatino" w:cs="Times New Roman"/>
+          <w:color w:val="000000"/>
+          <w:kern w:val="16"/>
+          <w:sz w:val="19"/>
+          <w:szCs w:val="20"/>
+          <w:lang w:eastAsia="en-US"/>
+        </w:rPr>
+        <w:t>isibility</w:t>
+      </w:r>
+      <w:r>
+        <w:rPr>
+          <w:rFonts w:ascii="Palatino" w:hAnsi="Palatino" w:cs="Times New Roman"/>
+          <w:color w:val="000000"/>
+          <w:kern w:val="16"/>
+          <w:sz w:val="19"/>
+          <w:szCs w:val="20"/>
+          <w:lang w:eastAsia="en-US"/>
+        </w:rPr>
+        <w:t>, follow that in UML Class Diagram.</w:t>
+      </w:r>
+    </w:p>
+    <w:p>
+      <w:pPr>
+        <w:spacing w:line="230" w:lineRule="exact"/>
+        <w:ind w:firstLine="480"/>
+        <w:jc w:val="both"/>
+        <w:rPr>
+          <w:rFonts w:ascii="Palatino" w:hAnsi="Palatino" w:cs="Times New Roman"/>
+          <w:color w:val="000000"/>
+          <w:kern w:val="16"/>
+          <w:sz w:val="19"/>
+          <w:szCs w:val="20"/>
+          <w:lang w:eastAsia="en-US"/>
+        </w:rPr>
+      </w:pPr>
+    </w:p>
+    <w:p>
+      <w:pPr>
+        <w:spacing w:line="230" w:lineRule="exact"/>
+        <w:ind w:firstLine="480"/>
+        <w:jc w:val="both"/>
+        <w:rPr>
+          <w:rFonts w:ascii="Palatino" w:hAnsi="Palatino" w:cs="Times New Roman"/>
+          <w:color w:val="000000"/>
+          <w:kern w:val="16"/>
+          <w:sz w:val="19"/>
+          <w:szCs w:val="20"/>
+          <w:lang w:eastAsia="en-US"/>
+        </w:rPr>
+      </w:pPr>
+      <w:proofErr w:type="spellStart"/>
+      <w:r>
+        <w:rPr>
+          <w:rFonts w:ascii="Palatino" w:hAnsi="Palatino" w:cs="Times New Roman"/>
+          <w:color w:val="000000"/>
+          <w:kern w:val="16"/>
+          <w:sz w:val="19"/>
+          <w:szCs w:val="20"/>
+          <w:lang w:eastAsia="en-US"/>
+        </w:rPr>
+        <w:t>ValidateAssociationLine</w:t>
+      </w:r>
+      <w:proofErr w:type="spellEnd"/>
+      <w:r>
+        <w:rPr>
+          <w:rFonts w:ascii="Palatino" w:hAnsi="Palatino" w:cs="Times New Roman"/>
+          <w:color w:val="000000"/>
+          <w:kern w:val="16"/>
+          <w:sz w:val="19"/>
+          <w:szCs w:val="20"/>
+          <w:lang w:eastAsia="en-US"/>
+        </w:rPr>
+        <w:t xml:space="preserve"> is used to check if any violation of the string format on the </w:t>
       </w:r>
       <w:r>
         <w:rPr>
@@ -9638,7 +10200,31 @@
           <w:szCs w:val="20"/>
           <w:lang w:eastAsia="en-US"/>
         </w:rPr>
-        <w:t>Multiple “||”s are allowed on the line string</w:t>
+        <w:t>Multiple “|</w:t>
+      </w:r>
+      <w:proofErr w:type="gramStart"/>
+      <w:r>
+        <w:rPr>
+          <w:rFonts w:ascii="Palatino" w:hAnsi="Palatino" w:cs="Times New Roman"/>
+          <w:color w:val="000000"/>
+          <w:kern w:val="16"/>
+          <w:sz w:val="19"/>
+          <w:szCs w:val="20"/>
+          <w:lang w:eastAsia="en-US"/>
+        </w:rPr>
+        <w:t>|”s</w:t>
+      </w:r>
+      <w:proofErr w:type="gramEnd"/>
+      <w:r>
+        <w:rPr>
+          <w:rFonts w:ascii="Palatino" w:hAnsi="Palatino" w:cs="Times New Roman"/>
+          <w:color w:val="000000"/>
+          <w:kern w:val="16"/>
+          <w:sz w:val="19"/>
+          <w:szCs w:val="20"/>
+          <w:lang w:eastAsia="en-US"/>
+        </w:rPr>
+        <w:t xml:space="preserve"> are allowed on the line string</w:t>
       </w:r>
     </w:p>
     <w:p>
@@ -9671,7 +10257,6 @@
           <w:szCs w:val="20"/>
           <w:lang w:eastAsia="en-US"/>
         </w:rPr>
-        <w:lastRenderedPageBreak/>
         <w:t>“&gt;&gt;” or “||” must be separated by a name in between</w:t>
       </w:r>
     </w:p>
@@ -9705,7 +10290,31 @@
           <w:szCs w:val="20"/>
           <w:lang w:eastAsia="en-US"/>
         </w:rPr>
-        <w:t>"&gt;&gt;" must go first (if any), followed by 0 to n “||”s </w:t>
+        <w:t>"&gt;&gt;" must go first (if any), followed by 0 to n “|</w:t>
+      </w:r>
+      <w:proofErr w:type="gramStart"/>
+      <w:r>
+        <w:rPr>
+          <w:rFonts w:ascii="Palatino" w:hAnsi="Palatino" w:cs="Times New Roman"/>
+          <w:color w:val="000000"/>
+          <w:kern w:val="16"/>
+          <w:sz w:val="19"/>
+          <w:szCs w:val="20"/>
+          <w:lang w:eastAsia="en-US"/>
+        </w:rPr>
+        <w:t>|”s</w:t>
+      </w:r>
+      <w:proofErr w:type="gramEnd"/>
+      <w:r>
+        <w:rPr>
+          <w:rFonts w:ascii="Palatino" w:hAnsi="Palatino" w:cs="Times New Roman"/>
+          <w:color w:val="000000"/>
+          <w:kern w:val="16"/>
+          <w:sz w:val="19"/>
+          <w:szCs w:val="20"/>
+          <w:lang w:eastAsia="en-US"/>
+        </w:rPr>
+        <w:t> </w:t>
       </w:r>
     </w:p>
     <w:p>
@@ -9845,16 +10454,29 @@
           <w:lang w:eastAsia="en-US"/>
         </w:rPr>
       </w:pPr>
-      <w:r>
-        <w:rPr>
-          <w:rFonts w:ascii="Palatino" w:hAnsi="Palatino" w:cs="Times New Roman"/>
-          <w:color w:val="000000"/>
-          <w:kern w:val="16"/>
-          <w:sz w:val="19"/>
-          <w:szCs w:val="20"/>
-          <w:lang w:eastAsia="en-US"/>
-        </w:rPr>
-        <w:t xml:space="preserve">ValidateLine is used to check if any violation of the string format occurs on the </w:t>
+      <w:proofErr w:type="spellStart"/>
+      <w:r>
+        <w:rPr>
+          <w:rFonts w:ascii="Palatino" w:hAnsi="Palatino" w:cs="Times New Roman"/>
+          <w:color w:val="000000"/>
+          <w:kern w:val="16"/>
+          <w:sz w:val="19"/>
+          <w:szCs w:val="20"/>
+          <w:lang w:eastAsia="en-US"/>
+        </w:rPr>
+        <w:t>ValidateLine</w:t>
+      </w:r>
+      <w:proofErr w:type="spellEnd"/>
+      <w:r>
+        <w:rPr>
+          <w:rFonts w:ascii="Palatino" w:hAnsi="Palatino" w:cs="Times New Roman"/>
+          <w:color w:val="000000"/>
+          <w:kern w:val="16"/>
+          <w:sz w:val="19"/>
+          <w:szCs w:val="20"/>
+          <w:lang w:eastAsia="en-US"/>
+        </w:rPr>
+        <w:t xml:space="preserve"> is used to check if any violation of the string format occurs on the </w:t>
       </w:r>
       <w:r>
         <w:rPr>
@@ -9889,8 +10511,6 @@
         </w:rPr>
         <w:t xml:space="preserve"> for an attribute or an operation</w:t>
       </w:r>
-      <w:bookmarkStart w:id="0" w:name="_GoBack"/>
-      <w:bookmarkEnd w:id="0"/>
       <w:r>
         <w:rPr>
           <w:rFonts w:ascii="Palatino" w:hAnsi="Palatino" w:cs="Times New Roman"/>
@@ -10230,7 +10850,79 @@
           <w:szCs w:val="20"/>
           <w:lang w:eastAsia="en-US"/>
         </w:rPr>
-        <w:t>Some researches have been conducted to figure out a better implementation for calculating the coordinates of the nodes. We found some of the methods, such as spectral layouting method by Y. Koren; which are, however, not as simple to be understood and implemented within the project time. We decided to use a tree structure to layout the graph and migrate the coordinating algorithm in the future.</w:t>
+        <w:t xml:space="preserve">Some </w:t>
+      </w:r>
+      <w:proofErr w:type="spellStart"/>
+      <w:r>
+        <w:rPr>
+          <w:rFonts w:ascii="Palatino" w:eastAsiaTheme="minorEastAsia" w:hAnsi="Palatino"/>
+          <w:color w:val="000000"/>
+          <w:kern w:val="16"/>
+          <w:sz w:val="19"/>
+          <w:szCs w:val="20"/>
+          <w:lang w:eastAsia="en-US"/>
+        </w:rPr>
+        <w:t>researches</w:t>
+      </w:r>
+      <w:proofErr w:type="spellEnd"/>
+      <w:r>
+        <w:rPr>
+          <w:rFonts w:ascii="Palatino" w:eastAsiaTheme="minorEastAsia" w:hAnsi="Palatino"/>
+          <w:color w:val="000000"/>
+          <w:kern w:val="16"/>
+          <w:sz w:val="19"/>
+          <w:szCs w:val="20"/>
+          <w:lang w:eastAsia="en-US"/>
+        </w:rPr>
+        <w:t xml:space="preserve"> have been conducted to figure out a better implementation for calculating the coordinates of the nodes. We found some of the methods, such as spectral </w:t>
+      </w:r>
+      <w:proofErr w:type="spellStart"/>
+      <w:r>
+        <w:rPr>
+          <w:rFonts w:ascii="Palatino" w:eastAsiaTheme="minorEastAsia" w:hAnsi="Palatino"/>
+          <w:color w:val="000000"/>
+          <w:kern w:val="16"/>
+          <w:sz w:val="19"/>
+          <w:szCs w:val="20"/>
+          <w:lang w:eastAsia="en-US"/>
+        </w:rPr>
+        <w:t>layouting</w:t>
+      </w:r>
+      <w:proofErr w:type="spellEnd"/>
+      <w:r>
+        <w:rPr>
+          <w:rFonts w:ascii="Palatino" w:eastAsiaTheme="minorEastAsia" w:hAnsi="Palatino"/>
+          <w:color w:val="000000"/>
+          <w:kern w:val="16"/>
+          <w:sz w:val="19"/>
+          <w:szCs w:val="20"/>
+          <w:lang w:eastAsia="en-US"/>
+        </w:rPr>
+        <w:t xml:space="preserve"> method by Y. </w:t>
+      </w:r>
+      <w:proofErr w:type="spellStart"/>
+      <w:r>
+        <w:rPr>
+          <w:rFonts w:ascii="Palatino" w:eastAsiaTheme="minorEastAsia" w:hAnsi="Palatino"/>
+          <w:color w:val="000000"/>
+          <w:kern w:val="16"/>
+          <w:sz w:val="19"/>
+          <w:szCs w:val="20"/>
+          <w:lang w:eastAsia="en-US"/>
+        </w:rPr>
+        <w:t>Koren</w:t>
+      </w:r>
+      <w:proofErr w:type="spellEnd"/>
+      <w:r>
+        <w:rPr>
+          <w:rFonts w:ascii="Palatino" w:eastAsiaTheme="minorEastAsia" w:hAnsi="Palatino"/>
+          <w:color w:val="000000"/>
+          <w:kern w:val="16"/>
+          <w:sz w:val="19"/>
+          <w:szCs w:val="20"/>
+          <w:lang w:eastAsia="en-US"/>
+        </w:rPr>
+        <w:t>; which are, however, not as simple to be understood and implemented within the project time. We decided to use a tree structure to layout the graph and migrate the coordinating algorithm in the future.</w:t>
       </w:r>
     </w:p>
     <w:p>
@@ -10257,7 +10949,55 @@
           <w:szCs w:val="20"/>
           <w:lang w:eastAsia="en-US"/>
         </w:rPr>
-        <w:t>However, why tree structure can be an alternative for the nodes layouting method? Class diagram is in fact a directed acyclic graph (DAG) if we only consider inheritance and implementing interfaces. As long as the inheritance can never be cyclic, we can find out the root ancestor, which is also the root of a tree structure. As multiple roots can be found, we introduced an invisible root that will not be displayed, such that the calculation can be done in a single recursive function.</w:t>
+        <w:t xml:space="preserve">However, why tree structure can be an alternative for the nodes </w:t>
+      </w:r>
+      <w:proofErr w:type="spellStart"/>
+      <w:r>
+        <w:rPr>
+          <w:rFonts w:ascii="Palatino" w:eastAsiaTheme="minorEastAsia" w:hAnsi="Palatino"/>
+          <w:color w:val="000000"/>
+          <w:kern w:val="16"/>
+          <w:sz w:val="19"/>
+          <w:szCs w:val="20"/>
+          <w:lang w:eastAsia="en-US"/>
+        </w:rPr>
+        <w:t>layouting</w:t>
+      </w:r>
+      <w:proofErr w:type="spellEnd"/>
+      <w:r>
+        <w:rPr>
+          <w:rFonts w:ascii="Palatino" w:eastAsiaTheme="minorEastAsia" w:hAnsi="Palatino"/>
+          <w:color w:val="000000"/>
+          <w:kern w:val="16"/>
+          <w:sz w:val="19"/>
+          <w:szCs w:val="20"/>
+          <w:lang w:eastAsia="en-US"/>
+        </w:rPr>
+        <w:t xml:space="preserve"> method? Class diagram is in fact a directed acyclic graph (DAG) if we only consider inheritance and implementing interfaces. </w:t>
+      </w:r>
+      <w:proofErr w:type="gramStart"/>
+      <w:r>
+        <w:rPr>
+          <w:rFonts w:ascii="Palatino" w:eastAsiaTheme="minorEastAsia" w:hAnsi="Palatino"/>
+          <w:color w:val="000000"/>
+          <w:kern w:val="16"/>
+          <w:sz w:val="19"/>
+          <w:szCs w:val="20"/>
+          <w:lang w:eastAsia="en-US"/>
+        </w:rPr>
+        <w:t>As long as</w:t>
+      </w:r>
+      <w:proofErr w:type="gramEnd"/>
+      <w:r>
+        <w:rPr>
+          <w:rFonts w:ascii="Palatino" w:eastAsiaTheme="minorEastAsia" w:hAnsi="Palatino"/>
+          <w:color w:val="000000"/>
+          <w:kern w:val="16"/>
+          <w:sz w:val="19"/>
+          <w:szCs w:val="20"/>
+          <w:lang w:eastAsia="en-US"/>
+        </w:rPr>
+        <w:t xml:space="preserve"> the inheritance can never be cyclic, we can find out the root ancestor, which is also the root of a tree structure. As multiple roots can be found, we introduced an invisible root that will not be displayed, such that the calculation can be done in a single recursive function.</w:t>
       </w:r>
     </w:p>
     <w:p>
@@ -10348,7 +11088,31 @@
           <w:szCs w:val="20"/>
           <w:lang w:eastAsia="en-US"/>
         </w:rPr>
-        <w:t>The problem is: which edges are the nearest neighbour.</w:t>
+        <w:t xml:space="preserve">The problem is: which edges are the nearest </w:t>
+      </w:r>
+      <w:proofErr w:type="spellStart"/>
+      <w:r>
+        <w:rPr>
+          <w:rFonts w:ascii="Palatino" w:eastAsiaTheme="minorEastAsia" w:hAnsi="Palatino"/>
+          <w:color w:val="000000"/>
+          <w:kern w:val="16"/>
+          <w:sz w:val="19"/>
+          <w:szCs w:val="20"/>
+          <w:lang w:eastAsia="en-US"/>
+        </w:rPr>
+        <w:t>neighbour</w:t>
+      </w:r>
+      <w:proofErr w:type="spellEnd"/>
+      <w:r>
+        <w:rPr>
+          <w:rFonts w:ascii="Palatino" w:eastAsiaTheme="minorEastAsia" w:hAnsi="Palatino"/>
+          <w:color w:val="000000"/>
+          <w:kern w:val="16"/>
+          <w:sz w:val="19"/>
+          <w:szCs w:val="20"/>
+          <w:lang w:eastAsia="en-US"/>
+        </w:rPr>
+        <w:t>.</w:t>
       </w:r>
     </w:p>
     <w:p>
@@ -10773,7 +11537,29 @@
                 <w:szCs w:val="20"/>
                 <w:lang w:eastAsia="en-US"/>
               </w:rPr>
-              <w:t>π/2 - φ</w:t>
+              <w:t xml:space="preserve">π/2 </w:t>
+            </w:r>
+            <w:r>
+              <w:rPr>
+                <w:rFonts w:ascii="Palatino" w:hAnsi="Palatino" w:cs="Times New Roman"/>
+                <w:color w:val="000000"/>
+                <w:kern w:val="16"/>
+                <w:sz w:val="19"/>
+                <w:szCs w:val="20"/>
+                <w:lang w:eastAsia="en-US"/>
+              </w:rPr>
+              <w:t>–</w:t>
+            </w:r>
+            <w:r>
+              <w:rPr>
+                <w:rFonts w:ascii="Palatino" w:hAnsi="Palatino" w:cs="Times New Roman"/>
+                <w:color w:val="000000"/>
+                <w:kern w:val="16"/>
+                <w:sz w:val="19"/>
+                <w:szCs w:val="20"/>
+                <w:lang w:eastAsia="en-US"/>
+              </w:rPr>
+              <w:t xml:space="preserve"> φ</w:t>
             </w:r>
           </w:p>
         </w:tc>
@@ -11098,7 +11884,31 @@
           <w:szCs w:val="20"/>
           <w:lang w:eastAsia="en-US"/>
         </w:rPr>
-        <w:t>Where φ is the angle of the diagonal at Region I = arctan( h/w ).</w:t>
+        <w:t xml:space="preserve">Where φ is the angle of the diagonal at Region I = </w:t>
+      </w:r>
+      <w:proofErr w:type="gramStart"/>
+      <w:r>
+        <w:rPr>
+          <w:rFonts w:ascii="Palatino" w:hAnsi="Palatino" w:cs="Times New Roman"/>
+          <w:color w:val="000000"/>
+          <w:kern w:val="16"/>
+          <w:sz w:val="19"/>
+          <w:szCs w:val="20"/>
+          <w:lang w:eastAsia="en-US"/>
+        </w:rPr>
+        <w:t>arctan( h</w:t>
+      </w:r>
+      <w:proofErr w:type="gramEnd"/>
+      <w:r>
+        <w:rPr>
+          <w:rFonts w:ascii="Palatino" w:hAnsi="Palatino" w:cs="Times New Roman"/>
+          <w:color w:val="000000"/>
+          <w:kern w:val="16"/>
+          <w:sz w:val="19"/>
+          <w:szCs w:val="20"/>
+          <w:lang w:eastAsia="en-US"/>
+        </w:rPr>
+        <w:t>/w ).</w:t>
       </w:r>
     </w:p>
     <w:p>
@@ -11527,6 +12337,7 @@
           <w:sz w:val="19"/>
           <w:szCs w:val="20"/>
         </w:rPr>
+        <w:lastRenderedPageBreak/>
         <w:t>(</w:t>
       </w:r>
       <w:r>
@@ -11553,9 +12364,6 @@
           <w:lang w:eastAsia="en-US"/>
         </w:rPr>
       </w:pPr>
-      <w:r>
-        <w:br w:type="page"/>
-      </w:r>
     </w:p>
     <w:p>
       <w:pPr>
@@ -11568,7 +12376,6 @@
         <w:ind w:left="320" w:hanging="320"/>
       </w:pPr>
       <w:r>
-        <w:lastRenderedPageBreak/>
         <w:t>Evaluation</w:t>
       </w:r>
     </w:p>
@@ -11895,6 +12702,7 @@
           </wp:anchor>
         </w:drawing>
       </w:r>
+      <w:proofErr w:type="spellStart"/>
       <w:r>
         <w:rPr>
           <w:rFonts w:ascii="Palatino" w:eastAsiaTheme="minorEastAsia" w:hAnsi="Palatino"/>
@@ -11904,7 +12712,19 @@
           <w:szCs w:val="20"/>
           <w:lang w:eastAsia="en-US"/>
         </w:rPr>
-        <w:t>PlantText (</w:t>
+        <w:t>PlantText</w:t>
+      </w:r>
+      <w:proofErr w:type="spellEnd"/>
+      <w:r>
+        <w:rPr>
+          <w:rFonts w:ascii="Palatino" w:eastAsiaTheme="minorEastAsia" w:hAnsi="Palatino"/>
+          <w:color w:val="000000"/>
+          <w:kern w:val="16"/>
+          <w:sz w:val="19"/>
+          <w:szCs w:val="20"/>
+          <w:lang w:eastAsia="en-US"/>
+        </w:rPr>
+        <w:t xml:space="preserve"> (</w:t>
       </w:r>
       <w:hyperlink r:id="rId18" w:history="1">
         <w:r>
@@ -12084,6 +12904,7 @@
         </w:rPr>
         <w:t xml:space="preserve">JavaScript can be read by browser </w:t>
       </w:r>
+      <w:proofErr w:type="gramStart"/>
       <w:r>
         <w:rPr>
           <w:rFonts w:ascii="Palatino" w:eastAsiaTheme="minorEastAsia" w:hAnsi="Palatino"/>
@@ -12106,6 +12927,7 @@
         </w:rPr>
         <w:t>,</w:t>
       </w:r>
+      <w:proofErr w:type="gramEnd"/>
       <w:r>
         <w:rPr>
           <w:rFonts w:ascii="Palatino" w:eastAsiaTheme="minorEastAsia" w:hAnsi="Palatino"/>
@@ -12115,7 +12937,7 @@
           <w:szCs w:val="20"/>
           <w:lang w:eastAsia="en-US"/>
         </w:rPr>
-        <w:t xml:space="preserve"> code compiling is not required. With this nature, code development process, debugging and further code maintenance can be carried out solely in the browser. JavaScript is not like another programming language, for example Java, needs to run within container (Tomcat/Weblogic). Developer can focus on code design only, no need to manager extra application server. If in Production Environment, using JavaScrip is better for CI/CD </w:t>
+        <w:t xml:space="preserve"> code compiling is not required. With this nature, code development process, debugging and further code maintenance can be carried out solely in the browser. JavaScript is not like another programming language, for example Java, needs to run within container </w:t>
       </w:r>
       <w:r>
         <w:rPr>
@@ -12126,7 +12948,53 @@
           <w:szCs w:val="20"/>
           <w:lang w:eastAsia="en-US"/>
         </w:rPr>
-        <w:t>processes as the code can be deployed immediately to Production Environment after testing locally and is without service interruption.</w:t>
+        <w:t>(Tomcat/</w:t>
+      </w:r>
+      <w:proofErr w:type="spellStart"/>
+      <w:r>
+        <w:rPr>
+          <w:rFonts w:ascii="Palatino" w:eastAsiaTheme="minorEastAsia" w:hAnsi="Palatino"/>
+          <w:color w:val="000000"/>
+          <w:kern w:val="16"/>
+          <w:sz w:val="19"/>
+          <w:szCs w:val="20"/>
+          <w:lang w:eastAsia="en-US"/>
+        </w:rPr>
+        <w:t>Weblogic</w:t>
+      </w:r>
+      <w:proofErr w:type="spellEnd"/>
+      <w:r>
+        <w:rPr>
+          <w:rFonts w:ascii="Palatino" w:eastAsiaTheme="minorEastAsia" w:hAnsi="Palatino"/>
+          <w:color w:val="000000"/>
+          <w:kern w:val="16"/>
+          <w:sz w:val="19"/>
+          <w:szCs w:val="20"/>
+          <w:lang w:eastAsia="en-US"/>
+        </w:rPr>
+        <w:t>). Developer can focus on code design only, no need to manager extra application server. If in Production Environment, using JavaScrip</w:t>
+      </w:r>
+      <w:r>
+        <w:rPr>
+          <w:rFonts w:ascii="Palatino" w:eastAsiaTheme="minorEastAsia" w:hAnsi="Palatino"/>
+          <w:color w:val="000000"/>
+          <w:kern w:val="16"/>
+          <w:sz w:val="19"/>
+          <w:szCs w:val="20"/>
+          <w:lang w:eastAsia="en-US"/>
+        </w:rPr>
+        <w:t>t</w:t>
+      </w:r>
+      <w:r>
+        <w:rPr>
+          <w:rFonts w:ascii="Palatino" w:eastAsiaTheme="minorEastAsia" w:hAnsi="Palatino"/>
+          <w:color w:val="000000"/>
+          <w:kern w:val="16"/>
+          <w:sz w:val="19"/>
+          <w:szCs w:val="20"/>
+          <w:lang w:eastAsia="en-US"/>
+        </w:rPr>
+        <w:t xml:space="preserve"> is better for CI/CD processes as the code can be deployed immediately to Production Environment after testing locally and is without service interruption.</w:t>
       </w:r>
     </w:p>
     <w:p>
@@ -12217,7 +13085,62 @@
           <w:szCs w:val="20"/>
           <w:lang w:eastAsia="en-US"/>
         </w:rPr>
-        <w:t>e have introduced a development tool for developers who are going to initial build a new project in an efficient way. This tool not only minimize the cost of creating the diagram on design phase, but also can easily create UML class diagrams which are useful when modelling business data. It can be accurately modelling attributes and associations of class entities, developers or users can map these class diagram specifications to entity easily. The process of the business modelling could be developed faster as well as the next generation. Moreover, the developer can flexible handle the user feedbacks and the requirements, our diagram can be updated instantly and output the new result. By abstract concept, Class attributes map to access method for persistent/static fields, and association roles map to access methods for relationship fields. Furthermore, multiplicity notation determines the correct type for relationship fields and delete cascading characteristics. A wrong type of attributes or character could be identified when user inputs. The validation can help to correct the data as early as possible. Without the tool, an error may be carried to next phase and incur the problem more complicated.</w:t>
+        <w:t>e have introduced a development tool for developers who are going to initial build a new project in an efficient way. This tool not only minimize the cost of creating the diagram on design phase, but also can easily create UML class diagrams which are useful when modelling business data. It can accurately model attributes and associations of class entities, developers or users can map these class diagram specifications to entity easily. The process of the business modelling could be developed faster as well as the next generation. Moreover, the developer can flexibl</w:t>
+      </w:r>
+      <w:r>
+        <w:rPr>
+          <w:rFonts w:ascii="Palatino" w:eastAsiaTheme="minorEastAsia" w:hAnsi="Palatino"/>
+          <w:color w:val="000000"/>
+          <w:kern w:val="16"/>
+          <w:sz w:val="19"/>
+          <w:szCs w:val="20"/>
+          <w:lang w:eastAsia="en-US"/>
+        </w:rPr>
+        <w:t>y</w:t>
+      </w:r>
+      <w:r>
+        <w:rPr>
+          <w:rFonts w:ascii="Palatino" w:eastAsiaTheme="minorEastAsia" w:hAnsi="Palatino"/>
+          <w:color w:val="000000"/>
+          <w:kern w:val="16"/>
+          <w:sz w:val="19"/>
+          <w:szCs w:val="20"/>
+          <w:lang w:eastAsia="en-US"/>
+        </w:rPr>
+        <w:t xml:space="preserve"> handle the user feedbacks and the requirements, our diagram can be updated instantly and output the new result. By abstract concept, Class attributes map to access method for persistent/static fields, and association roles map to access methods for relationship fields. A wrong type of attributes or character could be identified when user inputs. The validation can help to correct the data as early as possible. Without the tool, an error may be carried to next phase and incur </w:t>
+      </w:r>
+      <w:r>
+        <w:rPr>
+          <w:rFonts w:ascii="Palatino" w:eastAsiaTheme="minorEastAsia" w:hAnsi="Palatino"/>
+          <w:color w:val="000000"/>
+          <w:kern w:val="16"/>
+          <w:sz w:val="19"/>
+          <w:szCs w:val="20"/>
+          <w:lang w:eastAsia="en-US"/>
+        </w:rPr>
+        <w:t>more complicated</w:t>
+      </w:r>
+      <w:r>
+        <w:rPr>
+          <w:rFonts w:ascii="Palatino" w:eastAsiaTheme="minorEastAsia" w:hAnsi="Palatino"/>
+          <w:color w:val="000000"/>
+          <w:kern w:val="16"/>
+          <w:sz w:val="19"/>
+          <w:szCs w:val="20"/>
+          <w:lang w:eastAsia="en-US"/>
+        </w:rPr>
+        <w:t xml:space="preserve"> </w:t>
+      </w:r>
+      <w:r>
+        <w:rPr>
+          <w:rFonts w:ascii="Palatino" w:eastAsiaTheme="minorEastAsia" w:hAnsi="Palatino"/>
+          <w:color w:val="000000"/>
+          <w:kern w:val="16"/>
+          <w:sz w:val="19"/>
+          <w:szCs w:val="20"/>
+          <w:lang w:eastAsia="en-US"/>
+        </w:rPr>
+        <w:t>problem.</w:t>
       </w:r>
     </w:p>
     <w:p>
@@ -12244,7 +13167,154 @@
           <w:szCs w:val="20"/>
           <w:lang w:eastAsia="en-US"/>
         </w:rPr>
-        <w:t>Basically, we have developed fundamental tools for developer to create UML class diagram. For future work, some models/ functions can be enriched to make it more fruitful. Firstly, we are currently using “Text” base to create UML Class Diagram which is not more friendliness due to user need to memorize “keywords” to create it. We can create “Drag &amp; Drop” function which let user select appropriate diagrams easily. Secondly, there is not print and forwarding function for the UML Class diagram result. We will create Print and Forwarding function (e.g. Email / Whatsapp / Facebook) to redirect the result to other parties. Likely output the result as a documentation both for client review and store as part of our backlog. Lastly, the result of the class member cannot be editable, we can modify it which can be selectable and editable managed within a class shape.</w:t>
+        <w:t>Basically, we have developed fundamental tools for developer to create UML class diagram. For future work, some models/ functions can be enriched to make it more fruitful. Firstly,</w:t>
+      </w:r>
+      <w:r>
+        <w:rPr>
+          <w:rFonts w:ascii="Palatino" w:eastAsiaTheme="minorEastAsia" w:hAnsi="Palatino"/>
+          <w:color w:val="000000"/>
+          <w:kern w:val="16"/>
+          <w:sz w:val="19"/>
+          <w:szCs w:val="20"/>
+          <w:lang w:eastAsia="en-US"/>
+        </w:rPr>
+        <w:t xml:space="preserve"> we can extend to text parser to understand </w:t>
+      </w:r>
+      <w:r>
+        <w:rPr>
+          <w:rFonts w:ascii="Palatino" w:eastAsiaTheme="minorEastAsia" w:hAnsi="Palatino"/>
+          <w:color w:val="000000"/>
+          <w:kern w:val="16"/>
+          <w:sz w:val="19"/>
+          <w:szCs w:val="20"/>
+          <w:lang w:eastAsia="en-US"/>
+        </w:rPr>
+        <w:t xml:space="preserve">multiplicity notation </w:t>
+      </w:r>
+      <w:r>
+        <w:rPr>
+          <w:rFonts w:ascii="Palatino" w:eastAsiaTheme="minorEastAsia" w:hAnsi="Palatino"/>
+          <w:color w:val="000000"/>
+          <w:kern w:val="16"/>
+          <w:sz w:val="19"/>
+          <w:szCs w:val="20"/>
+          <w:lang w:eastAsia="en-US"/>
+        </w:rPr>
+        <w:t xml:space="preserve">in the input text. The text parser can </w:t>
+      </w:r>
+      <w:r>
+        <w:rPr>
+          <w:rFonts w:ascii="Palatino" w:eastAsiaTheme="minorEastAsia" w:hAnsi="Palatino"/>
+          <w:color w:val="000000"/>
+          <w:kern w:val="16"/>
+          <w:sz w:val="19"/>
+          <w:szCs w:val="20"/>
+          <w:lang w:eastAsia="en-US"/>
+        </w:rPr>
+        <w:t xml:space="preserve">determine the correct type for relationship fields and delete cascading characteristics. </w:t>
+      </w:r>
+      <w:r>
+        <w:rPr>
+          <w:rFonts w:ascii="Palatino" w:eastAsiaTheme="minorEastAsia" w:hAnsi="Palatino"/>
+          <w:color w:val="000000"/>
+          <w:kern w:val="16"/>
+          <w:sz w:val="19"/>
+          <w:szCs w:val="20"/>
+          <w:lang w:eastAsia="en-US"/>
+        </w:rPr>
+        <w:t>Secondly, there is no</w:t>
+      </w:r>
+      <w:r>
+        <w:rPr>
+          <w:rFonts w:ascii="Palatino" w:eastAsiaTheme="minorEastAsia" w:hAnsi="Palatino"/>
+          <w:color w:val="000000"/>
+          <w:kern w:val="16"/>
+          <w:sz w:val="19"/>
+          <w:szCs w:val="20"/>
+          <w:lang w:eastAsia="en-US"/>
+        </w:rPr>
+        <w:t xml:space="preserve"> </w:t>
+      </w:r>
+      <w:r>
+        <w:rPr>
+          <w:rFonts w:ascii="Palatino" w:eastAsiaTheme="minorEastAsia" w:hAnsi="Palatino"/>
+          <w:color w:val="000000"/>
+          <w:kern w:val="16"/>
+          <w:sz w:val="19"/>
+          <w:szCs w:val="20"/>
+          <w:lang w:eastAsia="en-US"/>
+        </w:rPr>
+        <w:t>“</w:t>
+      </w:r>
+      <w:r>
+        <w:rPr>
+          <w:rFonts w:ascii="Palatino" w:eastAsiaTheme="minorEastAsia" w:hAnsi="Palatino"/>
+          <w:color w:val="000000"/>
+          <w:kern w:val="16"/>
+          <w:sz w:val="19"/>
+          <w:szCs w:val="20"/>
+          <w:lang w:eastAsia="en-US"/>
+        </w:rPr>
+        <w:t>print and forwarding</w:t>
+      </w:r>
+      <w:r>
+        <w:rPr>
+          <w:rFonts w:ascii="Palatino" w:eastAsiaTheme="minorEastAsia" w:hAnsi="Palatino"/>
+          <w:color w:val="000000"/>
+          <w:kern w:val="16"/>
+          <w:sz w:val="19"/>
+          <w:szCs w:val="20"/>
+          <w:lang w:eastAsia="en-US"/>
+        </w:rPr>
+        <w:t>”</w:t>
+      </w:r>
+      <w:r>
+        <w:rPr>
+          <w:rFonts w:ascii="Palatino" w:eastAsiaTheme="minorEastAsia" w:hAnsi="Palatino"/>
+          <w:color w:val="000000"/>
+          <w:kern w:val="16"/>
+          <w:sz w:val="19"/>
+          <w:szCs w:val="20"/>
+          <w:lang w:eastAsia="en-US"/>
+        </w:rPr>
+        <w:t xml:space="preserve"> function for the UML Class diagram result. We will create Print and Forwarding function (e.g. Email / </w:t>
+      </w:r>
+      <w:proofErr w:type="spellStart"/>
+      <w:r>
+        <w:rPr>
+          <w:rFonts w:ascii="Palatino" w:eastAsiaTheme="minorEastAsia" w:hAnsi="Palatino"/>
+          <w:color w:val="000000"/>
+          <w:kern w:val="16"/>
+          <w:sz w:val="19"/>
+          <w:szCs w:val="20"/>
+          <w:lang w:eastAsia="en-US"/>
+        </w:rPr>
+        <w:t>Whatsapp</w:t>
+      </w:r>
+      <w:proofErr w:type="spellEnd"/>
+      <w:r>
+        <w:rPr>
+          <w:rFonts w:ascii="Palatino" w:eastAsiaTheme="minorEastAsia" w:hAnsi="Palatino"/>
+          <w:color w:val="000000"/>
+          <w:kern w:val="16"/>
+          <w:sz w:val="19"/>
+          <w:szCs w:val="20"/>
+          <w:lang w:eastAsia="en-US"/>
+        </w:rPr>
+        <w:t xml:space="preserve"> / Facebook) to redirect the result to other parties. Likely output the result as a documentation both for client review and store as part of our backlog. Lastly, the resul</w:t>
+      </w:r>
+      <w:bookmarkStart w:id="0" w:name="_GoBack"/>
+      <w:bookmarkEnd w:id="0"/>
+      <w:r>
+        <w:rPr>
+          <w:rFonts w:ascii="Palatino" w:eastAsiaTheme="minorEastAsia" w:hAnsi="Palatino"/>
+          <w:color w:val="000000"/>
+          <w:kern w:val="16"/>
+          <w:sz w:val="19"/>
+          <w:szCs w:val="20"/>
+          <w:lang w:eastAsia="en-US"/>
+        </w:rPr>
+        <w:t>t of the class member cannot be editable, we can modify it which can be selectable and editable managed within a class shape.</w:t>
       </w:r>
     </w:p>
     <w:p>
@@ -12319,7 +13389,31 @@
           <w:lang w:eastAsia="en-US"/>
         </w:rPr>
         <w:tab/>
-        <w:t>Tutorialspoint.com. (2019). MVC Framework - Introduction - Tutorialspoint. [online] Available at: https://www.tutorialspoint.com/mvc_framework/mvc_framework_introduction.htm [Accessed 3 Sep. 2019].</w:t>
+        <w:t xml:space="preserve">Tutorialspoint.com. (2019). MVC Framework - Introduction - </w:t>
+      </w:r>
+      <w:proofErr w:type="spellStart"/>
+      <w:r>
+        <w:rPr>
+          <w:rFonts w:ascii="Palatino" w:hAnsi="Palatino" w:cs="Times New Roman"/>
+          <w:color w:val="000000"/>
+          <w:kern w:val="16"/>
+          <w:sz w:val="19"/>
+          <w:szCs w:val="20"/>
+          <w:lang w:eastAsia="en-US"/>
+        </w:rPr>
+        <w:t>Tutorialspoint</w:t>
+      </w:r>
+      <w:proofErr w:type="spellEnd"/>
+      <w:r>
+        <w:rPr>
+          <w:rFonts w:ascii="Palatino" w:hAnsi="Palatino" w:cs="Times New Roman"/>
+          <w:color w:val="000000"/>
+          <w:kern w:val="16"/>
+          <w:sz w:val="19"/>
+          <w:szCs w:val="20"/>
+          <w:lang w:eastAsia="en-US"/>
+        </w:rPr>
+        <w:t>. [online] Available at: https://www.tutorialspoint.com/mvc_framework/mvc_framework_introduction.htm [Accessed 3 Sep. 2019].</w:t>
       </w:r>
     </w:p>
     <w:p>
@@ -12416,7 +13510,31 @@
           <w:lang w:eastAsia="en-US"/>
         </w:rPr>
         <w:tab/>
-        <w:t>Visual-paradigm.com. (2019). What is Unified Modeling Language (UML)?. [online] Available at: https://www.visual-paradigm.com/guide/uml-unified-modeling-language/what-is-uml/ [Accessed 3 Sep. 2019].</w:t>
+        <w:t>Visual-paradigm.com. (2019). What is Unified Modeling Language (UML</w:t>
+      </w:r>
+      <w:proofErr w:type="gramStart"/>
+      <w:r>
+        <w:rPr>
+          <w:rFonts w:ascii="Palatino" w:eastAsiaTheme="minorEastAsia" w:hAnsi="Palatino"/>
+          <w:color w:val="000000"/>
+          <w:kern w:val="16"/>
+          <w:sz w:val="19"/>
+          <w:szCs w:val="20"/>
+          <w:lang w:eastAsia="en-US"/>
+        </w:rPr>
+        <w:t>)?.</w:t>
+      </w:r>
+      <w:proofErr w:type="gramEnd"/>
+      <w:r>
+        <w:rPr>
+          <w:rFonts w:ascii="Palatino" w:eastAsiaTheme="minorEastAsia" w:hAnsi="Palatino"/>
+          <w:color w:val="000000"/>
+          <w:kern w:val="16"/>
+          <w:sz w:val="19"/>
+          <w:szCs w:val="20"/>
+          <w:lang w:eastAsia="en-US"/>
+        </w:rPr>
+        <w:t xml:space="preserve"> [online] Available at: https://www.visual-paradigm.com/guide/uml-unified-modeling-language/what-is-uml/ [Accessed 3 Sep. 2019].</w:t>
       </w:r>
     </w:p>
     <w:p>
@@ -12467,7 +13585,31 @@
           <w:lang w:eastAsia="en-US"/>
         </w:rPr>
         <w:tab/>
-        <w:t>Tutorialspoint.com. (2019). UML - Class Diagram - Tutorialspoint. [online] Available at: https://www.tutorialspoint.com/uml/uml_class_diagram.htm [Accessed 3 Sep. 2019].</w:t>
+        <w:t xml:space="preserve">Tutorialspoint.com. (2019). UML - Class Diagram - </w:t>
+      </w:r>
+      <w:proofErr w:type="spellStart"/>
+      <w:r>
+        <w:rPr>
+          <w:rFonts w:ascii="Palatino" w:eastAsiaTheme="minorEastAsia" w:hAnsi="Palatino"/>
+          <w:color w:val="000000"/>
+          <w:kern w:val="16"/>
+          <w:sz w:val="19"/>
+          <w:szCs w:val="20"/>
+          <w:lang w:eastAsia="en-US"/>
+        </w:rPr>
+        <w:t>Tutorialspoint</w:t>
+      </w:r>
+      <w:proofErr w:type="spellEnd"/>
+      <w:r>
+        <w:rPr>
+          <w:rFonts w:ascii="Palatino" w:eastAsiaTheme="minorEastAsia" w:hAnsi="Palatino"/>
+          <w:color w:val="000000"/>
+          <w:kern w:val="16"/>
+          <w:sz w:val="19"/>
+          <w:szCs w:val="20"/>
+          <w:lang w:eastAsia="en-US"/>
+        </w:rPr>
+        <w:t>. [online] Available at: https://www.tutorialspoint.com/uml/uml_class_diagram.htm [Accessed 3 Sep. 2019].</w:t>
       </w:r>
     </w:p>
     <w:p>
@@ -12643,7 +13785,31 @@
           <w:lang w:eastAsia="en-US"/>
         </w:rPr>
         <w:tab/>
-        <w:t>Galinsky, A. (2016). JavaScript Unit Testing with TDD, Jasmine and Karma. [online] TestProject. Available at: https://blog.testproject.io/2016/08/14/javascript-unit-testing-with-tdd-jasmine-and-karma/ [Accessed 3 Sep. 2019].</w:t>
+        <w:t xml:space="preserve">Galinsky, A. (2016). JavaScript Unit Testing with TDD, Jasmine and Karma. [online] </w:t>
+      </w:r>
+      <w:proofErr w:type="spellStart"/>
+      <w:r>
+        <w:rPr>
+          <w:rFonts w:ascii="Palatino" w:hAnsi="Palatino" w:cs="Times New Roman"/>
+          <w:color w:val="000000"/>
+          <w:kern w:val="16"/>
+          <w:sz w:val="19"/>
+          <w:szCs w:val="20"/>
+          <w:lang w:eastAsia="en-US"/>
+        </w:rPr>
+        <w:t>TestProject</w:t>
+      </w:r>
+      <w:proofErr w:type="spellEnd"/>
+      <w:r>
+        <w:rPr>
+          <w:rFonts w:ascii="Palatino" w:hAnsi="Palatino" w:cs="Times New Roman"/>
+          <w:color w:val="000000"/>
+          <w:kern w:val="16"/>
+          <w:sz w:val="19"/>
+          <w:szCs w:val="20"/>
+          <w:lang w:eastAsia="en-US"/>
+        </w:rPr>
+        <w:t>. Available at: https://blog.testproject.io/2016/08/14/javascript-unit-testing-with-tdd-jasmine-and-karma/ [Accessed 3 Sep. 2019].</w:t>
       </w:r>
     </w:p>
     <w:p>
@@ -12745,7 +13911,31 @@
           <w:lang w:eastAsia="en-US"/>
         </w:rPr>
         <w:tab/>
-        <w:t>Y. Koren, “Drawing graphs by eigenvectors: theory and practice,” Computers &amp; Mathematics with Applications, vol. 49, no. 11-12, pp. 1867–1888, 2005.</w:t>
+        <w:t xml:space="preserve">Y. </w:t>
+      </w:r>
+      <w:proofErr w:type="spellStart"/>
+      <w:r>
+        <w:rPr>
+          <w:rFonts w:ascii="Palatino" w:eastAsiaTheme="minorEastAsia" w:hAnsi="Palatino"/>
+          <w:color w:val="000000"/>
+          <w:kern w:val="16"/>
+          <w:sz w:val="19"/>
+          <w:szCs w:val="20"/>
+          <w:lang w:eastAsia="en-US"/>
+        </w:rPr>
+        <w:t>Koren</w:t>
+      </w:r>
+      <w:proofErr w:type="spellEnd"/>
+      <w:r>
+        <w:rPr>
+          <w:rFonts w:ascii="Palatino" w:eastAsiaTheme="minorEastAsia" w:hAnsi="Palatino"/>
+          <w:color w:val="000000"/>
+          <w:kern w:val="16"/>
+          <w:sz w:val="19"/>
+          <w:szCs w:val="20"/>
+          <w:lang w:eastAsia="en-US"/>
+        </w:rPr>
+        <w:t>, “Drawing graphs by eigenvectors: theory and practice,” Computers &amp; Mathematics with Applications, vol. 49, no. 11-12, pp. 1867–1888, 2005.</w:t>
       </w:r>
     </w:p>
     <w:p/>
@@ -12991,16 +14181,13 @@
     <w:p>
       <w:r>
         <w:rPr>
-          <w:rFonts w:ascii="Comfortaa" w:hAnsi="Comfortaa"/>
           <w:noProof/>
-          <w:color w:val="353744"/>
-          <w:bdr w:val="none" w:sz="0" w:space="0" w:color="auto" w:frame="1"/>
         </w:rPr>
         <w:drawing>
-          <wp:inline distT="0" distB="0" distL="0" distR="0" wp14:anchorId="2DD0D7B7" wp14:editId="70C5AA26">
-            <wp:extent cx="6698657" cy="5953125"/>
-            <wp:effectExtent l="0" t="0" r="6985" b="0"/>
-            <wp:docPr id="8" name="Picture 8"/>
+          <wp:inline distT="0" distB="0" distL="0" distR="0" wp14:anchorId="55573A1F" wp14:editId="3A4E3D93">
+            <wp:extent cx="6098188" cy="2447925"/>
+            <wp:effectExtent l="0" t="0" r="0" b="0"/>
+            <wp:docPr id="1" name="Picture 1"/>
             <wp:cNvGraphicFramePr>
               <a:graphicFrameLocks xmlns:a="http://schemas.openxmlformats.org/drawingml/2006/main" noChangeAspect="1"/>
             </wp:cNvGraphicFramePr>
@@ -13008,7 +14195,7 @@
               <a:graphicData uri="http://schemas.openxmlformats.org/drawingml/2006/picture">
                 <pic:pic xmlns:pic="http://schemas.openxmlformats.org/drawingml/2006/picture">
                   <pic:nvPicPr>
-                    <pic:cNvPr id="0" name="Picture 27"/>
+                    <pic:cNvPr id="0" name="Picture 1"/>
                     <pic:cNvPicPr>
                       <a:picLocks noChangeAspect="1" noChangeArrowheads="1"/>
                     </pic:cNvPicPr>
@@ -13029,7 +14216,65 @@
                   <pic:spPr bwMode="auto">
                     <a:xfrm>
                       <a:off x="0" y="0"/>
-                      <a:ext cx="6718192" cy="5970486"/>
+                      <a:ext cx="6103182" cy="2449930"/>
+                    </a:xfrm>
+                    <a:prstGeom prst="rect">
+                      <a:avLst/>
+                    </a:prstGeom>
+                    <a:noFill/>
+                    <a:ln>
+                      <a:noFill/>
+                    </a:ln>
+                  </pic:spPr>
+                </pic:pic>
+              </a:graphicData>
+            </a:graphic>
+          </wp:inline>
+        </w:drawing>
+      </w:r>
+    </w:p>
+    <w:p>
+      <w:r>
+        <w:rPr>
+          <w:rFonts w:ascii="Comfortaa" w:hAnsi="Comfortaa"/>
+          <w:noProof/>
+          <w:color w:val="353744"/>
+          <w:bdr w:val="none" w:sz="0" w:space="0" w:color="auto" w:frame="1"/>
+        </w:rPr>
+        <w:drawing>
+          <wp:inline distT="0" distB="0" distL="0" distR="0" wp14:anchorId="2DD0D7B7" wp14:editId="30217DA4">
+            <wp:extent cx="6105525" cy="5426006"/>
+            <wp:effectExtent l="0" t="0" r="0" b="3810"/>
+            <wp:docPr id="8" name="Picture 8"/>
+            <wp:cNvGraphicFramePr>
+              <a:graphicFrameLocks xmlns:a="http://schemas.openxmlformats.org/drawingml/2006/main" noChangeAspect="1"/>
+            </wp:cNvGraphicFramePr>
+            <a:graphic xmlns:a="http://schemas.openxmlformats.org/drawingml/2006/main">
+              <a:graphicData uri="http://schemas.openxmlformats.org/drawingml/2006/picture">
+                <pic:pic xmlns:pic="http://schemas.openxmlformats.org/drawingml/2006/picture">
+                  <pic:nvPicPr>
+                    <pic:cNvPr id="0" name="Picture 27"/>
+                    <pic:cNvPicPr>
+                      <a:picLocks noChangeAspect="1" noChangeArrowheads="1"/>
+                    </pic:cNvPicPr>
+                  </pic:nvPicPr>
+                  <pic:blipFill>
+                    <a:blip r:embed="rId22">
+                      <a:extLst>
+                        <a:ext uri="{28A0092B-C50C-407E-A947-70E740481C1C}">
+                          <a14:useLocalDpi xmlns:a14="http://schemas.microsoft.com/office/drawing/2010/main" val="0"/>
+                        </a:ext>
+                      </a:extLst>
+                    </a:blip>
+                    <a:srcRect/>
+                    <a:stretch>
+                      <a:fillRect/>
+                    </a:stretch>
+                  </pic:blipFill>
+                  <pic:spPr bwMode="auto">
+                    <a:xfrm>
+                      <a:off x="0" y="0"/>
+                      <a:ext cx="6132798" cy="5450244"/>
                     </a:xfrm>
                     <a:prstGeom prst="rect">
                       <a:avLst/>
@@ -13124,7 +14369,7 @@
                     </pic:cNvPicPr>
                   </pic:nvPicPr>
                   <pic:blipFill>
-                    <a:blip r:embed="rId22">
+                    <a:blip r:embed="rId23">
                       <a:extLst>
                         <a:ext uri="{28A0092B-C50C-407E-A947-70E740481C1C}">
                           <a14:useLocalDpi xmlns:a14="http://schemas.microsoft.com/office/drawing/2010/main" val="0"/>
@@ -13215,7 +14460,7 @@
                     </pic:cNvPicPr>
                   </pic:nvPicPr>
                   <pic:blipFill>
-                    <a:blip r:embed="rId23">
+                    <a:blip r:embed="rId24">
                       <a:extLst>
                         <a:ext uri="{28A0092B-C50C-407E-A947-70E740481C1C}">
                           <a14:useLocalDpi xmlns:a14="http://schemas.microsoft.com/office/drawing/2010/main" val="0"/>
@@ -13315,7 +14560,7 @@
                     </pic:cNvPicPr>
                   </pic:nvPicPr>
                   <pic:blipFill>
-                    <a:blip r:embed="rId24">
+                    <a:blip r:embed="rId25">
                       <a:extLst>
                         <a:ext uri="{28A0092B-C50C-407E-A947-70E740481C1C}">
                           <a14:useLocalDpi xmlns:a14="http://schemas.microsoft.com/office/drawing/2010/main" val="0"/>
@@ -18416,7 +19661,7 @@
 </file>
 
 <file path=customXml/itemProps1.xml><?xml version="1.0" encoding="utf-8"?>
-<ds:datastoreItem xmlns:ds="http://schemas.openxmlformats.org/officeDocument/2006/customXml" ds:itemID="{79AA8DD6-63EB-4A98-88B4-430421B34EA0}">
+<ds:datastoreItem xmlns:ds="http://schemas.openxmlformats.org/officeDocument/2006/customXml" ds:itemID="{8F60F2E6-8F29-4632-9142-CCB5412EA213}">
   <ds:schemaRefs>
     <ds:schemaRef ds:uri="http://schemas.openxmlformats.org/officeDocument/2006/bibliography"/>
   </ds:schemaRefs>

</xml_diff>

<commit_message>
Add Personal Self-Reflection row
</commit_message>
<xml_diff>
--- a/CS5351-Project _1920A_IEEE_Format.docx
+++ b/CS5351-Project _1920A_IEEE_Format.docx
@@ -291,7 +291,31 @@
           <w:szCs w:val="20"/>
           <w:lang w:eastAsia="en-US"/>
         </w:rPr>
-        <w:t xml:space="preserve">oftware Engineering (SE) - the systematic approach towards developing maintainable software. It requires continuous and on-going effort to maintain the system documentation so as to facilitate system maintenance and future system enhancements. In order to provide a clear </w:t>
+        <w:t xml:space="preserve">oftware Engineering (SE) - the systematic approach towards developing maintainable software. It requires continuous and on-going effort to maintain the system documentation </w:t>
+      </w:r>
+      <w:proofErr w:type="gramStart"/>
+      <w:r>
+        <w:rPr>
+          <w:rFonts w:ascii="Palatino" w:hAnsi="Palatino" w:cs="Times New Roman"/>
+          <w:color w:val="000000"/>
+          <w:kern w:val="16"/>
+          <w:sz w:val="19"/>
+          <w:szCs w:val="20"/>
+          <w:lang w:eastAsia="en-US"/>
+        </w:rPr>
+        <w:t>so as to</w:t>
+      </w:r>
+      <w:proofErr w:type="gramEnd"/>
+      <w:r>
+        <w:rPr>
+          <w:rFonts w:ascii="Palatino" w:hAnsi="Palatino" w:cs="Times New Roman"/>
+          <w:color w:val="000000"/>
+          <w:kern w:val="16"/>
+          <w:sz w:val="19"/>
+          <w:szCs w:val="20"/>
+          <w:lang w:eastAsia="en-US"/>
+        </w:rPr>
+        <w:t xml:space="preserve"> facilitate system maintenance and future system enhancements. In order to provide a clear </w:t>
       </w:r>
       <w:r>
         <w:rPr>
@@ -418,18 +442,66 @@
           <w:szCs w:val="20"/>
           <w:lang w:eastAsia="en-US"/>
         </w:rPr>
-        <w:t xml:space="preserve">The aforementioned considerations are reviewed and assembled into our proposed solution. We choose the most </w:t>
-      </w:r>
-      <w:r>
-        <w:rPr>
-          <w:rFonts w:ascii="Palatino" w:hAnsi="Palatino" w:cs="Times New Roman"/>
-          <w:color w:val="000000"/>
-          <w:kern w:val="16"/>
-          <w:sz w:val="19"/>
-          <w:szCs w:val="20"/>
-          <w:lang w:eastAsia="en-US"/>
-        </w:rPr>
-        <w:t>vital diagram, Class Diagram, as our project target. Class Diagrams not only shows the system design, but also enforces object oriented programming, which minimizes the efforts for system maintenance and future upgrade.</w:t>
+        <w:t xml:space="preserve">The </w:t>
+      </w:r>
+      <w:proofErr w:type="gramStart"/>
+      <w:r>
+        <w:rPr>
+          <w:rFonts w:ascii="Palatino" w:hAnsi="Palatino" w:cs="Times New Roman"/>
+          <w:color w:val="000000"/>
+          <w:kern w:val="16"/>
+          <w:sz w:val="19"/>
+          <w:szCs w:val="20"/>
+          <w:lang w:eastAsia="en-US"/>
+        </w:rPr>
+        <w:t>aforementioned considerations</w:t>
+      </w:r>
+      <w:proofErr w:type="gramEnd"/>
+      <w:r>
+        <w:rPr>
+          <w:rFonts w:ascii="Palatino" w:hAnsi="Palatino" w:cs="Times New Roman"/>
+          <w:color w:val="000000"/>
+          <w:kern w:val="16"/>
+          <w:sz w:val="19"/>
+          <w:szCs w:val="20"/>
+          <w:lang w:eastAsia="en-US"/>
+        </w:rPr>
+        <w:t xml:space="preserve"> are reviewed and assembled into our proposed solution. We choose the most </w:t>
+      </w:r>
+      <w:r>
+        <w:rPr>
+          <w:rFonts w:ascii="Palatino" w:hAnsi="Palatino" w:cs="Times New Roman"/>
+          <w:color w:val="000000"/>
+          <w:kern w:val="16"/>
+          <w:sz w:val="19"/>
+          <w:szCs w:val="20"/>
+          <w:lang w:eastAsia="en-US"/>
+        </w:rPr>
+        <w:t xml:space="preserve">vital diagram, Class Diagram, as our project target. Class Diagrams not only shows the system design, but also enforces </w:t>
+      </w:r>
+      <w:proofErr w:type="gramStart"/>
+      <w:r>
+        <w:rPr>
+          <w:rFonts w:ascii="Palatino" w:hAnsi="Palatino" w:cs="Times New Roman"/>
+          <w:color w:val="000000"/>
+          <w:kern w:val="16"/>
+          <w:sz w:val="19"/>
+          <w:szCs w:val="20"/>
+          <w:lang w:eastAsia="en-US"/>
+        </w:rPr>
+        <w:t>object oriented</w:t>
+      </w:r>
+      <w:proofErr w:type="gramEnd"/>
+      <w:r>
+        <w:rPr>
+          <w:rFonts w:ascii="Palatino" w:hAnsi="Palatino" w:cs="Times New Roman"/>
+          <w:color w:val="000000"/>
+          <w:kern w:val="16"/>
+          <w:sz w:val="19"/>
+          <w:szCs w:val="20"/>
+          <w:lang w:eastAsia="en-US"/>
+        </w:rPr>
+        <w:t xml:space="preserve"> programming, which minimizes the efforts for system maintenance and future upgrade.</w:t>
       </w:r>
     </w:p>
     <w:p>
@@ -524,7 +596,31 @@
           <w:szCs w:val="20"/>
           <w:lang w:eastAsia="en-US"/>
         </w:rPr>
-        <w:t>We found that the free online tools, such as Regular Expression Tester, SHA key generation, Base64 decoder, JSON editor etc, are helpful in the implementation phase. However, we found only one free sequence diagram tool that is dedicated for the design phase in software development. Although Visual Paradigm, which is a globally used enterprise solution, recently join</w:t>
+        <w:t xml:space="preserve">We found that the free online tools, such as Regular Expression Tester, SHA key generation, Base64 decoder, JSON editor </w:t>
+      </w:r>
+      <w:proofErr w:type="spellStart"/>
+      <w:r>
+        <w:rPr>
+          <w:rFonts w:ascii="Palatino" w:hAnsi="Palatino" w:cs="Times New Roman"/>
+          <w:color w:val="000000"/>
+          <w:kern w:val="16"/>
+          <w:sz w:val="19"/>
+          <w:szCs w:val="20"/>
+          <w:lang w:eastAsia="en-US"/>
+        </w:rPr>
+        <w:t>etc</w:t>
+      </w:r>
+      <w:proofErr w:type="spellEnd"/>
+      <w:r>
+        <w:rPr>
+          <w:rFonts w:ascii="Palatino" w:hAnsi="Palatino" w:cs="Times New Roman"/>
+          <w:color w:val="000000"/>
+          <w:kern w:val="16"/>
+          <w:sz w:val="19"/>
+          <w:szCs w:val="20"/>
+          <w:lang w:eastAsia="en-US"/>
+        </w:rPr>
+        <w:t>, are helpful in the implementation phase. However, we found only one free sequence diagram tool that is dedicated for the design phase in software development. Although Visual Paradigm, which is a globally used enterprise solution, recently join</w:t>
       </w:r>
       <w:r>
         <w:rPr>
@@ -585,7 +681,31 @@
           <w:szCs w:val="20"/>
           <w:lang w:eastAsia="en-US"/>
         </w:rPr>
-        <w:t xml:space="preserve"> has demonstrated an effective solution to cope with the problems. We decided to build a similar tool that generates Class Diagram from text-input, so as to gradually provide a comprehensive solution on top of the online sequence diagram.</w:t>
+        <w:t xml:space="preserve"> has demonstrated an effective solution to cope with the problems. We decided to build a similar tool that generates Class Diagram from text-input, </w:t>
+      </w:r>
+      <w:proofErr w:type="gramStart"/>
+      <w:r>
+        <w:rPr>
+          <w:rFonts w:ascii="Palatino" w:hAnsi="Palatino" w:cs="Times New Roman"/>
+          <w:color w:val="000000"/>
+          <w:kern w:val="16"/>
+          <w:sz w:val="19"/>
+          <w:szCs w:val="20"/>
+          <w:lang w:eastAsia="en-US"/>
+        </w:rPr>
+        <w:t>so as to</w:t>
+      </w:r>
+      <w:proofErr w:type="gramEnd"/>
+      <w:r>
+        <w:rPr>
+          <w:rFonts w:ascii="Palatino" w:hAnsi="Palatino" w:cs="Times New Roman"/>
+          <w:color w:val="000000"/>
+          <w:kern w:val="16"/>
+          <w:sz w:val="19"/>
+          <w:szCs w:val="20"/>
+          <w:lang w:eastAsia="en-US"/>
+        </w:rPr>
+        <w:t xml:space="preserve"> gradually provide a comprehensive solution on top of the online sequence diagram.</w:t>
       </w:r>
     </w:p>
     <w:p>
@@ -976,7 +1096,31 @@
           <w:szCs w:val="20"/>
           <w:lang w:eastAsia="en-US"/>
         </w:rPr>
-        <w:t>and translate it as commands both for model or view. The user manipulates the model through controller by input</w:t>
+        <w:t xml:space="preserve">and translate it as commands both for model </w:t>
+      </w:r>
+      <w:proofErr w:type="gramStart"/>
+      <w:r>
+        <w:rPr>
+          <w:rFonts w:ascii="Palatino" w:hAnsi="Palatino" w:cs="Times New Roman"/>
+          <w:color w:val="000000"/>
+          <w:kern w:val="16"/>
+          <w:sz w:val="19"/>
+          <w:szCs w:val="20"/>
+          <w:lang w:eastAsia="en-US"/>
+        </w:rPr>
+        <w:t>or</w:t>
+      </w:r>
+      <w:proofErr w:type="gramEnd"/>
+      <w:r>
+        <w:rPr>
+          <w:rFonts w:ascii="Palatino" w:hAnsi="Palatino" w:cs="Times New Roman"/>
+          <w:color w:val="000000"/>
+          <w:kern w:val="16"/>
+          <w:sz w:val="19"/>
+          <w:szCs w:val="20"/>
+          <w:lang w:eastAsia="en-US"/>
+        </w:rPr>
+        <w:t xml:space="preserve"> view. The user manipulates the model through controller by input</w:t>
       </w:r>
       <w:r>
         <w:rPr>
@@ -1024,7 +1168,127 @@
           <w:szCs w:val="20"/>
           <w:lang w:eastAsia="en-US"/>
         </w:rPr>
-        <w:t>In order to speed up the development, VueJS, an Model-View-ViewModel (MVVM) framework, is utilised for View generation. Since VueJS will bind the data to the UI automatically, we can reduce the efforts for translating the data output to the user interface, aka View. The view model controls the logic that how the data to be managed from model and provide data to view with its own properties. The view model is design for the view, express the status of the view and the method of process logic of the view.</w:t>
+        <w:t xml:space="preserve">In order to speed up the development, </w:t>
+      </w:r>
+      <w:proofErr w:type="spellStart"/>
+      <w:r>
+        <w:rPr>
+          <w:rFonts w:ascii="Palatino" w:hAnsi="Palatino" w:cs="Times New Roman"/>
+          <w:color w:val="000000"/>
+          <w:kern w:val="16"/>
+          <w:sz w:val="19"/>
+          <w:szCs w:val="20"/>
+          <w:lang w:eastAsia="en-US"/>
+        </w:rPr>
+        <w:t>VueJS</w:t>
+      </w:r>
+      <w:proofErr w:type="spellEnd"/>
+      <w:r>
+        <w:rPr>
+          <w:rFonts w:ascii="Palatino" w:hAnsi="Palatino" w:cs="Times New Roman"/>
+          <w:color w:val="000000"/>
+          <w:kern w:val="16"/>
+          <w:sz w:val="19"/>
+          <w:szCs w:val="20"/>
+          <w:lang w:eastAsia="en-US"/>
+        </w:rPr>
+        <w:t xml:space="preserve">, </w:t>
+      </w:r>
+      <w:proofErr w:type="gramStart"/>
+      <w:r>
+        <w:rPr>
+          <w:rFonts w:ascii="Palatino" w:hAnsi="Palatino" w:cs="Times New Roman"/>
+          <w:color w:val="000000"/>
+          <w:kern w:val="16"/>
+          <w:sz w:val="19"/>
+          <w:szCs w:val="20"/>
+          <w:lang w:eastAsia="en-US"/>
+        </w:rPr>
+        <w:t>an</w:t>
+      </w:r>
+      <w:proofErr w:type="gramEnd"/>
+      <w:r>
+        <w:rPr>
+          <w:rFonts w:ascii="Palatino" w:hAnsi="Palatino" w:cs="Times New Roman"/>
+          <w:color w:val="000000"/>
+          <w:kern w:val="16"/>
+          <w:sz w:val="19"/>
+          <w:szCs w:val="20"/>
+          <w:lang w:eastAsia="en-US"/>
+        </w:rPr>
+        <w:t xml:space="preserve"> Model-View-</w:t>
+      </w:r>
+      <w:proofErr w:type="spellStart"/>
+      <w:r>
+        <w:rPr>
+          <w:rFonts w:ascii="Palatino" w:hAnsi="Palatino" w:cs="Times New Roman"/>
+          <w:color w:val="000000"/>
+          <w:kern w:val="16"/>
+          <w:sz w:val="19"/>
+          <w:szCs w:val="20"/>
+          <w:lang w:eastAsia="en-US"/>
+        </w:rPr>
+        <w:t>ViewModel</w:t>
+      </w:r>
+      <w:proofErr w:type="spellEnd"/>
+      <w:r>
+        <w:rPr>
+          <w:rFonts w:ascii="Palatino" w:hAnsi="Palatino" w:cs="Times New Roman"/>
+          <w:color w:val="000000"/>
+          <w:kern w:val="16"/>
+          <w:sz w:val="19"/>
+          <w:szCs w:val="20"/>
+          <w:lang w:eastAsia="en-US"/>
+        </w:rPr>
+        <w:t xml:space="preserve"> (MVVM) framework, is </w:t>
+      </w:r>
+      <w:proofErr w:type="spellStart"/>
+      <w:r>
+        <w:rPr>
+          <w:rFonts w:ascii="Palatino" w:hAnsi="Palatino" w:cs="Times New Roman"/>
+          <w:color w:val="000000"/>
+          <w:kern w:val="16"/>
+          <w:sz w:val="19"/>
+          <w:szCs w:val="20"/>
+          <w:lang w:eastAsia="en-US"/>
+        </w:rPr>
+        <w:t>utilised</w:t>
+      </w:r>
+      <w:proofErr w:type="spellEnd"/>
+      <w:r>
+        <w:rPr>
+          <w:rFonts w:ascii="Palatino" w:hAnsi="Palatino" w:cs="Times New Roman"/>
+          <w:color w:val="000000"/>
+          <w:kern w:val="16"/>
+          <w:sz w:val="19"/>
+          <w:szCs w:val="20"/>
+          <w:lang w:eastAsia="en-US"/>
+        </w:rPr>
+        <w:t xml:space="preserve"> for View generation. Since </w:t>
+      </w:r>
+      <w:proofErr w:type="spellStart"/>
+      <w:r>
+        <w:rPr>
+          <w:rFonts w:ascii="Palatino" w:hAnsi="Palatino" w:cs="Times New Roman"/>
+          <w:color w:val="000000"/>
+          <w:kern w:val="16"/>
+          <w:sz w:val="19"/>
+          <w:szCs w:val="20"/>
+          <w:lang w:eastAsia="en-US"/>
+        </w:rPr>
+        <w:t>VueJS</w:t>
+      </w:r>
+      <w:proofErr w:type="spellEnd"/>
+      <w:r>
+        <w:rPr>
+          <w:rFonts w:ascii="Palatino" w:hAnsi="Palatino" w:cs="Times New Roman"/>
+          <w:color w:val="000000"/>
+          <w:kern w:val="16"/>
+          <w:sz w:val="19"/>
+          <w:szCs w:val="20"/>
+          <w:lang w:eastAsia="en-US"/>
+        </w:rPr>
+        <w:t xml:space="preserve"> will bind the data to the UI automatically, we can reduce the efforts for translating the data output to the user interface, aka View. The view model controls the logic that how the data to be managed from model and provide data to view with its own properties. The view model is design for the view, express the status of the view and the method of process logic of the view.</w:t>
       </w:r>
     </w:p>
     <w:p>
@@ -1502,7 +1766,31 @@
           <w:szCs w:val="20"/>
           <w:lang w:eastAsia="en-US"/>
         </w:rPr>
-        <w:t>Regular expression is an object or special text string to represent a pattern of characters. We used some RegExp in our JavaScript for searching patterns. It helps extract information through any text by searching the matched patterns.</w:t>
+        <w:t xml:space="preserve">Regular expression is an object or special text string to represent a pattern of characters. We used some </w:t>
+      </w:r>
+      <w:proofErr w:type="spellStart"/>
+      <w:r>
+        <w:rPr>
+          <w:rFonts w:ascii="Palatino" w:hAnsi="Palatino" w:cs="Times New Roman"/>
+          <w:color w:val="000000"/>
+          <w:kern w:val="16"/>
+          <w:sz w:val="19"/>
+          <w:szCs w:val="20"/>
+          <w:lang w:eastAsia="en-US"/>
+        </w:rPr>
+        <w:t>RegExp</w:t>
+      </w:r>
+      <w:proofErr w:type="spellEnd"/>
+      <w:r>
+        <w:rPr>
+          <w:rFonts w:ascii="Palatino" w:hAnsi="Palatino" w:cs="Times New Roman"/>
+          <w:color w:val="000000"/>
+          <w:kern w:val="16"/>
+          <w:sz w:val="19"/>
+          <w:szCs w:val="20"/>
+          <w:lang w:eastAsia="en-US"/>
+        </w:rPr>
+        <w:t xml:space="preserve"> in our JavaScript for searching patterns. It helps extract information through any text by searching the matched patterns.</w:t>
       </w:r>
     </w:p>
     <w:p>
@@ -2472,6 +2760,7 @@
                 <w:lang w:eastAsia="en-US"/>
               </w:rPr>
             </w:pPr>
+            <w:proofErr w:type="spellStart"/>
             <w:r>
               <w:rPr>
                 <w:rFonts w:ascii="Palatino" w:hAnsi="Palatino" w:cs="Times New Roman"/>
@@ -2483,6 +2772,7 @@
               </w:rPr>
               <w:t>VueJS</w:t>
             </w:r>
+            <w:proofErr w:type="spellEnd"/>
           </w:p>
         </w:tc>
         <w:tc>
@@ -2524,8 +2814,21 @@
                 <w:szCs w:val="20"/>
                 <w:lang w:eastAsia="en-US"/>
               </w:rPr>
-              <w:t>Model-View-ViewModel</w:t>
-            </w:r>
+              <w:t>Model-View-</w:t>
+            </w:r>
+            <w:proofErr w:type="spellStart"/>
+            <w:r>
+              <w:rPr>
+                <w:rFonts w:ascii="Palatino" w:hAnsi="Palatino" w:cs="Times New Roman"/>
+                <w:color w:val="000000"/>
+                <w:kern w:val="16"/>
+                <w:sz w:val="19"/>
+                <w:szCs w:val="20"/>
+                <w:lang w:eastAsia="en-US"/>
+              </w:rPr>
+              <w:t>ViewModel</w:t>
+            </w:r>
+            <w:proofErr w:type="spellEnd"/>
             <w:r>
               <w:rPr>
                 <w:rFonts w:ascii="Palatino" w:hAnsi="Palatino" w:cs="Times New Roman"/>
@@ -3625,7 +3928,31 @@
           <w:szCs w:val="20"/>
           <w:lang w:eastAsia="en-US"/>
         </w:rPr>
-        <w:t>[#TD-03] Feasibility Study on using VueJS for SVG diagram generation</w:t>
+        <w:t xml:space="preserve">[#TD-03] Feasibility Study on using </w:t>
+      </w:r>
+      <w:proofErr w:type="spellStart"/>
+      <w:r>
+        <w:rPr>
+          <w:rFonts w:ascii="Palatino" w:hAnsi="Palatino" w:cs="Times New Roman"/>
+          <w:color w:val="000000"/>
+          <w:kern w:val="16"/>
+          <w:sz w:val="19"/>
+          <w:szCs w:val="20"/>
+          <w:lang w:eastAsia="en-US"/>
+        </w:rPr>
+        <w:t>VueJS</w:t>
+      </w:r>
+      <w:proofErr w:type="spellEnd"/>
+      <w:r>
+        <w:rPr>
+          <w:rFonts w:ascii="Palatino" w:hAnsi="Palatino" w:cs="Times New Roman"/>
+          <w:color w:val="000000"/>
+          <w:kern w:val="16"/>
+          <w:sz w:val="19"/>
+          <w:szCs w:val="20"/>
+          <w:lang w:eastAsia="en-US"/>
+        </w:rPr>
+        <w:t xml:space="preserve"> for SVG diagram generation</w:t>
       </w:r>
     </w:p>
     <w:p>
@@ -4195,6 +4522,7 @@
           <w:lang w:eastAsia="en-US"/>
         </w:rPr>
       </w:pPr>
+      <w:proofErr w:type="gramStart"/>
       <w:r>
         <w:rPr>
           <w:rFonts w:ascii="Palatino" w:eastAsiaTheme="minorEastAsia" w:hAnsi="Palatino" w:cs="Times New Roman"/>
@@ -4206,6 +4534,7 @@
         </w:rPr>
         <w:t>Road-map</w:t>
       </w:r>
+      <w:proofErr w:type="gramEnd"/>
     </w:p>
     <w:p>
       <w:pPr>
@@ -10259,16 +10588,29 @@
           <w:lang w:eastAsia="en-US"/>
         </w:rPr>
       </w:pPr>
-      <w:r>
-        <w:rPr>
-          <w:rFonts w:ascii="Palatino" w:hAnsi="Palatino" w:cs="Times New Roman"/>
-          <w:color w:val="000000"/>
-          <w:kern w:val="16"/>
-          <w:sz w:val="19"/>
-          <w:szCs w:val="20"/>
-          <w:lang w:eastAsia="en-US"/>
-        </w:rPr>
-        <w:t xml:space="preserve">ValidateAssociationLine is used to check if any violation of the string format on the </w:t>
+      <w:proofErr w:type="spellStart"/>
+      <w:r>
+        <w:rPr>
+          <w:rFonts w:ascii="Palatino" w:hAnsi="Palatino" w:cs="Times New Roman"/>
+          <w:color w:val="000000"/>
+          <w:kern w:val="16"/>
+          <w:sz w:val="19"/>
+          <w:szCs w:val="20"/>
+          <w:lang w:eastAsia="en-US"/>
+        </w:rPr>
+        <w:t>ValidateAssociationLine</w:t>
+      </w:r>
+      <w:proofErr w:type="spellEnd"/>
+      <w:r>
+        <w:rPr>
+          <w:rFonts w:ascii="Palatino" w:hAnsi="Palatino" w:cs="Times New Roman"/>
+          <w:color w:val="000000"/>
+          <w:kern w:val="16"/>
+          <w:sz w:val="19"/>
+          <w:szCs w:val="20"/>
+          <w:lang w:eastAsia="en-US"/>
+        </w:rPr>
+        <w:t xml:space="preserve"> is used to check if any violation of the string format on the </w:t>
       </w:r>
       <w:r>
         <w:rPr>
@@ -10601,7 +10943,31 @@
           <w:szCs w:val="20"/>
           <w:lang w:eastAsia="en-US"/>
         </w:rPr>
-        <w:t>Multiple “||”s are allowed on the line string</w:t>
+        <w:t>Multiple “|</w:t>
+      </w:r>
+      <w:proofErr w:type="gramStart"/>
+      <w:r>
+        <w:rPr>
+          <w:rFonts w:ascii="Palatino" w:hAnsi="Palatino" w:cs="Times New Roman"/>
+          <w:color w:val="000000"/>
+          <w:kern w:val="16"/>
+          <w:sz w:val="19"/>
+          <w:szCs w:val="20"/>
+          <w:lang w:eastAsia="en-US"/>
+        </w:rPr>
+        <w:t>|”s</w:t>
+      </w:r>
+      <w:proofErr w:type="gramEnd"/>
+      <w:r>
+        <w:rPr>
+          <w:rFonts w:ascii="Palatino" w:hAnsi="Palatino" w:cs="Times New Roman"/>
+          <w:color w:val="000000"/>
+          <w:kern w:val="16"/>
+          <w:sz w:val="19"/>
+          <w:szCs w:val="20"/>
+          <w:lang w:eastAsia="en-US"/>
+        </w:rPr>
+        <w:t xml:space="preserve"> are allowed on the line string</w:t>
       </w:r>
     </w:p>
     <w:p>
@@ -10668,7 +11034,31 @@
           <w:lang w:eastAsia="en-US"/>
         </w:rPr>
         <w:lastRenderedPageBreak/>
-        <w:t>"&gt;&gt;" must go first (if any), followed by 0 to n “||”s </w:t>
+        <w:t>"&gt;&gt;" must go first (if any), followed by 0 to n “|</w:t>
+      </w:r>
+      <w:proofErr w:type="gramStart"/>
+      <w:r>
+        <w:rPr>
+          <w:rFonts w:ascii="Palatino" w:hAnsi="Palatino" w:cs="Times New Roman"/>
+          <w:color w:val="000000"/>
+          <w:kern w:val="16"/>
+          <w:sz w:val="19"/>
+          <w:szCs w:val="20"/>
+          <w:lang w:eastAsia="en-US"/>
+        </w:rPr>
+        <w:t>|”s</w:t>
+      </w:r>
+      <w:proofErr w:type="gramEnd"/>
+      <w:r>
+        <w:rPr>
+          <w:rFonts w:ascii="Palatino" w:hAnsi="Palatino" w:cs="Times New Roman"/>
+          <w:color w:val="000000"/>
+          <w:kern w:val="16"/>
+          <w:sz w:val="19"/>
+          <w:szCs w:val="20"/>
+          <w:lang w:eastAsia="en-US"/>
+        </w:rPr>
+        <w:t> </w:t>
       </w:r>
     </w:p>
     <w:p>
@@ -10808,16 +11198,29 @@
           <w:lang w:eastAsia="en-US"/>
         </w:rPr>
       </w:pPr>
-      <w:r>
-        <w:rPr>
-          <w:rFonts w:ascii="Palatino" w:hAnsi="Palatino" w:cs="Times New Roman"/>
-          <w:color w:val="000000"/>
-          <w:kern w:val="16"/>
-          <w:sz w:val="19"/>
-          <w:szCs w:val="20"/>
-          <w:lang w:eastAsia="en-US"/>
-        </w:rPr>
-        <w:t xml:space="preserve">ValidateLine is used to check if any violation of the string format occurs on the </w:t>
+      <w:proofErr w:type="spellStart"/>
+      <w:r>
+        <w:rPr>
+          <w:rFonts w:ascii="Palatino" w:hAnsi="Palatino" w:cs="Times New Roman"/>
+          <w:color w:val="000000"/>
+          <w:kern w:val="16"/>
+          <w:sz w:val="19"/>
+          <w:szCs w:val="20"/>
+          <w:lang w:eastAsia="en-US"/>
+        </w:rPr>
+        <w:t>ValidateLine</w:t>
+      </w:r>
+      <w:proofErr w:type="spellEnd"/>
+      <w:r>
+        <w:rPr>
+          <w:rFonts w:ascii="Palatino" w:hAnsi="Palatino" w:cs="Times New Roman"/>
+          <w:color w:val="000000"/>
+          <w:kern w:val="16"/>
+          <w:sz w:val="19"/>
+          <w:szCs w:val="20"/>
+          <w:lang w:eastAsia="en-US"/>
+        </w:rPr>
+        <w:t xml:space="preserve"> is used to check if any violation of the string format occurs on the </w:t>
       </w:r>
       <w:r>
         <w:rPr>
@@ -11191,7 +11594,79 @@
           <w:szCs w:val="20"/>
           <w:lang w:eastAsia="en-US"/>
         </w:rPr>
-        <w:t>Some researches have been conducted to figure out a better implementation for calculating the coordinates of the nodes. We found some of the methods, such as spectral layouting method by Y. Koren; which are, however, not as simple to be understood and implemented within the project time. We decided to use a tree structure to layout the graph and migrate the coordinating algorithm in the future.</w:t>
+        <w:t xml:space="preserve">Some </w:t>
+      </w:r>
+      <w:proofErr w:type="spellStart"/>
+      <w:r>
+        <w:rPr>
+          <w:rFonts w:ascii="Palatino" w:eastAsiaTheme="minorEastAsia" w:hAnsi="Palatino"/>
+          <w:color w:val="000000"/>
+          <w:kern w:val="16"/>
+          <w:sz w:val="19"/>
+          <w:szCs w:val="20"/>
+          <w:lang w:eastAsia="en-US"/>
+        </w:rPr>
+        <w:t>researches</w:t>
+      </w:r>
+      <w:proofErr w:type="spellEnd"/>
+      <w:r>
+        <w:rPr>
+          <w:rFonts w:ascii="Palatino" w:eastAsiaTheme="minorEastAsia" w:hAnsi="Palatino"/>
+          <w:color w:val="000000"/>
+          <w:kern w:val="16"/>
+          <w:sz w:val="19"/>
+          <w:szCs w:val="20"/>
+          <w:lang w:eastAsia="en-US"/>
+        </w:rPr>
+        <w:t xml:space="preserve"> have been conducted to figure out a better implementation for calculating the coordinates of the nodes. We found some of the methods, such as spectral </w:t>
+      </w:r>
+      <w:proofErr w:type="spellStart"/>
+      <w:r>
+        <w:rPr>
+          <w:rFonts w:ascii="Palatino" w:eastAsiaTheme="minorEastAsia" w:hAnsi="Palatino"/>
+          <w:color w:val="000000"/>
+          <w:kern w:val="16"/>
+          <w:sz w:val="19"/>
+          <w:szCs w:val="20"/>
+          <w:lang w:eastAsia="en-US"/>
+        </w:rPr>
+        <w:t>layouting</w:t>
+      </w:r>
+      <w:proofErr w:type="spellEnd"/>
+      <w:r>
+        <w:rPr>
+          <w:rFonts w:ascii="Palatino" w:eastAsiaTheme="minorEastAsia" w:hAnsi="Palatino"/>
+          <w:color w:val="000000"/>
+          <w:kern w:val="16"/>
+          <w:sz w:val="19"/>
+          <w:szCs w:val="20"/>
+          <w:lang w:eastAsia="en-US"/>
+        </w:rPr>
+        <w:t xml:space="preserve"> method by Y. </w:t>
+      </w:r>
+      <w:proofErr w:type="spellStart"/>
+      <w:r>
+        <w:rPr>
+          <w:rFonts w:ascii="Palatino" w:eastAsiaTheme="minorEastAsia" w:hAnsi="Palatino"/>
+          <w:color w:val="000000"/>
+          <w:kern w:val="16"/>
+          <w:sz w:val="19"/>
+          <w:szCs w:val="20"/>
+          <w:lang w:eastAsia="en-US"/>
+        </w:rPr>
+        <w:t>Koren</w:t>
+      </w:r>
+      <w:proofErr w:type="spellEnd"/>
+      <w:r>
+        <w:rPr>
+          <w:rFonts w:ascii="Palatino" w:eastAsiaTheme="minorEastAsia" w:hAnsi="Palatino"/>
+          <w:color w:val="000000"/>
+          <w:kern w:val="16"/>
+          <w:sz w:val="19"/>
+          <w:szCs w:val="20"/>
+          <w:lang w:eastAsia="en-US"/>
+        </w:rPr>
+        <w:t>; which are, however, not as simple to be understood and implemented within the project time. We decided to use a tree structure to layout the graph and migrate the coordinating algorithm in the future.</w:t>
       </w:r>
     </w:p>
     <w:p>
@@ -11218,7 +11693,55 @@
           <w:szCs w:val="20"/>
           <w:lang w:eastAsia="en-US"/>
         </w:rPr>
-        <w:t>However, why tree structure can be an alternative for the nodes layouting method? Class diagram is in fact a directed acyclic graph (DAG) if we only consider inheritance and implementing interfaces. As long as the inheritance can never be cyclic, we can find out the root ancestor, which is also the root of a tree structure. As multiple roots can be found, we introduced an invisible root that will not be displayed, such that the calculation can be done in a single recursive function.</w:t>
+        <w:t xml:space="preserve">However, why tree structure can be an alternative for the nodes </w:t>
+      </w:r>
+      <w:proofErr w:type="spellStart"/>
+      <w:r>
+        <w:rPr>
+          <w:rFonts w:ascii="Palatino" w:eastAsiaTheme="minorEastAsia" w:hAnsi="Palatino"/>
+          <w:color w:val="000000"/>
+          <w:kern w:val="16"/>
+          <w:sz w:val="19"/>
+          <w:szCs w:val="20"/>
+          <w:lang w:eastAsia="en-US"/>
+        </w:rPr>
+        <w:t>layouting</w:t>
+      </w:r>
+      <w:proofErr w:type="spellEnd"/>
+      <w:r>
+        <w:rPr>
+          <w:rFonts w:ascii="Palatino" w:eastAsiaTheme="minorEastAsia" w:hAnsi="Palatino"/>
+          <w:color w:val="000000"/>
+          <w:kern w:val="16"/>
+          <w:sz w:val="19"/>
+          <w:szCs w:val="20"/>
+          <w:lang w:eastAsia="en-US"/>
+        </w:rPr>
+        <w:t xml:space="preserve"> method? Class diagram is in fact a directed acyclic graph (DAG) if we only consider inheritance and implementing interfaces. </w:t>
+      </w:r>
+      <w:proofErr w:type="gramStart"/>
+      <w:r>
+        <w:rPr>
+          <w:rFonts w:ascii="Palatino" w:eastAsiaTheme="minorEastAsia" w:hAnsi="Palatino"/>
+          <w:color w:val="000000"/>
+          <w:kern w:val="16"/>
+          <w:sz w:val="19"/>
+          <w:szCs w:val="20"/>
+          <w:lang w:eastAsia="en-US"/>
+        </w:rPr>
+        <w:t>As long as</w:t>
+      </w:r>
+      <w:proofErr w:type="gramEnd"/>
+      <w:r>
+        <w:rPr>
+          <w:rFonts w:ascii="Palatino" w:eastAsiaTheme="minorEastAsia" w:hAnsi="Palatino"/>
+          <w:color w:val="000000"/>
+          <w:kern w:val="16"/>
+          <w:sz w:val="19"/>
+          <w:szCs w:val="20"/>
+          <w:lang w:eastAsia="en-US"/>
+        </w:rPr>
+        <w:t xml:space="preserve"> the inheritance can never be cyclic, we can find out the root ancestor, which is also the root of a tree structure. As multiple roots can be found, we introduced an invisible root that will not be displayed, such that the calculation can be done in a single recursive function.</w:t>
       </w:r>
     </w:p>
     <w:p>
@@ -11309,7 +11832,31 @@
           <w:szCs w:val="20"/>
           <w:lang w:eastAsia="en-US"/>
         </w:rPr>
-        <w:t>The problem is: which edges are the nearest neighbour.</w:t>
+        <w:t xml:space="preserve">The problem is: which edges are the nearest </w:t>
+      </w:r>
+      <w:proofErr w:type="spellStart"/>
+      <w:r>
+        <w:rPr>
+          <w:rFonts w:ascii="Palatino" w:eastAsiaTheme="minorEastAsia" w:hAnsi="Palatino"/>
+          <w:color w:val="000000"/>
+          <w:kern w:val="16"/>
+          <w:sz w:val="19"/>
+          <w:szCs w:val="20"/>
+          <w:lang w:eastAsia="en-US"/>
+        </w:rPr>
+        <w:t>neighbour</w:t>
+      </w:r>
+      <w:proofErr w:type="spellEnd"/>
+      <w:r>
+        <w:rPr>
+          <w:rFonts w:ascii="Palatino" w:eastAsiaTheme="minorEastAsia" w:hAnsi="Palatino"/>
+          <w:color w:val="000000"/>
+          <w:kern w:val="16"/>
+          <w:sz w:val="19"/>
+          <w:szCs w:val="20"/>
+          <w:lang w:eastAsia="en-US"/>
+        </w:rPr>
+        <w:t>.</w:t>
       </w:r>
     </w:p>
     <w:p>
@@ -12081,7 +12628,31 @@
           <w:szCs w:val="20"/>
           <w:lang w:eastAsia="en-US"/>
         </w:rPr>
-        <w:t>Where φ is the angle of the diagonal at Region I = arctan( h/w ).</w:t>
+        <w:t xml:space="preserve">Where φ is the angle of the diagonal at Region I = </w:t>
+      </w:r>
+      <w:proofErr w:type="gramStart"/>
+      <w:r>
+        <w:rPr>
+          <w:rFonts w:ascii="Palatino" w:hAnsi="Palatino" w:cs="Times New Roman"/>
+          <w:color w:val="000000"/>
+          <w:kern w:val="16"/>
+          <w:sz w:val="19"/>
+          <w:szCs w:val="20"/>
+          <w:lang w:eastAsia="en-US"/>
+        </w:rPr>
+        <w:t>arctan( h</w:t>
+      </w:r>
+      <w:proofErr w:type="gramEnd"/>
+      <w:r>
+        <w:rPr>
+          <w:rFonts w:ascii="Palatino" w:hAnsi="Palatino" w:cs="Times New Roman"/>
+          <w:color w:val="000000"/>
+          <w:kern w:val="16"/>
+          <w:sz w:val="19"/>
+          <w:szCs w:val="20"/>
+          <w:lang w:eastAsia="en-US"/>
+        </w:rPr>
+        <w:t>/w ).</w:t>
       </w:r>
     </w:p>
     <w:p>
@@ -12973,7 +13544,31 @@
           <w:szCs w:val="20"/>
           <w:lang w:eastAsia="en-US"/>
         </w:rPr>
-        <w:t xml:space="preserve">. At development stage, the Parser sub-team and Drawer sub-team implement the programmes independently. Source codes are committed and pushed to the development branches (i.e. </w:t>
+        <w:t xml:space="preserve">. At development stage, the Parser sub-team and Drawer sub-team implement the </w:t>
+      </w:r>
+      <w:proofErr w:type="spellStart"/>
+      <w:r>
+        <w:rPr>
+          <w:rFonts w:ascii="Palatino" w:hAnsi="Palatino" w:cs="Times New Roman"/>
+          <w:color w:val="000000"/>
+          <w:kern w:val="16"/>
+          <w:sz w:val="19"/>
+          <w:szCs w:val="20"/>
+          <w:lang w:eastAsia="en-US"/>
+        </w:rPr>
+        <w:t>programmes</w:t>
+      </w:r>
+      <w:proofErr w:type="spellEnd"/>
+      <w:r>
+        <w:rPr>
+          <w:rFonts w:ascii="Palatino" w:hAnsi="Palatino" w:cs="Times New Roman"/>
+          <w:color w:val="000000"/>
+          <w:kern w:val="16"/>
+          <w:sz w:val="19"/>
+          <w:szCs w:val="20"/>
+          <w:lang w:eastAsia="en-US"/>
+        </w:rPr>
+        <w:t xml:space="preserve"> independently. Source codes are committed and pushed to the development branches (i.e. </w:t>
       </w:r>
       <w:r>
         <w:rPr>
@@ -13143,7 +13738,31 @@
           <w:szCs w:val="20"/>
           <w:lang w:eastAsia="en-US"/>
         </w:rPr>
-        <w:t>After the programmes are unit-tested within the sub-team, the source codes of the two development branches are merged. Conflicts are resolved.</w:t>
+        <w:t xml:space="preserve">After the </w:t>
+      </w:r>
+      <w:proofErr w:type="spellStart"/>
+      <w:r>
+        <w:rPr>
+          <w:rFonts w:ascii="Palatino" w:hAnsi="Palatino" w:cs="Times New Roman"/>
+          <w:color w:val="000000"/>
+          <w:kern w:val="16"/>
+          <w:sz w:val="19"/>
+          <w:szCs w:val="20"/>
+          <w:lang w:eastAsia="en-US"/>
+        </w:rPr>
+        <w:t>programmes</w:t>
+      </w:r>
+      <w:proofErr w:type="spellEnd"/>
+      <w:r>
+        <w:rPr>
+          <w:rFonts w:ascii="Palatino" w:hAnsi="Palatino" w:cs="Times New Roman"/>
+          <w:color w:val="000000"/>
+          <w:kern w:val="16"/>
+          <w:sz w:val="19"/>
+          <w:szCs w:val="20"/>
+          <w:lang w:eastAsia="en-US"/>
+        </w:rPr>
+        <w:t xml:space="preserve"> are unit-tested within the sub-team, the source codes of the two development branches are merged. Conflicts are resolved.</w:t>
       </w:r>
     </w:p>
     <w:p>
@@ -13359,8 +13978,6 @@
           <w:lang w:eastAsia="en-US"/>
         </w:rPr>
       </w:pPr>
-      <w:bookmarkStart w:id="0" w:name="_GoBack"/>
-      <w:bookmarkEnd w:id="0"/>
       <w:r>
         <w:rPr>
           <w:rFonts w:ascii="Palatino" w:hAnsi="Palatino" w:cs="Times New Roman"/>
@@ -13867,6 +14484,7 @@
           </wp:anchor>
         </w:drawing>
       </w:r>
+      <w:proofErr w:type="spellStart"/>
       <w:r>
         <w:rPr>
           <w:rFonts w:ascii="Palatino" w:eastAsiaTheme="minorEastAsia" w:hAnsi="Palatino"/>
@@ -13876,7 +14494,19 @@
           <w:szCs w:val="20"/>
           <w:lang w:eastAsia="en-US"/>
         </w:rPr>
-        <w:t>PlantText (</w:t>
+        <w:t>PlantText</w:t>
+      </w:r>
+      <w:proofErr w:type="spellEnd"/>
+      <w:r>
+        <w:rPr>
+          <w:rFonts w:ascii="Palatino" w:eastAsiaTheme="minorEastAsia" w:hAnsi="Palatino"/>
+          <w:color w:val="000000"/>
+          <w:kern w:val="16"/>
+          <w:sz w:val="19"/>
+          <w:szCs w:val="20"/>
+          <w:lang w:eastAsia="en-US"/>
+        </w:rPr>
+        <w:t xml:space="preserve"> (</w:t>
       </w:r>
       <w:hyperlink r:id="rId20" w:history="1">
         <w:r>
@@ -15317,7 +15947,31 @@
           <w:szCs w:val="20"/>
           <w:lang w:eastAsia="en-US"/>
         </w:rPr>
-        <w:t>e will create Print and Forwarding function (e.g. Email / Whatsapp / Facebook) to redirect the result to other parties. Likely output the result as a documentation both for client review and store as part of our backlog. Lastly, the result of the class member cannot be editable, we can modify it which can be selectable and editable managed within a class shape.</w:t>
+        <w:t xml:space="preserve">e will create Print and Forwarding function (e.g. Email / </w:t>
+      </w:r>
+      <w:proofErr w:type="spellStart"/>
+      <w:r>
+        <w:rPr>
+          <w:rFonts w:ascii="Palatino" w:eastAsiaTheme="minorEastAsia" w:hAnsi="Palatino"/>
+          <w:color w:val="000000"/>
+          <w:kern w:val="16"/>
+          <w:sz w:val="19"/>
+          <w:szCs w:val="20"/>
+          <w:lang w:eastAsia="en-US"/>
+        </w:rPr>
+        <w:t>Whatsapp</w:t>
+      </w:r>
+      <w:proofErr w:type="spellEnd"/>
+      <w:r>
+        <w:rPr>
+          <w:rFonts w:ascii="Palatino" w:eastAsiaTheme="minorEastAsia" w:hAnsi="Palatino"/>
+          <w:color w:val="000000"/>
+          <w:kern w:val="16"/>
+          <w:sz w:val="19"/>
+          <w:szCs w:val="20"/>
+          <w:lang w:eastAsia="en-US"/>
+        </w:rPr>
+        <w:t xml:space="preserve"> / Facebook) to redirect the result to other parties. Likely output the result as a documentation both for client review and store as part of our backlog. Lastly, the result of the class member cannot be editable, we can modify it which can be selectable and editable managed within a class shape.</w:t>
       </w:r>
       <w:r>
         <w:rPr>
@@ -15666,7 +16320,31 @@
           <w:lang w:eastAsia="en-US"/>
         </w:rPr>
         <w:tab/>
-        <w:t>Tutorialspoint.com. (2019). MVC Framework - Introduction - Tutorialspoint. [online] Available at: https://www.tutorialspoint.com/mvc_framework/mvc_framework_introduction.htm [Accessed 3 Sep. 2019].</w:t>
+        <w:t xml:space="preserve">Tutorialspoint.com. (2019). MVC Framework - Introduction - </w:t>
+      </w:r>
+      <w:proofErr w:type="spellStart"/>
+      <w:r>
+        <w:rPr>
+          <w:rFonts w:ascii="Palatino" w:hAnsi="Palatino" w:cs="Times New Roman"/>
+          <w:color w:val="000000"/>
+          <w:kern w:val="16"/>
+          <w:sz w:val="19"/>
+          <w:szCs w:val="20"/>
+          <w:lang w:eastAsia="en-US"/>
+        </w:rPr>
+        <w:t>Tutorialspoint</w:t>
+      </w:r>
+      <w:proofErr w:type="spellEnd"/>
+      <w:r>
+        <w:rPr>
+          <w:rFonts w:ascii="Palatino" w:hAnsi="Palatino" w:cs="Times New Roman"/>
+          <w:color w:val="000000"/>
+          <w:kern w:val="16"/>
+          <w:sz w:val="19"/>
+          <w:szCs w:val="20"/>
+          <w:lang w:eastAsia="en-US"/>
+        </w:rPr>
+        <w:t>. [online] Available at: https://www.tutorialspoint.com/mvc_framework/mvc_framework_introduction.htm [Accessed 3 Sep. 2019].</w:t>
       </w:r>
     </w:p>
     <w:p>
@@ -15763,7 +16441,31 @@
           <w:lang w:eastAsia="en-US"/>
         </w:rPr>
         <w:tab/>
-        <w:t>Visual-paradigm.com. (2019). What is Unified Modeling Language (UML)?. [online] Available at: https://www.visual-paradigm.com/guide/uml-unified-modeling-language/what-is-uml/ [Accessed 3 Sep. 2019].</w:t>
+        <w:t>Visual-paradigm.com. (2019). What is Unified Modeling Language (UML</w:t>
+      </w:r>
+      <w:proofErr w:type="gramStart"/>
+      <w:r>
+        <w:rPr>
+          <w:rFonts w:ascii="Palatino" w:eastAsiaTheme="minorEastAsia" w:hAnsi="Palatino"/>
+          <w:color w:val="000000"/>
+          <w:kern w:val="16"/>
+          <w:sz w:val="19"/>
+          <w:szCs w:val="20"/>
+          <w:lang w:eastAsia="en-US"/>
+        </w:rPr>
+        <w:t>)?.</w:t>
+      </w:r>
+      <w:proofErr w:type="gramEnd"/>
+      <w:r>
+        <w:rPr>
+          <w:rFonts w:ascii="Palatino" w:eastAsiaTheme="minorEastAsia" w:hAnsi="Palatino"/>
+          <w:color w:val="000000"/>
+          <w:kern w:val="16"/>
+          <w:sz w:val="19"/>
+          <w:szCs w:val="20"/>
+          <w:lang w:eastAsia="en-US"/>
+        </w:rPr>
+        <w:t xml:space="preserve"> [online] Available at: https://www.visual-paradigm.com/guide/uml-unified-modeling-language/what-is-uml/ [Accessed 3 Sep. 2019].</w:t>
       </w:r>
     </w:p>
     <w:p>
@@ -15814,7 +16516,31 @@
           <w:lang w:eastAsia="en-US"/>
         </w:rPr>
         <w:tab/>
-        <w:t>Tutorialspoint.com. (2019). UML - Class Diagram - Tutorialspoint. [online] Available at: https://www.tutorialspoint.com/uml/uml_class_diagram.htm [Accessed 3 Sep. 2019].</w:t>
+        <w:t xml:space="preserve">Tutorialspoint.com. (2019). UML - Class Diagram - </w:t>
+      </w:r>
+      <w:proofErr w:type="spellStart"/>
+      <w:r>
+        <w:rPr>
+          <w:rFonts w:ascii="Palatino" w:eastAsiaTheme="minorEastAsia" w:hAnsi="Palatino"/>
+          <w:color w:val="000000"/>
+          <w:kern w:val="16"/>
+          <w:sz w:val="19"/>
+          <w:szCs w:val="20"/>
+          <w:lang w:eastAsia="en-US"/>
+        </w:rPr>
+        <w:t>Tutorialspoint</w:t>
+      </w:r>
+      <w:proofErr w:type="spellEnd"/>
+      <w:r>
+        <w:rPr>
+          <w:rFonts w:ascii="Palatino" w:eastAsiaTheme="minorEastAsia" w:hAnsi="Palatino"/>
+          <w:color w:val="000000"/>
+          <w:kern w:val="16"/>
+          <w:sz w:val="19"/>
+          <w:szCs w:val="20"/>
+          <w:lang w:eastAsia="en-US"/>
+        </w:rPr>
+        <w:t>. [online] Available at: https://www.tutorialspoint.com/uml/uml_class_diagram.htm [Accessed 3 Sep. 2019].</w:t>
       </w:r>
     </w:p>
     <w:p>
@@ -15990,7 +16716,31 @@
           <w:lang w:eastAsia="en-US"/>
         </w:rPr>
         <w:tab/>
-        <w:t>Galinsky, A. (2016). JavaScript Unit Testing with TDD, Jasmine and Karma. [online] TestProject. Available at: https://blog.testproject.io/2016/08/14/javascript-unit-testing-with-tdd-jasmine-and-karma/ [Accessed 3 Sep. 2019].</w:t>
+        <w:t xml:space="preserve">Galinsky, A. (2016). JavaScript Unit Testing with TDD, Jasmine and Karma. [online] </w:t>
+      </w:r>
+      <w:proofErr w:type="spellStart"/>
+      <w:r>
+        <w:rPr>
+          <w:rFonts w:ascii="Palatino" w:hAnsi="Palatino" w:cs="Times New Roman"/>
+          <w:color w:val="000000"/>
+          <w:kern w:val="16"/>
+          <w:sz w:val="19"/>
+          <w:szCs w:val="20"/>
+          <w:lang w:eastAsia="en-US"/>
+        </w:rPr>
+        <w:t>TestProject</w:t>
+      </w:r>
+      <w:proofErr w:type="spellEnd"/>
+      <w:r>
+        <w:rPr>
+          <w:rFonts w:ascii="Palatino" w:hAnsi="Palatino" w:cs="Times New Roman"/>
+          <w:color w:val="000000"/>
+          <w:kern w:val="16"/>
+          <w:sz w:val="19"/>
+          <w:szCs w:val="20"/>
+          <w:lang w:eastAsia="en-US"/>
+        </w:rPr>
+        <w:t>. Available at: https://blog.testproject.io/2016/08/14/javascript-unit-testing-with-tdd-jasmine-and-karma/ [Accessed 3 Sep. 2019].</w:t>
       </w:r>
     </w:p>
     <w:p>
@@ -16092,7 +16842,31 @@
           <w:lang w:eastAsia="en-US"/>
         </w:rPr>
         <w:tab/>
-        <w:t>Y. Koren, “Drawing graphs by eigenvectors: theory and practice,” Computers &amp; Mathematics with Applications, vol. 49, no. 11-12, pp. 1867–1888, 2005.</w:t>
+        <w:t xml:space="preserve">Y. </w:t>
+      </w:r>
+      <w:proofErr w:type="spellStart"/>
+      <w:r>
+        <w:rPr>
+          <w:rFonts w:ascii="Palatino" w:eastAsiaTheme="minorEastAsia" w:hAnsi="Palatino"/>
+          <w:color w:val="000000"/>
+          <w:kern w:val="16"/>
+          <w:sz w:val="19"/>
+          <w:szCs w:val="20"/>
+          <w:lang w:eastAsia="en-US"/>
+        </w:rPr>
+        <w:t>Koren</w:t>
+      </w:r>
+      <w:proofErr w:type="spellEnd"/>
+      <w:r>
+        <w:rPr>
+          <w:rFonts w:ascii="Palatino" w:eastAsiaTheme="minorEastAsia" w:hAnsi="Palatino"/>
+          <w:color w:val="000000"/>
+          <w:kern w:val="16"/>
+          <w:sz w:val="19"/>
+          <w:szCs w:val="20"/>
+          <w:lang w:eastAsia="en-US"/>
+        </w:rPr>
+        <w:t>, “Drawing graphs by eigenvectors: theory and practice,” Computers &amp; Mathematics with Applications, vol. 49, no. 11-12, pp. 1867–1888, 2005.</w:t>
       </w:r>
     </w:p>
     <w:p>
@@ -16699,23 +17473,7 @@
           <w:sz w:val="18"/>
           <w:szCs w:val="18"/>
         </w:rPr>
-        <w:t>Attachment [</w:t>
-      </w:r>
-      <w:r>
-        <w:rPr>
-          <w:rFonts w:ascii="Palatino Linotype" w:hAnsi="Palatino Linotype" w:cs="Helvetica"/>
-          <w:sz w:val="18"/>
-          <w:szCs w:val="18"/>
-        </w:rPr>
-        <w:t>6</w:t>
-      </w:r>
-      <w:r>
-        <w:rPr>
-          <w:rFonts w:ascii="Palatino Linotype" w:hAnsi="Palatino Linotype" w:cs="Helvetica"/>
-          <w:sz w:val="18"/>
-          <w:szCs w:val="18"/>
-        </w:rPr>
-        <w:t>]</w:t>
+        <w:t>Attachment [6]</w:t>
       </w:r>
     </w:p>
     <w:p>
@@ -16851,8 +17609,8 @@
         </w:rPr>
       </w:pPr>
     </w:p>
-    <w:bookmarkStart w:id="1" w:name="_MON_1636915140"/>
-    <w:bookmarkEnd w:id="1"/>
+    <w:bookmarkStart w:id="0" w:name="_MON_1636915140"/>
+    <w:bookmarkEnd w:id="0"/>
     <w:p>
       <w:r>
         <w:rPr>
@@ -16883,7 +17641,7 @@
           <v:shape id="_x0000_i1025" type="#_x0000_t75" style="width:76.5pt;height:49.5pt" o:ole="">
             <v:imagedata r:id="rId29" o:title=""/>
           </v:shape>
-          <o:OLEObject Type="Embed" ProgID="Word.Document.12" ShapeID="_x0000_i1025" DrawAspect="Icon" ObjectID="_1636927207" r:id="rId30">
+          <o:OLEObject Type="Embed" ProgID="Word.Document.12" ShapeID="_x0000_i1025" DrawAspect="Icon" ObjectID="_1637044824" r:id="rId30">
             <o:FieldCodes>\s</o:FieldCodes>
           </o:OLEObject>
         </w:object>
@@ -16950,8 +17708,8 @@
               </w:rPr>
             </w:pPr>
           </w:p>
-          <w:bookmarkStart w:id="2" w:name="_MON_1636916631"/>
-          <w:bookmarkEnd w:id="2"/>
+          <w:bookmarkStart w:id="1" w:name="_MON_1636916631"/>
+          <w:bookmarkEnd w:id="1"/>
           <w:p>
             <w:pPr>
               <w:ind w:left="990"/>
@@ -16967,7 +17725,7 @@
                 <v:shape id="_x0000_i1026" type="#_x0000_t75" style="width:76.5pt;height:49.5pt" o:ole="">
                   <v:imagedata r:id="rId31" o:title=""/>
                 </v:shape>
-                <o:OLEObject Type="Embed" ProgID="Word.Document.12" ShapeID="_x0000_i1026" DrawAspect="Icon" ObjectID="_1636927208" r:id="rId32">
+                <o:OLEObject Type="Embed" ProgID="Word.Document.12" ShapeID="_x0000_i1026" DrawAspect="Icon" ObjectID="_1637044825" r:id="rId32">
                   <o:FieldCodes>\s</o:FieldCodes>
                 </o:OLEObject>
               </w:object>
@@ -17011,8 +17769,8 @@
               </w:rPr>
             </w:pPr>
           </w:p>
-          <w:bookmarkStart w:id="3" w:name="_MON_1636916661"/>
-          <w:bookmarkEnd w:id="3"/>
+          <w:bookmarkStart w:id="2" w:name="_MON_1636916661"/>
+          <w:bookmarkEnd w:id="2"/>
           <w:p>
             <w:pPr>
               <w:ind w:left="990"/>
@@ -17028,7 +17786,7 @@
                 <v:shape id="_x0000_i1027" type="#_x0000_t75" style="width:76.5pt;height:49.5pt" o:ole="">
                   <v:imagedata r:id="rId33" o:title=""/>
                 </v:shape>
-                <o:OLEObject Type="Embed" ProgID="Word.Document.12" ShapeID="_x0000_i1027" DrawAspect="Icon" ObjectID="_1636927209" r:id="rId34">
+                <o:OLEObject Type="Embed" ProgID="Word.Document.12" ShapeID="_x0000_i1027" DrawAspect="Icon" ObjectID="_1637044826" r:id="rId34">
                   <o:FieldCodes>\s</o:FieldCodes>
                 </o:OLEObject>
               </w:object>
@@ -17572,7 +18330,31 @@
                 <w:szCs w:val="18"/>
                 <w:lang w:val="en-HK"/>
               </w:rPr>
-              <w:t>Storage (NAS,SAN, Object Storage)</w:t>
+              <w:t>Storage (</w:t>
+            </w:r>
+            <w:proofErr w:type="gramStart"/>
+            <w:r>
+              <w:rPr>
+                <w:rFonts w:ascii="Palatino Linotype" w:eastAsia="Times New Roman" w:hAnsi="Palatino Linotype" w:cs="Helvetica"/>
+                <w:color w:val="353744"/>
+                <w:kern w:val="0"/>
+                <w:sz w:val="18"/>
+                <w:szCs w:val="18"/>
+                <w:lang w:val="en-HK"/>
+              </w:rPr>
+              <w:t>NAS,SAN</w:t>
+            </w:r>
+            <w:proofErr w:type="gramEnd"/>
+            <w:r>
+              <w:rPr>
+                <w:rFonts w:ascii="Palatino Linotype" w:eastAsia="Times New Roman" w:hAnsi="Palatino Linotype" w:cs="Helvetica"/>
+                <w:color w:val="353744"/>
+                <w:kern w:val="0"/>
+                <w:sz w:val="18"/>
+                <w:szCs w:val="18"/>
+                <w:lang w:val="en-HK"/>
+              </w:rPr>
+              <w:t>, Object Storage)</w:t>
             </w:r>
           </w:p>
           <w:p>
@@ -17630,7 +18412,31 @@
                 <w:szCs w:val="18"/>
                 <w:lang w:val="en-HK"/>
               </w:rPr>
-              <w:t>Middleware (Docker, Elastic, jenkins etc.)</w:t>
+              <w:t xml:space="preserve">Middleware (Docker, Elastic, </w:t>
+            </w:r>
+            <w:proofErr w:type="spellStart"/>
+            <w:r>
+              <w:rPr>
+                <w:rFonts w:ascii="Palatino Linotype" w:eastAsia="Times New Roman" w:hAnsi="Palatino Linotype" w:cs="Helvetica"/>
+                <w:color w:val="353744"/>
+                <w:kern w:val="0"/>
+                <w:sz w:val="18"/>
+                <w:szCs w:val="18"/>
+                <w:lang w:val="en-HK"/>
+              </w:rPr>
+              <w:t>jenkins</w:t>
+            </w:r>
+            <w:proofErr w:type="spellEnd"/>
+            <w:r>
+              <w:rPr>
+                <w:rFonts w:ascii="Palatino Linotype" w:eastAsia="Times New Roman" w:hAnsi="Palatino Linotype" w:cs="Helvetica"/>
+                <w:color w:val="353744"/>
+                <w:kern w:val="0"/>
+                <w:sz w:val="18"/>
+                <w:szCs w:val="18"/>
+                <w:lang w:val="en-HK"/>
+              </w:rPr>
+              <w:t xml:space="preserve"> etc.)</w:t>
             </w:r>
           </w:p>
           <w:p>
@@ -17951,6 +18757,100 @@
               </w:rPr>
               <w:t>Web GUI</w:t>
             </w:r>
+          </w:p>
+        </w:tc>
+      </w:tr>
+      <w:tr>
+        <w:trPr>
+          <w:trHeight w:val="20"/>
+        </w:trPr>
+        <w:tc>
+          <w:tcPr>
+            <w:tcW w:w="0" w:type="auto"/>
+            <w:tcBorders>
+              <w:top w:val="single" w:sz="8" w:space="0" w:color="000000"/>
+              <w:left w:val="single" w:sz="8" w:space="0" w:color="000000"/>
+              <w:bottom w:val="single" w:sz="8" w:space="0" w:color="000000"/>
+              <w:right w:val="single" w:sz="8" w:space="0" w:color="000000"/>
+            </w:tcBorders>
+            <w:tcMar>
+              <w:top w:w="100" w:type="dxa"/>
+              <w:left w:w="100" w:type="dxa"/>
+              <w:bottom w:w="100" w:type="dxa"/>
+              <w:right w:w="100" w:type="dxa"/>
+            </w:tcMar>
+            <w:hideMark/>
+          </w:tcPr>
+          <w:p>
+            <w:pPr>
+              <w:widowControl/>
+              <w:rPr>
+                <w:rFonts w:ascii="Palatino Linotype" w:eastAsia="Times New Roman" w:hAnsi="Palatino Linotype" w:cs="Helvetica"/>
+                <w:color w:val="353744"/>
+                <w:kern w:val="0"/>
+                <w:sz w:val="18"/>
+                <w:szCs w:val="18"/>
+                <w:lang w:val="en-HK"/>
+              </w:rPr>
+            </w:pPr>
+            <w:r>
+              <w:rPr>
+                <w:rFonts w:ascii="Palatino Linotype" w:eastAsia="Times New Roman" w:hAnsi="Palatino Linotype" w:cs="Helvetica"/>
+                <w:color w:val="353744"/>
+                <w:kern w:val="0"/>
+                <w:sz w:val="18"/>
+                <w:szCs w:val="18"/>
+                <w:lang w:val="en-HK"/>
+              </w:rPr>
+              <w:t xml:space="preserve">Project </w:t>
+            </w:r>
+            <w:r>
+              <w:rPr>
+                <w:rFonts w:ascii="Palatino Linotype" w:eastAsia="Times New Roman" w:hAnsi="Palatino Linotype" w:cs="Helvetica"/>
+                <w:color w:val="353744"/>
+                <w:kern w:val="0"/>
+                <w:sz w:val="18"/>
+                <w:szCs w:val="18"/>
+                <w:lang w:val="en-HK"/>
+              </w:rPr>
+              <w:t>Self-Reflection</w:t>
+            </w:r>
+          </w:p>
+        </w:tc>
+        <w:tc>
+          <w:tcPr>
+            <w:tcW w:w="6738" w:type="dxa"/>
+            <w:tcBorders>
+              <w:top w:val="single" w:sz="8" w:space="0" w:color="000000"/>
+              <w:left w:val="single" w:sz="8" w:space="0" w:color="000000"/>
+              <w:bottom w:val="single" w:sz="8" w:space="0" w:color="000000"/>
+              <w:right w:val="single" w:sz="8" w:space="0" w:color="000000"/>
+            </w:tcBorders>
+            <w:tcMar>
+              <w:top w:w="100" w:type="dxa"/>
+              <w:left w:w="100" w:type="dxa"/>
+              <w:bottom w:w="100" w:type="dxa"/>
+              <w:right w:w="100" w:type="dxa"/>
+            </w:tcMar>
+            <w:hideMark/>
+          </w:tcPr>
+          <w:p>
+            <w:pPr>
+              <w:widowControl/>
+              <w:numPr>
+                <w:ilvl w:val="0"/>
+                <w:numId w:val="21"/>
+              </w:numPr>
+              <w:textAlignment w:val="baseline"/>
+              <w:rPr>
+                <w:rFonts w:ascii="Palatino Linotype" w:eastAsia="Times New Roman" w:hAnsi="Palatino Linotype" w:cs="Helvetica"/>
+                <w:color w:val="353744"/>
+                <w:kern w:val="0"/>
+                <w:sz w:val="18"/>
+                <w:szCs w:val="18"/>
+                <w:lang w:val="en-HK"/>
+              </w:rPr>
+            </w:pPr>
           </w:p>
         </w:tc>
       </w:tr>
@@ -18019,7 +18919,6 @@
                 <w:szCs w:val="18"/>
                 <w:lang w:val="en-HK"/>
               </w:rPr>
-              <w:lastRenderedPageBreak/>
               <w:t>Student Name</w:t>
             </w:r>
           </w:p>
@@ -18595,7 +19494,109 @@
           </w:p>
         </w:tc>
       </w:tr>
+      <w:tr>
+        <w:tc>
+          <w:tcPr>
+            <w:tcW w:w="0" w:type="auto"/>
+            <w:tcBorders>
+              <w:top w:val="single" w:sz="8" w:space="0" w:color="000000"/>
+              <w:left w:val="single" w:sz="8" w:space="0" w:color="000000"/>
+              <w:bottom w:val="single" w:sz="8" w:space="0" w:color="000000"/>
+              <w:right w:val="single" w:sz="8" w:space="0" w:color="000000"/>
+            </w:tcBorders>
+            <w:tcMar>
+              <w:top w:w="100" w:type="dxa"/>
+              <w:left w:w="100" w:type="dxa"/>
+              <w:bottom w:w="100" w:type="dxa"/>
+              <w:right w:w="100" w:type="dxa"/>
+            </w:tcMar>
+            <w:hideMark/>
+          </w:tcPr>
+          <w:p>
+            <w:pPr>
+              <w:widowControl/>
+              <w:rPr>
+                <w:rFonts w:ascii="Palatino Linotype" w:eastAsia="Times New Roman" w:hAnsi="Palatino Linotype" w:cs="Helvetica"/>
+                <w:color w:val="353744"/>
+                <w:kern w:val="0"/>
+                <w:sz w:val="18"/>
+                <w:szCs w:val="18"/>
+                <w:lang w:val="en-HK"/>
+              </w:rPr>
+            </w:pPr>
+            <w:r>
+              <w:rPr>
+                <w:rFonts w:ascii="Palatino Linotype" w:eastAsia="Times New Roman" w:hAnsi="Palatino Linotype" w:cs="Helvetica"/>
+                <w:color w:val="353744"/>
+                <w:kern w:val="0"/>
+                <w:sz w:val="18"/>
+                <w:szCs w:val="18"/>
+                <w:lang w:val="en-HK"/>
+              </w:rPr>
+              <w:t xml:space="preserve">Project </w:t>
+            </w:r>
+            <w:r>
+              <w:rPr>
+                <w:rFonts w:ascii="Palatino Linotype" w:eastAsia="Times New Roman" w:hAnsi="Palatino Linotype" w:cs="Helvetica"/>
+                <w:color w:val="353744"/>
+                <w:kern w:val="0"/>
+                <w:sz w:val="18"/>
+                <w:szCs w:val="18"/>
+                <w:lang w:val="en-HK"/>
+              </w:rPr>
+              <w:t>Self-Reflection</w:t>
+            </w:r>
+          </w:p>
+        </w:tc>
+        <w:tc>
+          <w:tcPr>
+            <w:tcW w:w="6738" w:type="dxa"/>
+            <w:tcBorders>
+              <w:top w:val="single" w:sz="8" w:space="0" w:color="000000"/>
+              <w:left w:val="single" w:sz="8" w:space="0" w:color="000000"/>
+              <w:bottom w:val="single" w:sz="8" w:space="0" w:color="000000"/>
+              <w:right w:val="single" w:sz="8" w:space="0" w:color="000000"/>
+            </w:tcBorders>
+            <w:tcMar>
+              <w:top w:w="100" w:type="dxa"/>
+              <w:left w:w="100" w:type="dxa"/>
+              <w:bottom w:w="100" w:type="dxa"/>
+              <w:right w:w="100" w:type="dxa"/>
+            </w:tcMar>
+            <w:hideMark/>
+          </w:tcPr>
+          <w:p>
+            <w:pPr>
+              <w:widowControl/>
+              <w:numPr>
+                <w:ilvl w:val="0"/>
+                <w:numId w:val="21"/>
+              </w:numPr>
+              <w:textAlignment w:val="baseline"/>
+              <w:rPr>
+                <w:rFonts w:ascii="Palatino Linotype" w:eastAsia="Times New Roman" w:hAnsi="Palatino Linotype" w:cs="Helvetica"/>
+                <w:color w:val="353744"/>
+                <w:kern w:val="0"/>
+                <w:sz w:val="18"/>
+                <w:szCs w:val="18"/>
+                <w:lang w:val="en-HK"/>
+              </w:rPr>
+            </w:pPr>
+          </w:p>
+        </w:tc>
+      </w:tr>
     </w:tbl>
+    <w:p>
+      <w:pPr>
+        <w:widowControl/>
+        <w:rPr>
+          <w:rFonts w:ascii="Times New Roman" w:eastAsia="Times New Roman" w:hAnsi="Times New Roman" w:cs="Times New Roman"/>
+          <w:kern w:val="0"/>
+          <w:szCs w:val="24"/>
+          <w:lang w:val="en-HK"/>
+        </w:rPr>
+      </w:pPr>
+    </w:p>
     <w:p>
       <w:pPr>
         <w:widowControl/>
@@ -19073,8 +20074,21 @@
                 <w:szCs w:val="18"/>
                 <w:lang w:val="en-HK"/>
               </w:rPr>
-              <w:t>Programming Language: Java, Javascript</w:t>
-            </w:r>
+              <w:t xml:space="preserve">Programming Language: Java, </w:t>
+            </w:r>
+            <w:proofErr w:type="spellStart"/>
+            <w:r>
+              <w:rPr>
+                <w:rFonts w:ascii="Palatino Linotype" w:eastAsia="Times New Roman" w:hAnsi="Palatino Linotype" w:cs="Helvetica"/>
+                <w:color w:val="353744"/>
+                <w:kern w:val="0"/>
+                <w:sz w:val="18"/>
+                <w:szCs w:val="18"/>
+                <w:lang w:val="en-HK"/>
+              </w:rPr>
+              <w:t>Javascript</w:t>
+            </w:r>
+            <w:proofErr w:type="spellEnd"/>
           </w:p>
           <w:p>
             <w:pPr>
@@ -19328,18 +20342,101 @@
           </w:p>
         </w:tc>
       </w:tr>
+      <w:tr>
+        <w:trPr>
+          <w:trHeight w:val="20"/>
+        </w:trPr>
+        <w:tc>
+          <w:tcPr>
+            <w:tcW w:w="0" w:type="auto"/>
+            <w:tcBorders>
+              <w:top w:val="single" w:sz="8" w:space="0" w:color="000000"/>
+              <w:left w:val="single" w:sz="8" w:space="0" w:color="000000"/>
+              <w:bottom w:val="single" w:sz="8" w:space="0" w:color="000000"/>
+              <w:right w:val="single" w:sz="8" w:space="0" w:color="000000"/>
+            </w:tcBorders>
+            <w:tcMar>
+              <w:top w:w="100" w:type="dxa"/>
+              <w:left w:w="100" w:type="dxa"/>
+              <w:bottom w:w="100" w:type="dxa"/>
+              <w:right w:w="100" w:type="dxa"/>
+            </w:tcMar>
+            <w:hideMark/>
+          </w:tcPr>
+          <w:p>
+            <w:pPr>
+              <w:widowControl/>
+              <w:rPr>
+                <w:rFonts w:ascii="Palatino Linotype" w:eastAsia="Times New Roman" w:hAnsi="Palatino Linotype" w:cs="Helvetica"/>
+                <w:color w:val="353744"/>
+                <w:kern w:val="0"/>
+                <w:sz w:val="18"/>
+                <w:szCs w:val="18"/>
+                <w:lang w:val="en-HK"/>
+              </w:rPr>
+            </w:pPr>
+            <w:r>
+              <w:rPr>
+                <w:rFonts w:ascii="Palatino Linotype" w:eastAsia="Times New Roman" w:hAnsi="Palatino Linotype" w:cs="Helvetica"/>
+                <w:color w:val="353744"/>
+                <w:kern w:val="0"/>
+                <w:sz w:val="18"/>
+                <w:szCs w:val="18"/>
+                <w:lang w:val="en-HK"/>
+              </w:rPr>
+              <w:t xml:space="preserve">Project </w:t>
+            </w:r>
+            <w:r>
+              <w:rPr>
+                <w:rFonts w:ascii="Palatino Linotype" w:eastAsia="Times New Roman" w:hAnsi="Palatino Linotype" w:cs="Helvetica"/>
+                <w:color w:val="353744"/>
+                <w:kern w:val="0"/>
+                <w:sz w:val="18"/>
+                <w:szCs w:val="18"/>
+                <w:lang w:val="en-HK"/>
+              </w:rPr>
+              <w:t>Self-Reflection</w:t>
+            </w:r>
+          </w:p>
+        </w:tc>
+        <w:tc>
+          <w:tcPr>
+            <w:tcW w:w="6738" w:type="dxa"/>
+            <w:tcBorders>
+              <w:top w:val="single" w:sz="8" w:space="0" w:color="000000"/>
+              <w:left w:val="single" w:sz="8" w:space="0" w:color="000000"/>
+              <w:bottom w:val="single" w:sz="8" w:space="0" w:color="000000"/>
+              <w:right w:val="single" w:sz="8" w:space="0" w:color="000000"/>
+            </w:tcBorders>
+            <w:tcMar>
+              <w:top w:w="100" w:type="dxa"/>
+              <w:left w:w="100" w:type="dxa"/>
+              <w:bottom w:w="100" w:type="dxa"/>
+              <w:right w:w="100" w:type="dxa"/>
+            </w:tcMar>
+            <w:hideMark/>
+          </w:tcPr>
+          <w:p>
+            <w:pPr>
+              <w:widowControl/>
+              <w:numPr>
+                <w:ilvl w:val="0"/>
+                <w:numId w:val="21"/>
+              </w:numPr>
+              <w:textAlignment w:val="baseline"/>
+              <w:rPr>
+                <w:rFonts w:ascii="Palatino Linotype" w:eastAsia="Times New Roman" w:hAnsi="Palatino Linotype" w:cs="Helvetica"/>
+                <w:color w:val="353744"/>
+                <w:kern w:val="0"/>
+                <w:sz w:val="18"/>
+                <w:szCs w:val="18"/>
+                <w:lang w:val="en-HK"/>
+              </w:rPr>
+            </w:pPr>
+          </w:p>
+        </w:tc>
+      </w:tr>
     </w:tbl>
-    <w:p>
-      <w:pPr>
-        <w:widowControl/>
-        <w:rPr>
-          <w:rFonts w:ascii="Times New Roman" w:eastAsia="Times New Roman" w:hAnsi="Times New Roman" w:cs="Times New Roman"/>
-          <w:kern w:val="0"/>
-          <w:szCs w:val="24"/>
-          <w:lang w:val="en-HK"/>
-        </w:rPr>
-      </w:pPr>
-    </w:p>
     <w:p>
       <w:pPr>
         <w:widowControl/>
@@ -19865,7 +20962,79 @@
                 <w:szCs w:val="18"/>
                 <w:lang w:val="en-HK"/>
               </w:rPr>
-              <w:t>Big Data Analysis PoC for Infectious Disease Control (RCpp/R, Hive/Hadoop, SparkSQL, Scala/Java)</w:t>
+              <w:t xml:space="preserve">Big Data Analysis </w:t>
+            </w:r>
+            <w:proofErr w:type="spellStart"/>
+            <w:r>
+              <w:rPr>
+                <w:rFonts w:ascii="Palatino Linotype" w:eastAsia="Times New Roman" w:hAnsi="Palatino Linotype" w:cs="Helvetica"/>
+                <w:color w:val="353744"/>
+                <w:kern w:val="0"/>
+                <w:sz w:val="18"/>
+                <w:szCs w:val="18"/>
+                <w:lang w:val="en-HK"/>
+              </w:rPr>
+              <w:t>PoC</w:t>
+            </w:r>
+            <w:proofErr w:type="spellEnd"/>
+            <w:r>
+              <w:rPr>
+                <w:rFonts w:ascii="Palatino Linotype" w:eastAsia="Times New Roman" w:hAnsi="Palatino Linotype" w:cs="Helvetica"/>
+                <w:color w:val="353744"/>
+                <w:kern w:val="0"/>
+                <w:sz w:val="18"/>
+                <w:szCs w:val="18"/>
+                <w:lang w:val="en-HK"/>
+              </w:rPr>
+              <w:t xml:space="preserve"> for Infectious Disease Control (</w:t>
+            </w:r>
+            <w:proofErr w:type="spellStart"/>
+            <w:r>
+              <w:rPr>
+                <w:rFonts w:ascii="Palatino Linotype" w:eastAsia="Times New Roman" w:hAnsi="Palatino Linotype" w:cs="Helvetica"/>
+                <w:color w:val="353744"/>
+                <w:kern w:val="0"/>
+                <w:sz w:val="18"/>
+                <w:szCs w:val="18"/>
+                <w:lang w:val="en-HK"/>
+              </w:rPr>
+              <w:t>RCpp</w:t>
+            </w:r>
+            <w:proofErr w:type="spellEnd"/>
+            <w:r>
+              <w:rPr>
+                <w:rFonts w:ascii="Palatino Linotype" w:eastAsia="Times New Roman" w:hAnsi="Palatino Linotype" w:cs="Helvetica"/>
+                <w:color w:val="353744"/>
+                <w:kern w:val="0"/>
+                <w:sz w:val="18"/>
+                <w:szCs w:val="18"/>
+                <w:lang w:val="en-HK"/>
+              </w:rPr>
+              <w:t xml:space="preserve">/R, Hive/Hadoop, </w:t>
+            </w:r>
+            <w:proofErr w:type="spellStart"/>
+            <w:r>
+              <w:rPr>
+                <w:rFonts w:ascii="Palatino Linotype" w:eastAsia="Times New Roman" w:hAnsi="Palatino Linotype" w:cs="Helvetica"/>
+                <w:color w:val="353744"/>
+                <w:kern w:val="0"/>
+                <w:sz w:val="18"/>
+                <w:szCs w:val="18"/>
+                <w:lang w:val="en-HK"/>
+              </w:rPr>
+              <w:t>SparkSQL</w:t>
+            </w:r>
+            <w:proofErr w:type="spellEnd"/>
+            <w:r>
+              <w:rPr>
+                <w:rFonts w:ascii="Palatino Linotype" w:eastAsia="Times New Roman" w:hAnsi="Palatino Linotype" w:cs="Helvetica"/>
+                <w:color w:val="353744"/>
+                <w:kern w:val="0"/>
+                <w:sz w:val="18"/>
+                <w:szCs w:val="18"/>
+                <w:lang w:val="en-HK"/>
+              </w:rPr>
+              <w:t>, Scala/Java)</w:t>
             </w:r>
           </w:p>
           <w:p>
@@ -19943,6 +21112,7 @@
                 <w:lang w:val="en-HK"/>
               </w:rPr>
             </w:pPr>
+            <w:proofErr w:type="spellStart"/>
             <w:r>
               <w:rPr>
                 <w:rFonts w:ascii="Palatino Linotype" w:eastAsia="Times New Roman" w:hAnsi="Palatino Linotype" w:cs="Helvetica"/>
@@ -19952,7 +21122,43 @@
                 <w:szCs w:val="18"/>
                 <w:lang w:val="en-HK"/>
               </w:rPr>
-              <w:t>PoC for patients hotline (</w:t>
+              <w:t>PoC</w:t>
+            </w:r>
+            <w:proofErr w:type="spellEnd"/>
+            <w:r>
+              <w:rPr>
+                <w:rFonts w:ascii="Palatino Linotype" w:eastAsia="Times New Roman" w:hAnsi="Palatino Linotype" w:cs="Helvetica"/>
+                <w:color w:val="353744"/>
+                <w:kern w:val="0"/>
+                <w:sz w:val="18"/>
+                <w:szCs w:val="18"/>
+                <w:lang w:val="en-HK"/>
+              </w:rPr>
+              <w:t xml:space="preserve"> for </w:t>
+            </w:r>
+            <w:proofErr w:type="gramStart"/>
+            <w:r>
+              <w:rPr>
+                <w:rFonts w:ascii="Palatino Linotype" w:eastAsia="Times New Roman" w:hAnsi="Palatino Linotype" w:cs="Helvetica"/>
+                <w:color w:val="353744"/>
+                <w:kern w:val="0"/>
+                <w:sz w:val="18"/>
+                <w:szCs w:val="18"/>
+                <w:lang w:val="en-HK"/>
+              </w:rPr>
+              <w:t>patients</w:t>
+            </w:r>
+            <w:proofErr w:type="gramEnd"/>
+            <w:r>
+              <w:rPr>
+                <w:rFonts w:ascii="Palatino Linotype" w:eastAsia="Times New Roman" w:hAnsi="Palatino Linotype" w:cs="Helvetica"/>
+                <w:color w:val="353744"/>
+                <w:kern w:val="0"/>
+                <w:sz w:val="18"/>
+                <w:szCs w:val="18"/>
+                <w:lang w:val="en-HK"/>
+              </w:rPr>
+              <w:t xml:space="preserve"> hotline (</w:t>
             </w:r>
             <w:r>
               <w:rPr>
@@ -19974,7 +21180,31 @@
                 <w:szCs w:val="18"/>
                 <w:lang w:val="en-HK"/>
               </w:rPr>
-              <w:t>) upgrade with WebSockets &amp; WebRTC</w:t>
+              <w:t xml:space="preserve">) upgrade with </w:t>
+            </w:r>
+            <w:proofErr w:type="spellStart"/>
+            <w:r>
+              <w:rPr>
+                <w:rFonts w:ascii="Palatino Linotype" w:eastAsia="Times New Roman" w:hAnsi="Palatino Linotype" w:cs="Helvetica"/>
+                <w:color w:val="353744"/>
+                <w:kern w:val="0"/>
+                <w:sz w:val="18"/>
+                <w:szCs w:val="18"/>
+                <w:lang w:val="en-HK"/>
+              </w:rPr>
+              <w:t>WebSockets</w:t>
+            </w:r>
+            <w:proofErr w:type="spellEnd"/>
+            <w:r>
+              <w:rPr>
+                <w:rFonts w:ascii="Palatino Linotype" w:eastAsia="Times New Roman" w:hAnsi="Palatino Linotype" w:cs="Helvetica"/>
+                <w:color w:val="353744"/>
+                <w:kern w:val="0"/>
+                <w:sz w:val="18"/>
+                <w:szCs w:val="18"/>
+                <w:lang w:val="en-HK"/>
+              </w:rPr>
+              <w:t xml:space="preserve"> &amp; WebRTC</w:t>
             </w:r>
           </w:p>
           <w:p>
@@ -20177,7 +21407,31 @@
                 <w:szCs w:val="18"/>
                 <w:lang w:val="en-HK"/>
               </w:rPr>
-              <w:t>Docker (with SpringBoot/Java &amp; .NET Core)</w:t>
+              <w:t xml:space="preserve">Docker (with </w:t>
+            </w:r>
+            <w:proofErr w:type="spellStart"/>
+            <w:r>
+              <w:rPr>
+                <w:rFonts w:ascii="Palatino Linotype" w:eastAsia="Times New Roman" w:hAnsi="Palatino Linotype" w:cs="Helvetica"/>
+                <w:color w:val="353744"/>
+                <w:kern w:val="0"/>
+                <w:sz w:val="18"/>
+                <w:szCs w:val="18"/>
+                <w:lang w:val="en-HK"/>
+              </w:rPr>
+              <w:t>SpringBoot</w:t>
+            </w:r>
+            <w:proofErr w:type="spellEnd"/>
+            <w:r>
+              <w:rPr>
+                <w:rFonts w:ascii="Palatino Linotype" w:eastAsia="Times New Roman" w:hAnsi="Palatino Linotype" w:cs="Helvetica"/>
+                <w:color w:val="353744"/>
+                <w:kern w:val="0"/>
+                <w:sz w:val="18"/>
+                <w:szCs w:val="18"/>
+                <w:lang w:val="en-HK"/>
+              </w:rPr>
+              <w:t>/Java &amp; .NET Core)</w:t>
             </w:r>
           </w:p>
           <w:p>
@@ -20235,7 +21489,31 @@
                 <w:szCs w:val="18"/>
                 <w:lang w:val="en-HK"/>
               </w:rPr>
-              <w:t>Course Projects (Keras/TF)</w:t>
+              <w:t>Course Projects (</w:t>
+            </w:r>
+            <w:proofErr w:type="spellStart"/>
+            <w:r>
+              <w:rPr>
+                <w:rFonts w:ascii="Palatino Linotype" w:eastAsia="Times New Roman" w:hAnsi="Palatino Linotype" w:cs="Helvetica"/>
+                <w:color w:val="353744"/>
+                <w:kern w:val="0"/>
+                <w:sz w:val="18"/>
+                <w:szCs w:val="18"/>
+                <w:lang w:val="en-HK"/>
+              </w:rPr>
+              <w:t>Keras</w:t>
+            </w:r>
+            <w:proofErr w:type="spellEnd"/>
+            <w:r>
+              <w:rPr>
+                <w:rFonts w:ascii="Palatino Linotype" w:eastAsia="Times New Roman" w:hAnsi="Palatino Linotype" w:cs="Helvetica"/>
+                <w:color w:val="353744"/>
+                <w:kern w:val="0"/>
+                <w:sz w:val="18"/>
+                <w:szCs w:val="18"/>
+                <w:lang w:val="en-HK"/>
+              </w:rPr>
+              <w:t>/TF)</w:t>
             </w:r>
           </w:p>
           <w:p>
@@ -20414,6 +21692,100 @@
               </w:rPr>
               <w:t>Instruments</w:t>
             </w:r>
+          </w:p>
+        </w:tc>
+      </w:tr>
+      <w:tr>
+        <w:trPr>
+          <w:trHeight w:val="20"/>
+        </w:trPr>
+        <w:tc>
+          <w:tcPr>
+            <w:tcW w:w="0" w:type="auto"/>
+            <w:tcBorders>
+              <w:top w:val="single" w:sz="8" w:space="0" w:color="000000"/>
+              <w:left w:val="single" w:sz="8" w:space="0" w:color="000000"/>
+              <w:bottom w:val="single" w:sz="8" w:space="0" w:color="000000"/>
+              <w:right w:val="single" w:sz="8" w:space="0" w:color="000000"/>
+            </w:tcBorders>
+            <w:tcMar>
+              <w:top w:w="100" w:type="dxa"/>
+              <w:left w:w="100" w:type="dxa"/>
+              <w:bottom w:w="100" w:type="dxa"/>
+              <w:right w:w="100" w:type="dxa"/>
+            </w:tcMar>
+            <w:hideMark/>
+          </w:tcPr>
+          <w:p>
+            <w:pPr>
+              <w:widowControl/>
+              <w:rPr>
+                <w:rFonts w:ascii="Palatino Linotype" w:eastAsia="Times New Roman" w:hAnsi="Palatino Linotype" w:cs="Helvetica"/>
+                <w:color w:val="353744"/>
+                <w:kern w:val="0"/>
+                <w:sz w:val="18"/>
+                <w:szCs w:val="18"/>
+                <w:lang w:val="en-HK"/>
+              </w:rPr>
+            </w:pPr>
+            <w:r>
+              <w:rPr>
+                <w:rFonts w:ascii="Palatino Linotype" w:eastAsia="Times New Roman" w:hAnsi="Palatino Linotype" w:cs="Helvetica"/>
+                <w:color w:val="353744"/>
+                <w:kern w:val="0"/>
+                <w:sz w:val="18"/>
+                <w:szCs w:val="18"/>
+                <w:lang w:val="en-HK"/>
+              </w:rPr>
+              <w:t xml:space="preserve">Project </w:t>
+            </w:r>
+            <w:r>
+              <w:rPr>
+                <w:rFonts w:ascii="Palatino Linotype" w:eastAsia="Times New Roman" w:hAnsi="Palatino Linotype" w:cs="Helvetica"/>
+                <w:color w:val="353744"/>
+                <w:kern w:val="0"/>
+                <w:sz w:val="18"/>
+                <w:szCs w:val="18"/>
+                <w:lang w:val="en-HK"/>
+              </w:rPr>
+              <w:t>Self-Reflection</w:t>
+            </w:r>
+          </w:p>
+        </w:tc>
+        <w:tc>
+          <w:tcPr>
+            <w:tcW w:w="6738" w:type="dxa"/>
+            <w:tcBorders>
+              <w:top w:val="single" w:sz="8" w:space="0" w:color="000000"/>
+              <w:left w:val="single" w:sz="8" w:space="0" w:color="000000"/>
+              <w:bottom w:val="single" w:sz="8" w:space="0" w:color="000000"/>
+              <w:right w:val="single" w:sz="8" w:space="0" w:color="000000"/>
+            </w:tcBorders>
+            <w:tcMar>
+              <w:top w:w="100" w:type="dxa"/>
+              <w:left w:w="100" w:type="dxa"/>
+              <w:bottom w:w="100" w:type="dxa"/>
+              <w:right w:w="100" w:type="dxa"/>
+            </w:tcMar>
+            <w:hideMark/>
+          </w:tcPr>
+          <w:p>
+            <w:pPr>
+              <w:widowControl/>
+              <w:numPr>
+                <w:ilvl w:val="0"/>
+                <w:numId w:val="21"/>
+              </w:numPr>
+              <w:textAlignment w:val="baseline"/>
+              <w:rPr>
+                <w:rFonts w:ascii="Palatino Linotype" w:eastAsia="Times New Roman" w:hAnsi="Palatino Linotype" w:cs="Helvetica"/>
+                <w:color w:val="353744"/>
+                <w:kern w:val="0"/>
+                <w:sz w:val="18"/>
+                <w:szCs w:val="18"/>
+                <w:lang w:val="en-HK"/>
+              </w:rPr>
+            </w:pPr>
           </w:p>
         </w:tc>
       </w:tr>
@@ -21078,8 +22450,14 @@
           </w:tcPr>
           <w:p>
             <w:pPr>
+              <w:pStyle w:val="ListParagraph"/>
               <w:widowControl/>
+              <w:numPr>
+                <w:ilvl w:val="0"/>
+                <w:numId w:val="31"/>
+              </w:numPr>
               <w:spacing w:after="240"/>
+              <w:ind w:leftChars="0"/>
               <w:rPr>
                 <w:rFonts w:ascii="Palatino Linotype" w:eastAsia="Times New Roman" w:hAnsi="Palatino Linotype" w:cs="Helvetica"/>
                 <w:kern w:val="0"/>
@@ -21161,6 +22539,98 @@
                 <w:lang w:val="en-HK"/>
               </w:rPr>
             </w:pPr>
+          </w:p>
+        </w:tc>
+      </w:tr>
+      <w:tr>
+        <w:tc>
+          <w:tcPr>
+            <w:tcW w:w="0" w:type="auto"/>
+            <w:tcBorders>
+              <w:top w:val="single" w:sz="8" w:space="0" w:color="000000"/>
+              <w:left w:val="single" w:sz="8" w:space="0" w:color="000000"/>
+              <w:bottom w:val="single" w:sz="8" w:space="0" w:color="000000"/>
+              <w:right w:val="single" w:sz="8" w:space="0" w:color="000000"/>
+            </w:tcBorders>
+            <w:tcMar>
+              <w:top w:w="100" w:type="dxa"/>
+              <w:left w:w="100" w:type="dxa"/>
+              <w:bottom w:w="100" w:type="dxa"/>
+              <w:right w:w="100" w:type="dxa"/>
+            </w:tcMar>
+            <w:hideMark/>
+          </w:tcPr>
+          <w:p>
+            <w:pPr>
+              <w:widowControl/>
+              <w:rPr>
+                <w:rFonts w:ascii="Palatino Linotype" w:eastAsia="Times New Roman" w:hAnsi="Palatino Linotype" w:cs="Helvetica"/>
+                <w:color w:val="353744"/>
+                <w:kern w:val="0"/>
+                <w:sz w:val="18"/>
+                <w:szCs w:val="18"/>
+                <w:lang w:val="en-HK"/>
+              </w:rPr>
+            </w:pPr>
+            <w:r>
+              <w:rPr>
+                <w:rFonts w:ascii="Palatino Linotype" w:eastAsia="Times New Roman" w:hAnsi="Palatino Linotype" w:cs="Helvetica"/>
+                <w:color w:val="353744"/>
+                <w:kern w:val="0"/>
+                <w:sz w:val="18"/>
+                <w:szCs w:val="18"/>
+                <w:lang w:val="en-HK"/>
+              </w:rPr>
+              <w:t xml:space="preserve">Project </w:t>
+            </w:r>
+            <w:r>
+              <w:rPr>
+                <w:rFonts w:ascii="Palatino Linotype" w:eastAsia="Times New Roman" w:hAnsi="Palatino Linotype" w:cs="Helvetica"/>
+                <w:color w:val="353744"/>
+                <w:kern w:val="0"/>
+                <w:sz w:val="18"/>
+                <w:szCs w:val="18"/>
+                <w:lang w:val="en-HK"/>
+              </w:rPr>
+              <w:t>Self-Reflection</w:t>
+            </w:r>
+          </w:p>
+        </w:tc>
+        <w:tc>
+          <w:tcPr>
+            <w:tcW w:w="6738" w:type="dxa"/>
+            <w:tcBorders>
+              <w:top w:val="single" w:sz="8" w:space="0" w:color="000000"/>
+              <w:left w:val="single" w:sz="8" w:space="0" w:color="000000"/>
+              <w:bottom w:val="single" w:sz="8" w:space="0" w:color="000000"/>
+              <w:right w:val="single" w:sz="8" w:space="0" w:color="000000"/>
+            </w:tcBorders>
+            <w:tcMar>
+              <w:top w:w="100" w:type="dxa"/>
+              <w:left w:w="100" w:type="dxa"/>
+              <w:bottom w:w="100" w:type="dxa"/>
+              <w:right w:w="100" w:type="dxa"/>
+            </w:tcMar>
+            <w:hideMark/>
+          </w:tcPr>
+          <w:p>
+            <w:pPr>
+              <w:widowControl/>
+              <w:numPr>
+                <w:ilvl w:val="0"/>
+                <w:numId w:val="21"/>
+              </w:numPr>
+              <w:textAlignment w:val="baseline"/>
+              <w:rPr>
+                <w:rFonts w:ascii="Palatino Linotype" w:eastAsia="Times New Roman" w:hAnsi="Palatino Linotype" w:cs="Helvetica"/>
+                <w:kern w:val="0"/>
+                <w:sz w:val="18"/>
+                <w:szCs w:val="18"/>
+                <w:lang w:val="en-HK"/>
+              </w:rPr>
+            </w:pPr>
+            <w:bookmarkStart w:id="3" w:name="_GoBack"/>
+            <w:bookmarkEnd w:id="3"/>
           </w:p>
         </w:tc>
       </w:tr>
@@ -21868,38 +23338,97 @@
           </w:p>
         </w:tc>
       </w:tr>
+      <w:tr>
+        <w:tc>
+          <w:tcPr>
+            <w:tcW w:w="0" w:type="auto"/>
+            <w:tcBorders>
+              <w:top w:val="single" w:sz="8" w:space="0" w:color="000000"/>
+              <w:left w:val="single" w:sz="8" w:space="0" w:color="000000"/>
+              <w:bottom w:val="single" w:sz="8" w:space="0" w:color="000000"/>
+              <w:right w:val="single" w:sz="8" w:space="0" w:color="000000"/>
+            </w:tcBorders>
+            <w:tcMar>
+              <w:top w:w="100" w:type="dxa"/>
+              <w:left w:w="100" w:type="dxa"/>
+              <w:bottom w:w="100" w:type="dxa"/>
+              <w:right w:w="100" w:type="dxa"/>
+            </w:tcMar>
+            <w:hideMark/>
+          </w:tcPr>
+          <w:p>
+            <w:pPr>
+              <w:widowControl/>
+              <w:rPr>
+                <w:rFonts w:ascii="Palatino Linotype" w:eastAsia="Times New Roman" w:hAnsi="Palatino Linotype" w:cs="Helvetica"/>
+                <w:color w:val="353744"/>
+                <w:kern w:val="0"/>
+                <w:sz w:val="18"/>
+                <w:szCs w:val="18"/>
+                <w:lang w:val="en-HK"/>
+              </w:rPr>
+            </w:pPr>
+            <w:r>
+              <w:rPr>
+                <w:rFonts w:ascii="Palatino Linotype" w:eastAsia="Times New Roman" w:hAnsi="Palatino Linotype" w:cs="Helvetica"/>
+                <w:color w:val="353744"/>
+                <w:kern w:val="0"/>
+                <w:sz w:val="18"/>
+                <w:szCs w:val="18"/>
+                <w:lang w:val="en-HK"/>
+              </w:rPr>
+              <w:t xml:space="preserve">Project </w:t>
+            </w:r>
+            <w:r>
+              <w:rPr>
+                <w:rFonts w:ascii="Palatino Linotype" w:eastAsia="Times New Roman" w:hAnsi="Palatino Linotype" w:cs="Helvetica"/>
+                <w:color w:val="353744"/>
+                <w:kern w:val="0"/>
+                <w:sz w:val="18"/>
+                <w:szCs w:val="18"/>
+                <w:lang w:val="en-HK"/>
+              </w:rPr>
+              <w:t>Self-Reflection</w:t>
+            </w:r>
+          </w:p>
+        </w:tc>
+        <w:tc>
+          <w:tcPr>
+            <w:tcW w:w="6738" w:type="dxa"/>
+            <w:tcBorders>
+              <w:top w:val="single" w:sz="8" w:space="0" w:color="000000"/>
+              <w:left w:val="single" w:sz="8" w:space="0" w:color="000000"/>
+              <w:bottom w:val="single" w:sz="8" w:space="0" w:color="000000"/>
+              <w:right w:val="single" w:sz="8" w:space="0" w:color="000000"/>
+            </w:tcBorders>
+            <w:tcMar>
+              <w:top w:w="100" w:type="dxa"/>
+              <w:left w:w="100" w:type="dxa"/>
+              <w:bottom w:w="100" w:type="dxa"/>
+              <w:right w:w="100" w:type="dxa"/>
+            </w:tcMar>
+            <w:hideMark/>
+          </w:tcPr>
+          <w:p>
+            <w:pPr>
+              <w:widowControl/>
+              <w:numPr>
+                <w:ilvl w:val="0"/>
+                <w:numId w:val="21"/>
+              </w:numPr>
+              <w:textAlignment w:val="baseline"/>
+              <w:rPr>
+                <w:rFonts w:ascii="Palatino Linotype" w:eastAsia="Times New Roman" w:hAnsi="Palatino Linotype" w:cs="Helvetica"/>
+                <w:kern w:val="0"/>
+                <w:sz w:val="18"/>
+                <w:szCs w:val="18"/>
+                <w:lang w:val="en-HK"/>
+              </w:rPr>
+            </w:pPr>
+          </w:p>
+        </w:tc>
+      </w:tr>
     </w:tbl>
-    <w:p>
-      <w:pPr>
-        <w:widowControl/>
-        <w:rPr>
-          <w:rFonts w:ascii="Times New Roman" w:eastAsia="Times New Roman" w:hAnsi="Times New Roman" w:cs="Times New Roman"/>
-          <w:kern w:val="0"/>
-          <w:szCs w:val="24"/>
-          <w:lang w:val="en-HK"/>
-        </w:rPr>
-      </w:pPr>
-    </w:p>
-    <w:p>
-      <w:pPr>
-        <w:widowControl/>
-        <w:rPr>
-          <w:rFonts w:ascii="Times New Roman" w:eastAsia="Times New Roman" w:hAnsi="Times New Roman" w:cs="Times New Roman"/>
-          <w:kern w:val="0"/>
-          <w:szCs w:val="24"/>
-          <w:lang w:val="en-HK"/>
-        </w:rPr>
-      </w:pPr>
-      <w:r>
-        <w:rPr>
-          <w:rFonts w:ascii="Times New Roman" w:eastAsia="Times New Roman" w:hAnsi="Times New Roman" w:cs="Times New Roman"/>
-          <w:kern w:val="0"/>
-          <w:szCs w:val="24"/>
-          <w:lang w:val="en-HK"/>
-        </w:rPr>
-        <w:br w:type="page"/>
-      </w:r>
-    </w:p>
     <w:p>
       <w:pPr>
         <w:widowControl/>
@@ -22521,7 +24050,55 @@
                 <w:szCs w:val="18"/>
                 <w:lang w:val="en-HK"/>
               </w:rPr>
-              <w:t>Managing virtual machine on both vmware and     Hyper-v platform</w:t>
+              <w:t xml:space="preserve">Managing virtual machine on both </w:t>
+            </w:r>
+            <w:proofErr w:type="spellStart"/>
+            <w:r>
+              <w:rPr>
+                <w:rFonts w:ascii="Palatino Linotype" w:eastAsia="Times New Roman" w:hAnsi="Palatino Linotype" w:cs="Helvetica"/>
+                <w:color w:val="353744"/>
+                <w:kern w:val="0"/>
+                <w:sz w:val="18"/>
+                <w:szCs w:val="18"/>
+                <w:lang w:val="en-HK"/>
+              </w:rPr>
+              <w:t>vmware</w:t>
+            </w:r>
+            <w:proofErr w:type="spellEnd"/>
+            <w:r>
+              <w:rPr>
+                <w:rFonts w:ascii="Palatino Linotype" w:eastAsia="Times New Roman" w:hAnsi="Palatino Linotype" w:cs="Helvetica"/>
+                <w:color w:val="353744"/>
+                <w:kern w:val="0"/>
+                <w:sz w:val="18"/>
+                <w:szCs w:val="18"/>
+                <w:lang w:val="en-HK"/>
+              </w:rPr>
+              <w:t xml:space="preserve"> and     </w:t>
+            </w:r>
+            <w:proofErr w:type="spellStart"/>
+            <w:r>
+              <w:rPr>
+                <w:rFonts w:ascii="Palatino Linotype" w:eastAsia="Times New Roman" w:hAnsi="Palatino Linotype" w:cs="Helvetica"/>
+                <w:color w:val="353744"/>
+                <w:kern w:val="0"/>
+                <w:sz w:val="18"/>
+                <w:szCs w:val="18"/>
+                <w:lang w:val="en-HK"/>
+              </w:rPr>
+              <w:t>Hyper-v</w:t>
+            </w:r>
+            <w:proofErr w:type="spellEnd"/>
+            <w:r>
+              <w:rPr>
+                <w:rFonts w:ascii="Palatino Linotype" w:eastAsia="Times New Roman" w:hAnsi="Palatino Linotype" w:cs="Helvetica"/>
+                <w:color w:val="353744"/>
+                <w:kern w:val="0"/>
+                <w:sz w:val="18"/>
+                <w:szCs w:val="18"/>
+                <w:lang w:val="en-HK"/>
+              </w:rPr>
+              <w:t xml:space="preserve"> platform</w:t>
             </w:r>
           </w:p>
           <w:p>
@@ -22746,6 +24323,96 @@
           <w:p>
             <w:pPr>
               <w:widowControl/>
+              <w:rPr>
+                <w:rFonts w:ascii="Palatino Linotype" w:eastAsia="Times New Roman" w:hAnsi="Palatino Linotype" w:cs="Helvetica"/>
+                <w:kern w:val="0"/>
+                <w:sz w:val="18"/>
+                <w:szCs w:val="18"/>
+                <w:lang w:val="en-HK"/>
+              </w:rPr>
+            </w:pPr>
+          </w:p>
+        </w:tc>
+      </w:tr>
+      <w:tr>
+        <w:tc>
+          <w:tcPr>
+            <w:tcW w:w="0" w:type="auto"/>
+            <w:tcBorders>
+              <w:top w:val="single" w:sz="8" w:space="0" w:color="000000"/>
+              <w:left w:val="single" w:sz="8" w:space="0" w:color="000000"/>
+              <w:bottom w:val="single" w:sz="8" w:space="0" w:color="000000"/>
+              <w:right w:val="single" w:sz="8" w:space="0" w:color="000000"/>
+            </w:tcBorders>
+            <w:tcMar>
+              <w:top w:w="100" w:type="dxa"/>
+              <w:left w:w="100" w:type="dxa"/>
+              <w:bottom w:w="100" w:type="dxa"/>
+              <w:right w:w="100" w:type="dxa"/>
+            </w:tcMar>
+            <w:hideMark/>
+          </w:tcPr>
+          <w:p>
+            <w:pPr>
+              <w:widowControl/>
+              <w:rPr>
+                <w:rFonts w:ascii="Palatino Linotype" w:eastAsia="Times New Roman" w:hAnsi="Palatino Linotype" w:cs="Helvetica"/>
+                <w:color w:val="353744"/>
+                <w:kern w:val="0"/>
+                <w:sz w:val="18"/>
+                <w:szCs w:val="18"/>
+                <w:lang w:val="en-HK"/>
+              </w:rPr>
+            </w:pPr>
+            <w:r>
+              <w:rPr>
+                <w:rFonts w:ascii="Palatino Linotype" w:eastAsia="Times New Roman" w:hAnsi="Palatino Linotype" w:cs="Helvetica"/>
+                <w:color w:val="353744"/>
+                <w:kern w:val="0"/>
+                <w:sz w:val="18"/>
+                <w:szCs w:val="18"/>
+                <w:lang w:val="en-HK"/>
+              </w:rPr>
+              <w:t xml:space="preserve">Project </w:t>
+            </w:r>
+            <w:r>
+              <w:rPr>
+                <w:rFonts w:ascii="Palatino Linotype" w:eastAsia="Times New Roman" w:hAnsi="Palatino Linotype" w:cs="Helvetica"/>
+                <w:color w:val="353744"/>
+                <w:kern w:val="0"/>
+                <w:sz w:val="18"/>
+                <w:szCs w:val="18"/>
+                <w:lang w:val="en-HK"/>
+              </w:rPr>
+              <w:t>Self-Reflection</w:t>
+            </w:r>
+          </w:p>
+        </w:tc>
+        <w:tc>
+          <w:tcPr>
+            <w:tcW w:w="6738" w:type="dxa"/>
+            <w:tcBorders>
+              <w:top w:val="single" w:sz="8" w:space="0" w:color="000000"/>
+              <w:left w:val="single" w:sz="8" w:space="0" w:color="000000"/>
+              <w:bottom w:val="single" w:sz="8" w:space="0" w:color="000000"/>
+              <w:right w:val="single" w:sz="8" w:space="0" w:color="000000"/>
+            </w:tcBorders>
+            <w:tcMar>
+              <w:top w:w="100" w:type="dxa"/>
+              <w:left w:w="100" w:type="dxa"/>
+              <w:bottom w:w="100" w:type="dxa"/>
+              <w:right w:w="100" w:type="dxa"/>
+            </w:tcMar>
+            <w:hideMark/>
+          </w:tcPr>
+          <w:p>
+            <w:pPr>
+              <w:widowControl/>
+              <w:numPr>
+                <w:ilvl w:val="0"/>
+                <w:numId w:val="21"/>
+              </w:numPr>
+              <w:textAlignment w:val="baseline"/>
               <w:rPr>
                 <w:rFonts w:ascii="Palatino Linotype" w:eastAsia="Times New Roman" w:hAnsi="Palatino Linotype" w:cs="Helvetica"/>
                 <w:kern w:val="0"/>
@@ -25681,6 +27348,119 @@
     </w:lvl>
   </w:abstractNum>
   <w:abstractNum w:abstractNumId="25" w15:restartNumberingAfterBreak="0">
+    <w:nsid w:val="5C73766B"/>
+    <w:multiLevelType w:val="hybridMultilevel"/>
+    <w:tmpl w:val="67B4C27A"/>
+    <w:lvl w:ilvl="0" w:tplc="3C090001">
+      <w:start w:val="1"/>
+      <w:numFmt w:val="bullet"/>
+      <w:lvlText w:val=""/>
+      <w:lvlJc w:val="left"/>
+      <w:pPr>
+        <w:ind w:left="720" w:hanging="360"/>
+      </w:pPr>
+      <w:rPr>
+        <w:rFonts w:ascii="Symbol" w:hAnsi="Symbol" w:hint="default"/>
+      </w:rPr>
+    </w:lvl>
+    <w:lvl w:ilvl="1" w:tplc="3C090003" w:tentative="1">
+      <w:start w:val="1"/>
+      <w:numFmt w:val="bullet"/>
+      <w:lvlText w:val="o"/>
+      <w:lvlJc w:val="left"/>
+      <w:pPr>
+        <w:ind w:left="1440" w:hanging="360"/>
+      </w:pPr>
+      <w:rPr>
+        <w:rFonts w:ascii="Courier New" w:hAnsi="Courier New" w:cs="Courier New" w:hint="default"/>
+      </w:rPr>
+    </w:lvl>
+    <w:lvl w:ilvl="2" w:tplc="3C090005" w:tentative="1">
+      <w:start w:val="1"/>
+      <w:numFmt w:val="bullet"/>
+      <w:lvlText w:val=""/>
+      <w:lvlJc w:val="left"/>
+      <w:pPr>
+        <w:ind w:left="2160" w:hanging="360"/>
+      </w:pPr>
+      <w:rPr>
+        <w:rFonts w:ascii="Wingdings" w:hAnsi="Wingdings" w:hint="default"/>
+      </w:rPr>
+    </w:lvl>
+    <w:lvl w:ilvl="3" w:tplc="3C090001" w:tentative="1">
+      <w:start w:val="1"/>
+      <w:numFmt w:val="bullet"/>
+      <w:lvlText w:val=""/>
+      <w:lvlJc w:val="left"/>
+      <w:pPr>
+        <w:ind w:left="2880" w:hanging="360"/>
+      </w:pPr>
+      <w:rPr>
+        <w:rFonts w:ascii="Symbol" w:hAnsi="Symbol" w:hint="default"/>
+      </w:rPr>
+    </w:lvl>
+    <w:lvl w:ilvl="4" w:tplc="3C090003" w:tentative="1">
+      <w:start w:val="1"/>
+      <w:numFmt w:val="bullet"/>
+      <w:lvlText w:val="o"/>
+      <w:lvlJc w:val="left"/>
+      <w:pPr>
+        <w:ind w:left="3600" w:hanging="360"/>
+      </w:pPr>
+      <w:rPr>
+        <w:rFonts w:ascii="Courier New" w:hAnsi="Courier New" w:cs="Courier New" w:hint="default"/>
+      </w:rPr>
+    </w:lvl>
+    <w:lvl w:ilvl="5" w:tplc="3C090005" w:tentative="1">
+      <w:start w:val="1"/>
+      <w:numFmt w:val="bullet"/>
+      <w:lvlText w:val=""/>
+      <w:lvlJc w:val="left"/>
+      <w:pPr>
+        <w:ind w:left="4320" w:hanging="360"/>
+      </w:pPr>
+      <w:rPr>
+        <w:rFonts w:ascii="Wingdings" w:hAnsi="Wingdings" w:hint="default"/>
+      </w:rPr>
+    </w:lvl>
+    <w:lvl w:ilvl="6" w:tplc="3C090001" w:tentative="1">
+      <w:start w:val="1"/>
+      <w:numFmt w:val="bullet"/>
+      <w:lvlText w:val=""/>
+      <w:lvlJc w:val="left"/>
+      <w:pPr>
+        <w:ind w:left="5040" w:hanging="360"/>
+      </w:pPr>
+      <w:rPr>
+        <w:rFonts w:ascii="Symbol" w:hAnsi="Symbol" w:hint="default"/>
+      </w:rPr>
+    </w:lvl>
+    <w:lvl w:ilvl="7" w:tplc="3C090003" w:tentative="1">
+      <w:start w:val="1"/>
+      <w:numFmt w:val="bullet"/>
+      <w:lvlText w:val="o"/>
+      <w:lvlJc w:val="left"/>
+      <w:pPr>
+        <w:ind w:left="5760" w:hanging="360"/>
+      </w:pPr>
+      <w:rPr>
+        <w:rFonts w:ascii="Courier New" w:hAnsi="Courier New" w:cs="Courier New" w:hint="default"/>
+      </w:rPr>
+    </w:lvl>
+    <w:lvl w:ilvl="8" w:tplc="3C090005" w:tentative="1">
+      <w:start w:val="1"/>
+      <w:numFmt w:val="bullet"/>
+      <w:lvlText w:val=""/>
+      <w:lvlJc w:val="left"/>
+      <w:pPr>
+        <w:ind w:left="6480" w:hanging="360"/>
+      </w:pPr>
+      <w:rPr>
+        <w:rFonts w:ascii="Wingdings" w:hAnsi="Wingdings" w:hint="default"/>
+      </w:rPr>
+    </w:lvl>
+  </w:abstractNum>
+  <w:abstractNum w:abstractNumId="26" w15:restartNumberingAfterBreak="0">
     <w:nsid w:val="630922D7"/>
     <w:multiLevelType w:val="multilevel"/>
     <w:tmpl w:val="8354D634"/>
@@ -25829,7 +27609,7 @@
       </w:rPr>
     </w:lvl>
   </w:abstractNum>
-  <w:abstractNum w:abstractNumId="26" w15:restartNumberingAfterBreak="0">
+  <w:abstractNum w:abstractNumId="27" w15:restartNumberingAfterBreak="0">
     <w:nsid w:val="6E7F4D1B"/>
     <w:multiLevelType w:val="hybridMultilevel"/>
     <w:tmpl w:val="1B1A331C"/>
@@ -25915,7 +27695,7 @@
       </w:pPr>
     </w:lvl>
   </w:abstractNum>
-  <w:abstractNum w:abstractNumId="27" w15:restartNumberingAfterBreak="0">
+  <w:abstractNum w:abstractNumId="28" w15:restartNumberingAfterBreak="0">
     <w:nsid w:val="6FE04342"/>
     <w:multiLevelType w:val="hybridMultilevel"/>
     <w:tmpl w:val="30582A76"/>
@@ -26001,7 +27781,7 @@
       </w:pPr>
     </w:lvl>
   </w:abstractNum>
-  <w:abstractNum w:abstractNumId="28" w15:restartNumberingAfterBreak="0">
+  <w:abstractNum w:abstractNumId="29" w15:restartNumberingAfterBreak="0">
     <w:nsid w:val="7A031123"/>
     <w:multiLevelType w:val="multilevel"/>
     <w:tmpl w:val="5846E6CA"/>
@@ -26150,7 +27930,7 @@
       </w:rPr>
     </w:lvl>
   </w:abstractNum>
-  <w:abstractNum w:abstractNumId="29" w15:restartNumberingAfterBreak="0">
+  <w:abstractNum w:abstractNumId="30" w15:restartNumberingAfterBreak="0">
     <w:nsid w:val="7E6F2B7F"/>
     <w:multiLevelType w:val="hybridMultilevel"/>
     <w:tmpl w:val="1B1A331C"/>
@@ -26273,10 +28053,10 @@
     <w:abstractNumId w:val="8"/>
   </w:num>
   <w:num w:numId="13">
-    <w:abstractNumId w:val="27"/>
+    <w:abstractNumId w:val="28"/>
   </w:num>
   <w:num w:numId="14">
-    <w:abstractNumId w:val="26"/>
+    <w:abstractNumId w:val="27"/>
   </w:num>
   <w:num w:numId="15">
     <w:abstractNumId w:val="6"/>
@@ -26288,7 +28068,7 @@
     <w:abstractNumId w:val="14"/>
   </w:num>
   <w:num w:numId="18">
-    <w:abstractNumId w:val="29"/>
+    <w:abstractNumId w:val="30"/>
   </w:num>
   <w:num w:numId="19">
     <w:abstractNumId w:val="10"/>
@@ -26297,13 +28077,13 @@
     <w:abstractNumId w:val="17"/>
   </w:num>
   <w:num w:numId="21">
-    <w:abstractNumId w:val="28"/>
+    <w:abstractNumId w:val="29"/>
   </w:num>
   <w:num w:numId="22">
     <w:abstractNumId w:val="13"/>
   </w:num>
   <w:num w:numId="23">
-    <w:abstractNumId w:val="25"/>
+    <w:abstractNumId w:val="26"/>
   </w:num>
   <w:num w:numId="24">
     <w:abstractNumId w:val="1"/>
@@ -26325,6 +28105,9 @@
   </w:num>
   <w:num w:numId="30">
     <w:abstractNumId w:val="19"/>
+  </w:num>
+  <w:num w:numId="31">
+    <w:abstractNumId w:val="25"/>
   </w:num>
   <w:numIdMacAtCleanup w:val="29"/>
 </w:numbering>
@@ -27338,7 +29121,7 @@
 </file>
 
 <file path=customXml/itemProps1.xml><?xml version="1.0" encoding="utf-8"?>
-<ds:datastoreItem xmlns:ds="http://schemas.openxmlformats.org/officeDocument/2006/customXml" ds:itemID="{6FA739B0-3D41-4002-8637-32C82DA36831}">
+<ds:datastoreItem xmlns:ds="http://schemas.openxmlformats.org/officeDocument/2006/customXml" ds:itemID="{4B74C168-4567-41D8-BD07-7A882E57E0E5}">
   <ds:schemaRefs>
     <ds:schemaRef ds:uri="http://schemas.openxmlformats.org/officeDocument/2006/bibliography"/>
   </ds:schemaRefs>

</xml_diff>